<commit_message>
update role mineurs + notions
</commit_message>
<xml_diff>
--- a/pmt_crypto.docx
+++ b/pmt_crypto.docx
@@ -1,6 +1,6 @@
 
 <file path=word/document.xml><?xml version="1.0" encoding="utf-8"?>
-<w:document xmlns:wpc="http://schemas.microsoft.com/office/word/2010/wordprocessingCanvas" xmlns:cx="http://schemas.microsoft.com/office/drawing/2014/chartex" xmlns:cx1="http://schemas.microsoft.com/office/drawing/2015/9/8/chartex" xmlns:cx2="http://schemas.microsoft.com/office/drawing/2015/10/21/chartex" xmlns:cx3="http://schemas.microsoft.com/office/drawing/2016/5/9/chartex" xmlns:cx4="http://schemas.microsoft.com/office/drawing/2016/5/10/chartex" xmlns:cx5="http://schemas.microsoft.com/office/drawing/2016/5/11/chartex" xmlns:cx6="http://schemas.microsoft.com/office/drawing/2016/5/12/chartex" xmlns:cx7="http://schemas.microsoft.com/office/drawing/2016/5/13/chartex" xmlns:cx8="http://schemas.microsoft.com/office/drawing/2016/5/14/chartex" xmlns:mc="http://schemas.openxmlformats.org/markup-compatibility/2006" xmlns:aink="http://schemas.microsoft.com/office/drawing/2016/ink" xmlns:am3d="http://schemas.microsoft.com/office/drawing/2017/model3d" xmlns:o="urn:schemas-microsoft-com:office:office" xmlns:r="http://schemas.openxmlformats.org/officeDocument/2006/relationships" xmlns:m="http://schemas.openxmlformats.org/officeDocument/2006/math" xmlns:v="urn:schemas-microsoft-com:vml" xmlns:wp14="http://schemas.microsoft.com/office/word/2010/wordprocessingDrawing" xmlns:wp="http://schemas.openxmlformats.org/drawingml/2006/wordprocessingDrawing" xmlns:w10="urn:schemas-microsoft-com:office:word" xmlns:w="http://schemas.openxmlformats.org/wordprocessingml/2006/main" xmlns:w14="http://schemas.microsoft.com/office/word/2010/wordml" xmlns:w15="http://schemas.microsoft.com/office/word/2012/wordml" xmlns:w16cid="http://schemas.microsoft.com/office/word/2016/wordml/cid" xmlns:w16se="http://schemas.microsoft.com/office/word/2015/wordml/symex" xmlns:wpg="http://schemas.microsoft.com/office/word/2010/wordprocessingGroup" xmlns:wpi="http://schemas.microsoft.com/office/word/2010/wordprocessingInk" xmlns:wne="http://schemas.microsoft.com/office/word/2006/wordml" xmlns:wps="http://schemas.microsoft.com/office/word/2010/wordprocessingShape" mc:Ignorable="w14 w15 w16se w16cid wp14">
+<w:document xmlns:wpc="http://schemas.microsoft.com/office/word/2010/wordprocessingCanvas" xmlns:cx="http://schemas.microsoft.com/office/drawing/2014/chartex" xmlns:cx1="http://schemas.microsoft.com/office/drawing/2015/9/8/chartex" xmlns:mc="http://schemas.openxmlformats.org/markup-compatibility/2006" xmlns:o="urn:schemas-microsoft-com:office:office" xmlns:r="http://schemas.openxmlformats.org/officeDocument/2006/relationships" xmlns:m="http://schemas.openxmlformats.org/officeDocument/2006/math" xmlns:v="urn:schemas-microsoft-com:vml" xmlns:wp14="http://schemas.microsoft.com/office/word/2010/wordprocessingDrawing" xmlns:wp="http://schemas.openxmlformats.org/drawingml/2006/wordprocessingDrawing" xmlns:w10="urn:schemas-microsoft-com:office:word" xmlns:w="http://schemas.openxmlformats.org/wordprocessingml/2006/main" xmlns:w14="http://schemas.microsoft.com/office/word/2010/wordml" xmlns:w15="http://schemas.microsoft.com/office/word/2012/wordml" xmlns:w16se="http://schemas.microsoft.com/office/word/2015/wordml/symex" xmlns:wpg="http://schemas.microsoft.com/office/word/2010/wordprocessingGroup" xmlns:wpi="http://schemas.microsoft.com/office/word/2010/wordprocessingInk" xmlns:wne="http://schemas.microsoft.com/office/word/2006/wordml" xmlns:wps="http://schemas.microsoft.com/office/word/2010/wordprocessingShape" mc:Ignorable="w14 w15 w16se wp14">
   <w:body>
     <w:p>
       <w:pPr>
@@ -1774,19 +1774,11 @@
           <w:lang w:val="fr-CH"/>
         </w:rPr>
       </w:pPr>
-      <w:proofErr w:type="gramStart"/>
-      <w:r>
-        <w:rPr>
-          <w:lang w:val="fr-CH"/>
-        </w:rPr>
-        <w:t>clé</w:t>
-      </w:r>
-      <w:proofErr w:type="gramEnd"/>
-      <w:r>
-        <w:rPr>
-          <w:lang w:val="fr-CH"/>
-        </w:rPr>
-        <w:t xml:space="preserve"> publique (</w:t>
+      <w:r>
+        <w:rPr>
+          <w:lang w:val="fr-CH"/>
+        </w:rPr>
+        <w:t>clé publique (</w:t>
       </w:r>
       <w:r>
         <w:rPr>
@@ -1809,8 +1801,16 @@
         <w:rPr>
           <w:lang w:val="fr-CH"/>
         </w:rPr>
-        <w:t>) =&gt; historique de toutes les transactions (apparaît dans blockchain</w:t>
-      </w:r>
+        <w:t xml:space="preserve">) =&gt; historique de toutes les transactions (apparaît dans </w:t>
+      </w:r>
+      <w:proofErr w:type="spellStart"/>
+      <w:r>
+        <w:rPr>
+          <w:lang w:val="fr-CH"/>
+        </w:rPr>
+        <w:t>blockchain</w:t>
+      </w:r>
+      <w:proofErr w:type="spellEnd"/>
       <w:r>
         <w:rPr>
           <w:lang w:val="fr-CH"/>
@@ -1843,17 +1843,35 @@
         <w:rPr>
           <w:lang w:val="fr-CH"/>
         </w:rPr>
-        <w:t xml:space="preserve"> blockchain-browser : </w:t>
+        <w:t xml:space="preserve"> </w:t>
+      </w:r>
+      <w:proofErr w:type="spellStart"/>
+      <w:r>
+        <w:rPr>
+          <w:lang w:val="fr-CH"/>
+        </w:rPr>
+        <w:t>blockchain</w:t>
+      </w:r>
+      <w:proofErr w:type="spellEnd"/>
+      <w:r>
+        <w:rPr>
+          <w:lang w:val="fr-CH"/>
+        </w:rPr>
+        <w:t xml:space="preserve">-browser : </w:t>
       </w:r>
       <w:hyperlink r:id="rId8" w:history="1">
         <w:r>
           <w:rPr>
             <w:rStyle w:val="Lienhypertexte"/>
+            <w:lang w:val="fr-CH"/>
           </w:rPr>
           <w:t>https://www.blockchain.com/explorer?view=btc_blocks</w:t>
         </w:r>
       </w:hyperlink>
       <w:r>
+        <w:rPr>
+          <w:lang w:val="fr-CH"/>
+        </w:rPr>
         <w:t xml:space="preserve"> </w:t>
       </w:r>
       <w:r>
@@ -3387,6 +3405,48 @@
               <w:t> ? Dépôt temporaire monnaie en attendant validation crypto ?</w:t>
             </w:r>
           </w:p>
+          <w:p>
+            <w:pPr>
+              <w:pStyle w:val="Paragraphedeliste"/>
+              <w:numPr>
+                <w:ilvl w:val="0"/>
+                <w:numId w:val="9"/>
+              </w:numPr>
+              <w:spacing w:line="240" w:lineRule="auto"/>
+              <w:rPr>
+                <w:i/>
+                <w:iCs/>
+                <w:sz w:val="20"/>
+                <w:szCs w:val="20"/>
+                <w:highlight w:val="yellow"/>
+                <w:lang w:val="fr-CH"/>
+              </w:rPr>
+            </w:pPr>
+            <w:proofErr w:type="spellStart"/>
+            <w:r>
+              <w:rPr>
+                <w:i/>
+                <w:iCs/>
+                <w:sz w:val="20"/>
+                <w:szCs w:val="20"/>
+                <w:highlight w:val="yellow"/>
+                <w:lang w:val="fr-CH"/>
+              </w:rPr>
+              <w:t>Wallet</w:t>
+            </w:r>
+            <w:proofErr w:type="spellEnd"/>
+            <w:r>
+              <w:rPr>
+                <w:i/>
+                <w:iCs/>
+                <w:sz w:val="20"/>
+                <w:szCs w:val="20"/>
+                <w:highlight w:val="yellow"/>
+                <w:lang w:val="fr-CH"/>
+              </w:rPr>
+              <w:t xml:space="preserve"> incorporée ?</w:t>
+            </w:r>
+          </w:p>
         </w:tc>
       </w:tr>
       <w:tr>
@@ -3917,6 +3977,7 @@
             <w:pPr>
               <w:spacing w:line="240" w:lineRule="auto"/>
             </w:pPr>
+            <w:proofErr w:type="spellStart"/>
             <w:r>
               <w:rPr>
                 <w:i/>
@@ -3926,6 +3987,7 @@
               </w:rPr>
               <w:t>Blockchain</w:t>
             </w:r>
+            <w:proofErr w:type="spellEnd"/>
           </w:p>
         </w:tc>
         <w:tc>
@@ -4031,7 +4093,46 @@
               <w:spacing w:line="240" w:lineRule="auto"/>
               <w:rPr>
                 <w:highlight w:val="yellow"/>
-              </w:rPr>
+                <w:lang w:val="fr-CH"/>
+              </w:rPr>
+            </w:pPr>
+            <w:r>
+              <w:rPr>
+                <w:i/>
+                <w:iCs/>
+                <w:sz w:val="20"/>
+                <w:szCs w:val="20"/>
+                <w:highlight w:val="yellow"/>
+                <w:lang w:val="fr-CH"/>
+              </w:rPr>
+              <w:t xml:space="preserve">Stocké où ? Distribué =&gt; chez qui ? </w:t>
+            </w:r>
+            <w:r>
+              <w:rPr>
+                <w:i/>
+                <w:iCs/>
+                <w:sz w:val="20"/>
+                <w:szCs w:val="20"/>
+                <w:highlight w:val="yellow"/>
+                <w:lang w:val="fr-CH"/>
+              </w:rPr>
+              <w:t>Qui participe ?</w:t>
+            </w:r>
+          </w:p>
+        </w:tc>
+      </w:tr>
+      <w:tr>
+        <w:tc>
+          <w:tcPr>
+            <w:tcW w:w="1461" w:type="dxa"/>
+            <w:tcBorders>
+              <w:top w:val="nil"/>
+            </w:tcBorders>
+            <w:shd w:val="clear" w:color="auto" w:fill="auto"/>
+          </w:tcPr>
+          <w:p>
+            <w:pPr>
+              <w:spacing w:line="240" w:lineRule="auto"/>
             </w:pPr>
             <w:proofErr w:type="spellStart"/>
             <w:r>
@@ -4040,82 +4141,75 @@
                 <w:iCs/>
                 <w:sz w:val="20"/>
                 <w:szCs w:val="20"/>
-                <w:highlight w:val="yellow"/>
-              </w:rPr>
-              <w:t>Réseau</w:t>
+              </w:rPr>
+              <w:t>Mineurs</w:t>
             </w:r>
             <w:proofErr w:type="spellEnd"/>
-            <w:r>
-              <w:rPr>
-                <w:i/>
-                <w:iCs/>
-                <w:sz w:val="20"/>
-                <w:szCs w:val="20"/>
-                <w:highlight w:val="yellow"/>
-              </w:rPr>
-              <w:t xml:space="preserve"> </w:t>
-            </w:r>
-            <w:proofErr w:type="spellStart"/>
-            <w:r>
-              <w:rPr>
-                <w:i/>
-                <w:iCs/>
-                <w:sz w:val="20"/>
-                <w:szCs w:val="20"/>
-                <w:highlight w:val="yellow"/>
-              </w:rPr>
-              <w:t>vérifie</w:t>
-            </w:r>
-            <w:proofErr w:type="spellEnd"/>
-          </w:p>
-          <w:p>
-            <w:pPr>
-              <w:pStyle w:val="Paragraphedeliste"/>
-              <w:tabs>
-                <w:tab w:val="left" w:pos="720"/>
-              </w:tabs>
-              <w:spacing w:line="240" w:lineRule="auto"/>
-              <w:ind w:left="499" w:hanging="283"/>
-              <w:rPr>
-                <w:highlight w:val="yellow"/>
-                <w:lang w:val="fr-CH"/>
-              </w:rPr>
-            </w:pPr>
-            <w:r>
-              <w:rPr>
-                <w:i/>
-                <w:iCs/>
-                <w:sz w:val="20"/>
-                <w:szCs w:val="20"/>
-                <w:highlight w:val="yellow"/>
-                <w:lang w:val="fr-CH"/>
-              </w:rPr>
-              <w:t>1) validité transaction (clé privée &lt;&gt; clé publique)</w:t>
-            </w:r>
-          </w:p>
-          <w:p>
-            <w:pPr>
-              <w:pStyle w:val="Paragraphedeliste"/>
-              <w:tabs>
-                <w:tab w:val="left" w:pos="720"/>
-              </w:tabs>
-              <w:spacing w:line="240" w:lineRule="auto"/>
-              <w:ind w:left="499" w:hanging="283"/>
-              <w:rPr>
-                <w:highlight w:val="yellow"/>
-                <w:lang w:val="fr-CH"/>
-              </w:rPr>
-            </w:pPr>
-            <w:r>
-              <w:rPr>
-                <w:i/>
-                <w:iCs/>
-                <w:sz w:val="20"/>
-                <w:szCs w:val="20"/>
-                <w:highlight w:val="yellow"/>
-                <w:lang w:val="fr-CH"/>
-              </w:rPr>
-              <w:t>2) disponibilité des $Crypto (selon clé publique)</w:t>
+          </w:p>
+        </w:tc>
+        <w:tc>
+          <w:tcPr>
+            <w:tcW w:w="1513" w:type="dxa"/>
+            <w:tcBorders>
+              <w:top w:val="nil"/>
+            </w:tcBorders>
+            <w:shd w:val="clear" w:color="auto" w:fill="auto"/>
+          </w:tcPr>
+          <w:p>
+            <w:pPr>
+              <w:spacing w:line="240" w:lineRule="auto"/>
+              <w:jc w:val="center"/>
+              <w:rPr>
+                <w:i/>
+                <w:iCs/>
+                <w:sz w:val="20"/>
+                <w:szCs w:val="20"/>
+              </w:rPr>
+            </w:pPr>
+          </w:p>
+        </w:tc>
+        <w:tc>
+          <w:tcPr>
+            <w:tcW w:w="1519" w:type="dxa"/>
+            <w:tcBorders>
+              <w:top w:val="nil"/>
+            </w:tcBorders>
+            <w:shd w:val="clear" w:color="auto" w:fill="auto"/>
+          </w:tcPr>
+          <w:p>
+            <w:pPr>
+              <w:spacing w:line="240" w:lineRule="auto"/>
+              <w:jc w:val="center"/>
+              <w:rPr>
+                <w:i/>
+                <w:iCs/>
+                <w:sz w:val="20"/>
+                <w:szCs w:val="20"/>
+              </w:rPr>
+            </w:pPr>
+          </w:p>
+        </w:tc>
+        <w:tc>
+          <w:tcPr>
+            <w:tcW w:w="4204" w:type="dxa"/>
+            <w:tcBorders>
+              <w:top w:val="nil"/>
+            </w:tcBorders>
+            <w:shd w:val="clear" w:color="auto" w:fill="auto"/>
+          </w:tcPr>
+          <w:p>
+            <w:pPr>
+              <w:spacing w:line="240" w:lineRule="auto"/>
+            </w:pPr>
+            <w:r>
+              <w:rPr>
+                <w:i/>
+                <w:iCs/>
+                <w:sz w:val="20"/>
+                <w:szCs w:val="20"/>
+                <w:lang w:val="fr-CH"/>
+              </w:rPr>
+              <w:t>Rôles :</w:t>
             </w:r>
           </w:p>
           <w:p>
@@ -4125,43 +4219,32 @@
                 <w:ilvl w:val="0"/>
                 <w:numId w:val="7"/>
               </w:numPr>
-              <w:spacing w:line="240" w:lineRule="auto"/>
-              <w:rPr>
-                <w:highlight w:val="yellow"/>
-              </w:rPr>
-            </w:pPr>
-            <w:r>
-              <w:rPr>
-                <w:i/>
-                <w:iCs/>
-                <w:sz w:val="20"/>
-                <w:szCs w:val="20"/>
-                <w:highlight w:val="yellow"/>
-                <w:lang w:val="fr-CH"/>
-              </w:rPr>
-              <w:t xml:space="preserve">Stocké où ? Distribué =&gt; chez qui ? </w:t>
-            </w:r>
-            <w:r>
-              <w:rPr>
-                <w:i/>
-                <w:iCs/>
-                <w:sz w:val="20"/>
-                <w:szCs w:val="20"/>
-                <w:highlight w:val="yellow"/>
-              </w:rPr>
-              <w:t xml:space="preserve">Qui </w:t>
+              <w:shd w:val="clear" w:color="auto" w:fill="FFFF00"/>
+              <w:spacing w:line="240" w:lineRule="auto"/>
+              <w:rPr>
+                <w:lang w:val="fr-CH"/>
+              </w:rPr>
+            </w:pPr>
+            <w:r>
+              <w:rPr>
+                <w:i/>
+                <w:iCs/>
+                <w:sz w:val="20"/>
+                <w:szCs w:val="20"/>
+                <w:lang w:val="fr-CH"/>
+              </w:rPr>
+              <w:t xml:space="preserve">Participants à </w:t>
             </w:r>
             <w:proofErr w:type="spellStart"/>
-            <w:proofErr w:type="gramStart"/>
-            <w:r>
-              <w:rPr>
-                <w:i/>
-                <w:iCs/>
-                <w:sz w:val="20"/>
-                <w:szCs w:val="20"/>
-                <w:highlight w:val="yellow"/>
-              </w:rPr>
-              <w:t>participe</w:t>
+            <w:r>
+              <w:rPr>
+                <w:i/>
+                <w:iCs/>
+                <w:sz w:val="20"/>
+                <w:szCs w:val="20"/>
+                <w:lang w:val="fr-CH"/>
+              </w:rPr>
+              <w:t>blockchain</w:t>
             </w:r>
             <w:proofErr w:type="spellEnd"/>
             <w:r>
@@ -4170,11 +4253,166 @@
                 <w:iCs/>
                 <w:sz w:val="20"/>
                 <w:szCs w:val="20"/>
-                <w:highlight w:val="yellow"/>
-              </w:rPr>
-              <w:t xml:space="preserve"> ?</w:t>
-            </w:r>
-            <w:proofErr w:type="gramEnd"/>
+                <w:lang w:val="fr-CH"/>
+              </w:rPr>
+              <w:t>, s</w:t>
+            </w:r>
+            <w:r>
+              <w:rPr>
+                <w:i/>
+                <w:iCs/>
+                <w:sz w:val="20"/>
+                <w:szCs w:val="20"/>
+                <w:lang w:val="fr-CH"/>
+              </w:rPr>
+              <w:t xml:space="preserve">tockage </w:t>
+            </w:r>
+            <w:proofErr w:type="spellStart"/>
+            <w:r>
+              <w:rPr>
+                <w:i/>
+                <w:iCs/>
+                <w:sz w:val="20"/>
+                <w:szCs w:val="20"/>
+                <w:lang w:val="fr-CH"/>
+              </w:rPr>
+              <w:t>ledger</w:t>
+            </w:r>
+            <w:proofErr w:type="spellEnd"/>
+            <w:r>
+              <w:rPr>
+                <w:i/>
+                <w:iCs/>
+                <w:sz w:val="20"/>
+                <w:szCs w:val="20"/>
+                <w:lang w:val="fr-CH"/>
+              </w:rPr>
+              <w:t xml:space="preserve"> distribué</w:t>
+            </w:r>
+          </w:p>
+          <w:p>
+            <w:pPr>
+              <w:pStyle w:val="Paragraphedeliste"/>
+              <w:numPr>
+                <w:ilvl w:val="0"/>
+                <w:numId w:val="7"/>
+              </w:numPr>
+              <w:spacing w:line="240" w:lineRule="auto"/>
+              <w:rPr>
+                <w:lang w:val="fr-CH"/>
+              </w:rPr>
+            </w:pPr>
+            <w:r>
+              <w:rPr>
+                <w:i/>
+                <w:iCs/>
+                <w:sz w:val="20"/>
+                <w:szCs w:val="20"/>
+                <w:lang w:val="fr-CH"/>
+              </w:rPr>
+              <w:t xml:space="preserve">Réception </w:t>
+            </w:r>
+            <w:r>
+              <w:rPr>
+                <w:i/>
+                <w:iCs/>
+                <w:sz w:val="20"/>
+                <w:szCs w:val="20"/>
+                <w:lang w:val="fr-CH"/>
+              </w:rPr>
+              <w:t>en temps réel des transactions, v</w:t>
+            </w:r>
+            <w:r>
+              <w:rPr>
+                <w:i/>
+                <w:iCs/>
+                <w:sz w:val="20"/>
+                <w:szCs w:val="20"/>
+                <w:lang w:val="fr-CH"/>
+              </w:rPr>
+              <w:t>alidation</w:t>
+            </w:r>
+          </w:p>
+          <w:p>
+            <w:pPr>
+              <w:pStyle w:val="Paragraphedeliste"/>
+              <w:tabs>
+                <w:tab w:val="left" w:pos="720"/>
+              </w:tabs>
+              <w:spacing w:line="240" w:lineRule="auto"/>
+              <w:ind w:left="499" w:hanging="283"/>
+              <w:rPr>
+                <w:lang w:val="fr-CH"/>
+              </w:rPr>
+            </w:pPr>
+            <w:r>
+              <w:rPr>
+                <w:i/>
+                <w:iCs/>
+                <w:sz w:val="20"/>
+                <w:szCs w:val="20"/>
+                <w:lang w:val="fr-CH"/>
+              </w:rPr>
+              <w:t>1) validité transaction (clé privée &lt;&gt; clé publique)</w:t>
+            </w:r>
+          </w:p>
+          <w:p>
+            <w:pPr>
+              <w:pStyle w:val="Paragraphedeliste"/>
+              <w:tabs>
+                <w:tab w:val="left" w:pos="720"/>
+              </w:tabs>
+              <w:spacing w:line="240" w:lineRule="auto"/>
+              <w:ind w:left="499" w:hanging="283"/>
+              <w:rPr>
+                <w:lang w:val="fr-CH"/>
+              </w:rPr>
+            </w:pPr>
+            <w:r>
+              <w:rPr>
+                <w:i/>
+                <w:iCs/>
+                <w:sz w:val="20"/>
+                <w:szCs w:val="20"/>
+                <w:lang w:val="fr-CH"/>
+              </w:rPr>
+              <w:t>2) disponibilité des $Crypto (selon clé publique)</w:t>
+            </w:r>
+          </w:p>
+          <w:p>
+            <w:pPr>
+              <w:pStyle w:val="Paragraphedeliste"/>
+              <w:numPr>
+                <w:ilvl w:val="0"/>
+                <w:numId w:val="7"/>
+              </w:numPr>
+              <w:spacing w:line="240" w:lineRule="auto"/>
+              <w:rPr>
+                <w:lang w:val="fr-CH"/>
+              </w:rPr>
+            </w:pPr>
+            <w:r>
+              <w:rPr>
+                <w:i/>
+                <w:iCs/>
+                <w:sz w:val="20"/>
+                <w:szCs w:val="20"/>
+                <w:lang w:val="fr-CH"/>
+              </w:rPr>
+              <w:t xml:space="preserve">Constitution de blocs, vérification bloc =&gt; intégration dans </w:t>
+            </w:r>
+            <w:proofErr w:type="spellStart"/>
+            <w:r>
+              <w:rPr>
+                <w:i/>
+                <w:iCs/>
+                <w:sz w:val="20"/>
+                <w:szCs w:val="20"/>
+                <w:lang w:val="fr-CH"/>
+              </w:rPr>
+              <w:t>blockchain</w:t>
+            </w:r>
+            <w:proofErr w:type="spellEnd"/>
           </w:p>
         </w:tc>
       </w:tr>
@@ -4194,14 +4432,19 @@
             <w:proofErr w:type="spellStart"/>
             <w:r>
               <w:rPr>
-                <w:i/>
-                <w:iCs/>
-                <w:sz w:val="20"/>
-                <w:szCs w:val="20"/>
-              </w:rPr>
-              <w:t>Mineurs</w:t>
+                <w:sz w:val="20"/>
+                <w:szCs w:val="20"/>
+              </w:rPr>
+              <w:t>Acheteur</w:t>
             </w:r>
             <w:proofErr w:type="spellEnd"/>
+            <w:r>
+              <w:rPr>
+                <w:sz w:val="20"/>
+                <w:szCs w:val="20"/>
+              </w:rPr>
+              <w:t xml:space="preserve"> A</w:t>
+            </w:r>
           </w:p>
         </w:tc>
         <w:tc>
@@ -4215,14 +4458,18 @@
           <w:p>
             <w:pPr>
               <w:spacing w:line="240" w:lineRule="auto"/>
-              <w:jc w:val="center"/>
-              <w:rPr>
-                <w:i/>
-                <w:iCs/>
-                <w:sz w:val="20"/>
-                <w:szCs w:val="20"/>
-              </w:rPr>
-            </w:pPr>
+              <w:rPr>
+                <w:sz w:val="20"/>
+                <w:szCs w:val="20"/>
+              </w:rPr>
+            </w:pPr>
+            <w:r>
+              <w:rPr>
+                <w:sz w:val="20"/>
+                <w:szCs w:val="20"/>
+              </w:rPr>
+              <w:t>+ $Crypto</w:t>
+            </w:r>
           </w:p>
         </w:tc>
         <w:tc>
@@ -4236,10 +4483,7 @@
           <w:p>
             <w:pPr>
               <w:spacing w:line="240" w:lineRule="auto"/>
-              <w:jc w:val="center"/>
-              <w:rPr>
-                <w:i/>
-                <w:iCs/>
+              <w:rPr>
                 <w:sz w:val="20"/>
                 <w:szCs w:val="20"/>
               </w:rPr>
@@ -4257,241 +4501,6 @@
           <w:p>
             <w:pPr>
               <w:spacing w:line="240" w:lineRule="auto"/>
-              <w:rPr>
-                <w:highlight w:val="yellow"/>
-              </w:rPr>
-            </w:pPr>
-            <w:r>
-              <w:rPr>
-                <w:i/>
-                <w:iCs/>
-                <w:sz w:val="20"/>
-                <w:szCs w:val="20"/>
-                <w:highlight w:val="yellow"/>
-                <w:lang w:val="fr-CH"/>
-              </w:rPr>
-              <w:t>Rôles :</w:t>
-            </w:r>
-          </w:p>
-          <w:p>
-            <w:pPr>
-              <w:pStyle w:val="Paragraphedeliste"/>
-              <w:numPr>
-                <w:ilvl w:val="0"/>
-                <w:numId w:val="7"/>
-              </w:numPr>
-              <w:spacing w:line="240" w:lineRule="auto"/>
-              <w:rPr>
-                <w:highlight w:val="yellow"/>
-              </w:rPr>
-            </w:pPr>
-            <w:r>
-              <w:rPr>
-                <w:i/>
-                <w:iCs/>
-                <w:sz w:val="20"/>
-                <w:szCs w:val="20"/>
-                <w:highlight w:val="yellow"/>
-                <w:lang w:val="fr-CH"/>
-              </w:rPr>
-              <w:t>Participants à blockchain</w:t>
-            </w:r>
-          </w:p>
-          <w:p>
-            <w:pPr>
-              <w:pStyle w:val="Paragraphedeliste"/>
-              <w:numPr>
-                <w:ilvl w:val="0"/>
-                <w:numId w:val="7"/>
-              </w:numPr>
-              <w:spacing w:line="240" w:lineRule="auto"/>
-              <w:rPr>
-                <w:highlight w:val="yellow"/>
-              </w:rPr>
-            </w:pPr>
-            <w:r>
-              <w:rPr>
-                <w:i/>
-                <w:iCs/>
-                <w:sz w:val="20"/>
-                <w:szCs w:val="20"/>
-                <w:highlight w:val="yellow"/>
-                <w:lang w:val="fr-CH"/>
-              </w:rPr>
-              <w:t xml:space="preserve">Stockage </w:t>
-            </w:r>
-            <w:proofErr w:type="spellStart"/>
-            <w:r>
-              <w:rPr>
-                <w:i/>
-                <w:iCs/>
-                <w:sz w:val="20"/>
-                <w:szCs w:val="20"/>
-                <w:highlight w:val="yellow"/>
-                <w:lang w:val="fr-CH"/>
-              </w:rPr>
-              <w:t>ledger</w:t>
-            </w:r>
-            <w:proofErr w:type="spellEnd"/>
-            <w:r>
-              <w:rPr>
-                <w:i/>
-                <w:iCs/>
-                <w:sz w:val="20"/>
-                <w:szCs w:val="20"/>
-                <w:highlight w:val="yellow"/>
-                <w:lang w:val="fr-CH"/>
-              </w:rPr>
-              <w:t xml:space="preserve"> distribué ?</w:t>
-            </w:r>
-          </w:p>
-          <w:p>
-            <w:pPr>
-              <w:pStyle w:val="Paragraphedeliste"/>
-              <w:numPr>
-                <w:ilvl w:val="0"/>
-                <w:numId w:val="7"/>
-              </w:numPr>
-              <w:spacing w:line="240" w:lineRule="auto"/>
-              <w:rPr>
-                <w:highlight w:val="yellow"/>
-              </w:rPr>
-            </w:pPr>
-            <w:r>
-              <w:rPr>
-                <w:i/>
-                <w:iCs/>
-                <w:sz w:val="20"/>
-                <w:szCs w:val="20"/>
-                <w:highlight w:val="yellow"/>
-                <w:lang w:val="fr-CH"/>
-              </w:rPr>
-              <w:t>Validation des transactions ?</w:t>
-            </w:r>
-          </w:p>
-          <w:p>
-            <w:pPr>
-              <w:pStyle w:val="Paragraphedeliste"/>
-              <w:numPr>
-                <w:ilvl w:val="0"/>
-                <w:numId w:val="7"/>
-              </w:numPr>
-              <w:spacing w:line="240" w:lineRule="auto"/>
-              <w:rPr>
-                <w:highlight w:val="yellow"/>
-                <w:lang w:val="fr-CH"/>
-              </w:rPr>
-            </w:pPr>
-            <w:r>
-              <w:rPr>
-                <w:i/>
-                <w:iCs/>
-                <w:sz w:val="20"/>
-                <w:szCs w:val="20"/>
-                <w:highlight w:val="yellow"/>
-                <w:lang w:val="fr-CH"/>
-              </w:rPr>
-              <w:t>Constitution de blocs, vérification bloc =&gt; intégration dans blockchain</w:t>
-            </w:r>
-            <w:r>
-              <w:rPr>
-                <w:i/>
-                <w:iCs/>
-                <w:sz w:val="20"/>
-                <w:szCs w:val="20"/>
-                <w:highlight w:val="yellow"/>
-                <w:lang w:val="fr-CH"/>
-              </w:rPr>
-              <w:t xml:space="preserve"> si ok</w:t>
-            </w:r>
-          </w:p>
-        </w:tc>
-      </w:tr>
-      <w:tr>
-        <w:tc>
-          <w:tcPr>
-            <w:tcW w:w="1461" w:type="dxa"/>
-            <w:tcBorders>
-              <w:top w:val="nil"/>
-            </w:tcBorders>
-            <w:shd w:val="clear" w:color="auto" w:fill="auto"/>
-          </w:tcPr>
-          <w:p>
-            <w:pPr>
-              <w:spacing w:line="240" w:lineRule="auto"/>
-            </w:pPr>
-            <w:proofErr w:type="spellStart"/>
-            <w:r>
-              <w:rPr>
-                <w:sz w:val="20"/>
-                <w:szCs w:val="20"/>
-              </w:rPr>
-              <w:t>Acheteur</w:t>
-            </w:r>
-            <w:proofErr w:type="spellEnd"/>
-            <w:r>
-              <w:rPr>
-                <w:sz w:val="20"/>
-                <w:szCs w:val="20"/>
-              </w:rPr>
-              <w:t xml:space="preserve"> A</w:t>
-            </w:r>
-          </w:p>
-        </w:tc>
-        <w:tc>
-          <w:tcPr>
-            <w:tcW w:w="1513" w:type="dxa"/>
-            <w:tcBorders>
-              <w:top w:val="nil"/>
-            </w:tcBorders>
-            <w:shd w:val="clear" w:color="auto" w:fill="auto"/>
-          </w:tcPr>
-          <w:p>
-            <w:pPr>
-              <w:spacing w:line="240" w:lineRule="auto"/>
-              <w:rPr>
-                <w:sz w:val="20"/>
-                <w:szCs w:val="20"/>
-              </w:rPr>
-            </w:pPr>
-            <w:r>
-              <w:rPr>
-                <w:sz w:val="20"/>
-                <w:szCs w:val="20"/>
-              </w:rPr>
-              <w:t>+ $Crypto</w:t>
-            </w:r>
-          </w:p>
-        </w:tc>
-        <w:tc>
-          <w:tcPr>
-            <w:tcW w:w="1519" w:type="dxa"/>
-            <w:tcBorders>
-              <w:top w:val="nil"/>
-            </w:tcBorders>
-            <w:shd w:val="clear" w:color="auto" w:fill="auto"/>
-          </w:tcPr>
-          <w:p>
-            <w:pPr>
-              <w:spacing w:line="240" w:lineRule="auto"/>
-              <w:rPr>
-                <w:sz w:val="20"/>
-                <w:szCs w:val="20"/>
-              </w:rPr>
-            </w:pPr>
-          </w:p>
-        </w:tc>
-        <w:tc>
-          <w:tcPr>
-            <w:tcW w:w="4204" w:type="dxa"/>
-            <w:tcBorders>
-              <w:top w:val="nil"/>
-            </w:tcBorders>
-            <w:shd w:val="clear" w:color="auto" w:fill="auto"/>
-          </w:tcPr>
-          <w:p>
-            <w:pPr>
-              <w:spacing w:line="240" w:lineRule="auto"/>
             </w:pPr>
             <w:r>
               <w:rPr>
@@ -4594,37 +4603,15 @@
                 <w:numId w:val="6"/>
               </w:numPr>
               <w:spacing w:line="240" w:lineRule="auto"/>
-            </w:pPr>
-            <w:proofErr w:type="gramStart"/>
-            <w:r>
-              <w:rPr>
-                <w:sz w:val="20"/>
-                <w:szCs w:val="20"/>
-                <w:lang w:val="fr-CH"/>
-              </w:rPr>
-              <w:t>Rôle mineurs</w:t>
-            </w:r>
-            <w:proofErr w:type="gramEnd"/>
-            <w:r>
-              <w:rPr>
-                <w:sz w:val="20"/>
-                <w:szCs w:val="20"/>
-                <w:lang w:val="fr-CH"/>
-              </w:rPr>
-              <w:t> ?</w:t>
-            </w:r>
-          </w:p>
-          <w:p>
-            <w:pPr>
-              <w:pStyle w:val="Paragraphedeliste"/>
-              <w:numPr>
-                <w:ilvl w:val="0"/>
-                <w:numId w:val="6"/>
-              </w:numPr>
-              <w:spacing w:line="240" w:lineRule="auto"/>
-            </w:pPr>
-            <w:r>
-              <w:rPr>
+              <w:rPr>
+                <w:sz w:val="20"/>
+                <w:szCs w:val="20"/>
+                <w:lang w:val="fr-CH"/>
+              </w:rPr>
+            </w:pPr>
+            <w:r>
+              <w:rPr>
+                <w:sz w:val="20"/>
                 <w:szCs w:val="20"/>
                 <w:lang w:val="fr-CH"/>
               </w:rPr>
@@ -5175,6 +5162,7 @@
             <w:pPr>
               <w:spacing w:line="240" w:lineRule="auto"/>
             </w:pPr>
+            <w:proofErr w:type="spellStart"/>
             <w:r>
               <w:rPr>
                 <w:i/>
@@ -5184,6 +5172,7 @@
               </w:rPr>
               <w:t>Blockchain</w:t>
             </w:r>
+            <w:proofErr w:type="spellEnd"/>
           </w:p>
         </w:tc>
         <w:tc>
@@ -5282,7 +5271,29 @@
                 <w:highlight w:val="yellow"/>
               </w:rPr>
             </w:pPr>
+            <w:r>
+              <w:rPr>
+                <w:i/>
+                <w:iCs/>
+                <w:sz w:val="20"/>
+                <w:szCs w:val="20"/>
+                <w:highlight w:val="yellow"/>
+                <w:lang w:val="fr-CH"/>
+              </w:rPr>
+              <w:t xml:space="preserve">Stocké où ? Distribué =&gt; chez qui ? </w:t>
+            </w:r>
+            <w:r>
+              <w:rPr>
+                <w:i/>
+                <w:iCs/>
+                <w:sz w:val="20"/>
+                <w:szCs w:val="20"/>
+                <w:highlight w:val="yellow"/>
+              </w:rPr>
+              <w:t xml:space="preserve">Qui </w:t>
+            </w:r>
             <w:proofErr w:type="spellStart"/>
+            <w:proofErr w:type="gramStart"/>
             <w:r>
               <w:rPr>
                 <w:i/>
@@ -5291,7 +5302,7 @@
                 <w:szCs w:val="20"/>
                 <w:highlight w:val="yellow"/>
               </w:rPr>
-              <w:t>Réseau</w:t>
+              <w:t>participe</w:t>
             </w:r>
             <w:proofErr w:type="spellEnd"/>
             <w:r>
@@ -5302,8 +5313,22 @@
                 <w:szCs w:val="20"/>
                 <w:highlight w:val="yellow"/>
               </w:rPr>
-              <w:t xml:space="preserve"> </w:t>
-            </w:r>
+              <w:t xml:space="preserve"> ?</w:t>
+            </w:r>
+            <w:proofErr w:type="gramEnd"/>
+          </w:p>
+        </w:tc>
+      </w:tr>
+      <w:tr>
+        <w:tc>
+          <w:tcPr>
+            <w:tcW w:w="1501" w:type="dxa"/>
+            <w:shd w:val="clear" w:color="auto" w:fill="auto"/>
+          </w:tcPr>
+          <w:p>
+            <w:pPr>
+              <w:spacing w:line="240" w:lineRule="auto"/>
+            </w:pPr>
             <w:proofErr w:type="spellStart"/>
             <w:r>
               <w:rPr>
@@ -5311,60 +5336,66 @@
                 <w:iCs/>
                 <w:sz w:val="20"/>
                 <w:szCs w:val="20"/>
-                <w:highlight w:val="yellow"/>
-              </w:rPr>
-              <w:t>vérifie</w:t>
+              </w:rPr>
+              <w:t>Mineurs</w:t>
             </w:r>
             <w:proofErr w:type="spellEnd"/>
           </w:p>
-          <w:p>
-            <w:pPr>
-              <w:pStyle w:val="Paragraphedeliste"/>
-              <w:tabs>
-                <w:tab w:val="left" w:pos="720"/>
-              </w:tabs>
-              <w:spacing w:line="240" w:lineRule="auto"/>
-              <w:ind w:left="499" w:hanging="283"/>
-              <w:rPr>
-                <w:highlight w:val="yellow"/>
-                <w:lang w:val="fr-CH"/>
-              </w:rPr>
-            </w:pPr>
-            <w:r>
-              <w:rPr>
-                <w:i/>
-                <w:iCs/>
-                <w:sz w:val="20"/>
-                <w:szCs w:val="20"/>
-                <w:highlight w:val="yellow"/>
-                <w:lang w:val="fr-CH"/>
-              </w:rPr>
-              <w:t>1) validité transaction (clé privée &lt;&gt; clé publique)</w:t>
-            </w:r>
-          </w:p>
-          <w:p>
-            <w:pPr>
-              <w:pStyle w:val="Paragraphedeliste"/>
-              <w:tabs>
-                <w:tab w:val="left" w:pos="720"/>
-              </w:tabs>
-              <w:spacing w:line="240" w:lineRule="auto"/>
-              <w:ind w:left="499" w:hanging="283"/>
-              <w:rPr>
-                <w:highlight w:val="yellow"/>
-                <w:lang w:val="fr-CH"/>
-              </w:rPr>
-            </w:pPr>
-            <w:r>
-              <w:rPr>
-                <w:i/>
-                <w:iCs/>
-                <w:sz w:val="20"/>
-                <w:szCs w:val="20"/>
-                <w:highlight w:val="yellow"/>
-                <w:lang w:val="fr-CH"/>
-              </w:rPr>
-              <w:t>2) disponibilité des $Crypto (selon clé publique)</w:t>
+        </w:tc>
+        <w:tc>
+          <w:tcPr>
+            <w:tcW w:w="1511" w:type="dxa"/>
+            <w:shd w:val="clear" w:color="auto" w:fill="auto"/>
+          </w:tcPr>
+          <w:p>
+            <w:pPr>
+              <w:spacing w:line="240" w:lineRule="auto"/>
+              <w:jc w:val="center"/>
+              <w:rPr>
+                <w:i/>
+                <w:iCs/>
+                <w:sz w:val="20"/>
+                <w:szCs w:val="20"/>
+              </w:rPr>
+            </w:pPr>
+          </w:p>
+        </w:tc>
+        <w:tc>
+          <w:tcPr>
+            <w:tcW w:w="1522" w:type="dxa"/>
+            <w:shd w:val="clear" w:color="auto" w:fill="auto"/>
+          </w:tcPr>
+          <w:p>
+            <w:pPr>
+              <w:spacing w:line="240" w:lineRule="auto"/>
+              <w:jc w:val="center"/>
+              <w:rPr>
+                <w:i/>
+                <w:iCs/>
+                <w:sz w:val="20"/>
+                <w:szCs w:val="20"/>
+              </w:rPr>
+            </w:pPr>
+          </w:p>
+        </w:tc>
+        <w:tc>
+          <w:tcPr>
+            <w:tcW w:w="4203" w:type="dxa"/>
+            <w:shd w:val="clear" w:color="auto" w:fill="auto"/>
+          </w:tcPr>
+          <w:p>
+            <w:pPr>
+              <w:spacing w:line="240" w:lineRule="auto"/>
+            </w:pPr>
+            <w:r>
+              <w:rPr>
+                <w:i/>
+                <w:iCs/>
+                <w:sz w:val="20"/>
+                <w:szCs w:val="20"/>
+                <w:lang w:val="fr-CH"/>
+              </w:rPr>
+              <w:t>Rôles :</w:t>
             </w:r>
           </w:p>
           <w:p>
@@ -5377,6 +5408,7 @@
               <w:spacing w:line="240" w:lineRule="auto"/>
               <w:rPr>
                 <w:highlight w:val="yellow"/>
+                <w:lang w:val="fr-CH"/>
               </w:rPr>
             </w:pPr>
             <w:r>
@@ -5388,8 +5420,9 @@
                 <w:highlight w:val="yellow"/>
                 <w:lang w:val="fr-CH"/>
               </w:rPr>
-              <w:t xml:space="preserve">Stocké où ? Distribué =&gt; chez qui ? </w:t>
-            </w:r>
+              <w:t xml:space="preserve">Participants à </w:t>
+            </w:r>
+            <w:proofErr w:type="spellStart"/>
             <w:r>
               <w:rPr>
                 <w:i/>
@@ -5397,11 +5430,34 @@
                 <w:sz w:val="20"/>
                 <w:szCs w:val="20"/>
                 <w:highlight w:val="yellow"/>
-              </w:rPr>
-              <w:t xml:space="preserve">Qui </w:t>
+                <w:lang w:val="fr-CH"/>
+              </w:rPr>
+              <w:t>blockchain</w:t>
+            </w:r>
+            <w:proofErr w:type="spellEnd"/>
+            <w:r>
+              <w:rPr>
+                <w:i/>
+                <w:iCs/>
+                <w:sz w:val="20"/>
+                <w:szCs w:val="20"/>
+                <w:highlight w:val="yellow"/>
+                <w:lang w:val="fr-CH"/>
+              </w:rPr>
+              <w:t>, s</w:t>
+            </w:r>
+            <w:r>
+              <w:rPr>
+                <w:i/>
+                <w:iCs/>
+                <w:sz w:val="20"/>
+                <w:szCs w:val="20"/>
+                <w:highlight w:val="yellow"/>
+                <w:lang w:val="fr-CH"/>
+              </w:rPr>
+              <w:t xml:space="preserve">tockage </w:t>
             </w:r>
             <w:proofErr w:type="spellStart"/>
-            <w:proofErr w:type="gramStart"/>
             <w:r>
               <w:rPr>
                 <w:i/>
@@ -5409,8 +5465,9 @@
                 <w:sz w:val="20"/>
                 <w:szCs w:val="20"/>
                 <w:highlight w:val="yellow"/>
-              </w:rPr>
-              <w:t>participe</w:t>
+                <w:lang w:val="fr-CH"/>
+              </w:rPr>
+              <w:t>ledger</w:t>
             </w:r>
             <w:proofErr w:type="spellEnd"/>
             <w:r>
@@ -5420,94 +5477,9 @@
                 <w:sz w:val="20"/>
                 <w:szCs w:val="20"/>
                 <w:highlight w:val="yellow"/>
-              </w:rPr>
-              <w:t xml:space="preserve"> ?</w:t>
-            </w:r>
-            <w:proofErr w:type="gramEnd"/>
-          </w:p>
-        </w:tc>
-      </w:tr>
-      <w:tr>
-        <w:tc>
-          <w:tcPr>
-            <w:tcW w:w="1501" w:type="dxa"/>
-            <w:shd w:val="clear" w:color="auto" w:fill="auto"/>
-          </w:tcPr>
-          <w:p>
-            <w:pPr>
-              <w:spacing w:line="240" w:lineRule="auto"/>
-            </w:pPr>
-            <w:proofErr w:type="spellStart"/>
-            <w:r>
-              <w:rPr>
-                <w:i/>
-                <w:iCs/>
-                <w:sz w:val="20"/>
-                <w:szCs w:val="20"/>
-              </w:rPr>
-              <w:t>Mineurs</w:t>
-            </w:r>
-            <w:proofErr w:type="spellEnd"/>
-          </w:p>
-        </w:tc>
-        <w:tc>
-          <w:tcPr>
-            <w:tcW w:w="1511" w:type="dxa"/>
-            <w:shd w:val="clear" w:color="auto" w:fill="auto"/>
-          </w:tcPr>
-          <w:p>
-            <w:pPr>
-              <w:spacing w:line="240" w:lineRule="auto"/>
-              <w:jc w:val="center"/>
-              <w:rPr>
-                <w:i/>
-                <w:iCs/>
-                <w:sz w:val="20"/>
-                <w:szCs w:val="20"/>
-              </w:rPr>
-            </w:pPr>
-          </w:p>
-        </w:tc>
-        <w:tc>
-          <w:tcPr>
-            <w:tcW w:w="1522" w:type="dxa"/>
-            <w:shd w:val="clear" w:color="auto" w:fill="auto"/>
-          </w:tcPr>
-          <w:p>
-            <w:pPr>
-              <w:spacing w:line="240" w:lineRule="auto"/>
-              <w:jc w:val="center"/>
-              <w:rPr>
-                <w:i/>
-                <w:iCs/>
-                <w:sz w:val="20"/>
-                <w:szCs w:val="20"/>
-              </w:rPr>
-            </w:pPr>
-          </w:p>
-        </w:tc>
-        <w:tc>
-          <w:tcPr>
-            <w:tcW w:w="4203" w:type="dxa"/>
-            <w:shd w:val="clear" w:color="auto" w:fill="auto"/>
-          </w:tcPr>
-          <w:p>
-            <w:pPr>
-              <w:spacing w:line="240" w:lineRule="auto"/>
-              <w:rPr>
-                <w:highlight w:val="yellow"/>
-              </w:rPr>
-            </w:pPr>
-            <w:r>
-              <w:rPr>
-                <w:i/>
-                <w:iCs/>
-                <w:sz w:val="20"/>
-                <w:szCs w:val="20"/>
-                <w:highlight w:val="yellow"/>
-                <w:lang w:val="fr-CH"/>
-              </w:rPr>
-              <w:t>Rôles :</w:t>
+                <w:lang w:val="fr-CH"/>
+              </w:rPr>
+              <w:t xml:space="preserve"> distribué</w:t>
             </w:r>
           </w:p>
           <w:p>
@@ -5519,19 +5491,84 @@
               </w:numPr>
               <w:spacing w:line="240" w:lineRule="auto"/>
               <w:rPr>
-                <w:highlight w:val="yellow"/>
-              </w:rPr>
-            </w:pPr>
-            <w:r>
-              <w:rPr>
-                <w:i/>
-                <w:iCs/>
-                <w:sz w:val="20"/>
-                <w:szCs w:val="20"/>
-                <w:highlight w:val="yellow"/>
-                <w:lang w:val="fr-CH"/>
-              </w:rPr>
-              <w:t>Participants à blockchain</w:t>
+                <w:lang w:val="fr-CH"/>
+              </w:rPr>
+            </w:pPr>
+            <w:r>
+              <w:rPr>
+                <w:i/>
+                <w:iCs/>
+                <w:sz w:val="20"/>
+                <w:szCs w:val="20"/>
+                <w:lang w:val="fr-CH"/>
+              </w:rPr>
+              <w:t>Réception en temps réel des transactions,</w:t>
+            </w:r>
+            <w:r>
+              <w:rPr>
+                <w:i/>
+                <w:iCs/>
+                <w:sz w:val="20"/>
+                <w:szCs w:val="20"/>
+                <w:lang w:val="fr-CH"/>
+              </w:rPr>
+              <w:t xml:space="preserve"> </w:t>
+            </w:r>
+            <w:r>
+              <w:rPr>
+                <w:i/>
+                <w:iCs/>
+                <w:sz w:val="20"/>
+                <w:szCs w:val="20"/>
+                <w:lang w:val="fr-CH"/>
+              </w:rPr>
+              <w:t>validation</w:t>
+            </w:r>
+          </w:p>
+          <w:p>
+            <w:pPr>
+              <w:pStyle w:val="Paragraphedeliste"/>
+              <w:tabs>
+                <w:tab w:val="left" w:pos="720"/>
+              </w:tabs>
+              <w:spacing w:line="240" w:lineRule="auto"/>
+              <w:ind w:left="499" w:hanging="283"/>
+              <w:rPr>
+                <w:lang w:val="fr-CH"/>
+              </w:rPr>
+            </w:pPr>
+            <w:r>
+              <w:rPr>
+                <w:i/>
+                <w:iCs/>
+                <w:sz w:val="20"/>
+                <w:szCs w:val="20"/>
+                <w:lang w:val="fr-CH"/>
+              </w:rPr>
+              <w:t>1) validité transaction (clé privée &lt;&gt; clé publique)</w:t>
+            </w:r>
+          </w:p>
+          <w:p>
+            <w:pPr>
+              <w:pStyle w:val="Paragraphedeliste"/>
+              <w:tabs>
+                <w:tab w:val="left" w:pos="720"/>
+              </w:tabs>
+              <w:spacing w:line="240" w:lineRule="auto"/>
+              <w:ind w:left="499" w:hanging="283"/>
+              <w:rPr>
+                <w:lang w:val="fr-CH"/>
+              </w:rPr>
+            </w:pPr>
+            <w:r>
+              <w:rPr>
+                <w:i/>
+                <w:iCs/>
+                <w:sz w:val="20"/>
+                <w:szCs w:val="20"/>
+                <w:lang w:val="fr-CH"/>
+              </w:rPr>
+              <w:t>2) disponibilité des $Crypto (selon clé publique)</w:t>
             </w:r>
           </w:p>
           <w:p>
@@ -5543,19 +5580,18 @@
               </w:numPr>
               <w:spacing w:line="240" w:lineRule="auto"/>
               <w:rPr>
-                <w:highlight w:val="yellow"/>
-              </w:rPr>
-            </w:pPr>
-            <w:r>
-              <w:rPr>
-                <w:i/>
-                <w:iCs/>
-                <w:sz w:val="20"/>
-                <w:szCs w:val="20"/>
-                <w:highlight w:val="yellow"/>
-                <w:lang w:val="fr-CH"/>
-              </w:rPr>
-              <w:t xml:space="preserve">Stockage </w:t>
+                <w:lang w:val="fr-CH"/>
+              </w:rPr>
+            </w:pPr>
+            <w:r>
+              <w:rPr>
+                <w:i/>
+                <w:iCs/>
+                <w:sz w:val="20"/>
+                <w:szCs w:val="20"/>
+                <w:lang w:val="fr-CH"/>
+              </w:rPr>
+              <w:t xml:space="preserve">Constitution de blocs, vérification bloc =&gt; intégration dans </w:t>
             </w:r>
             <w:proofErr w:type="spellStart"/>
             <w:r>
@@ -5564,72 +5600,11 @@
                 <w:iCs/>
                 <w:sz w:val="20"/>
                 <w:szCs w:val="20"/>
-                <w:highlight w:val="yellow"/>
-                <w:lang w:val="fr-CH"/>
-              </w:rPr>
-              <w:t>ledger</w:t>
+                <w:lang w:val="fr-CH"/>
+              </w:rPr>
+              <w:t>blockchain</w:t>
             </w:r>
             <w:proofErr w:type="spellEnd"/>
-            <w:r>
-              <w:rPr>
-                <w:i/>
-                <w:iCs/>
-                <w:sz w:val="20"/>
-                <w:szCs w:val="20"/>
-                <w:highlight w:val="yellow"/>
-                <w:lang w:val="fr-CH"/>
-              </w:rPr>
-              <w:t xml:space="preserve"> distribué ?</w:t>
-            </w:r>
-          </w:p>
-          <w:p>
-            <w:pPr>
-              <w:pStyle w:val="Paragraphedeliste"/>
-              <w:numPr>
-                <w:ilvl w:val="0"/>
-                <w:numId w:val="7"/>
-              </w:numPr>
-              <w:spacing w:line="240" w:lineRule="auto"/>
-              <w:rPr>
-                <w:highlight w:val="yellow"/>
-              </w:rPr>
-            </w:pPr>
-            <w:r>
-              <w:rPr>
-                <w:i/>
-                <w:iCs/>
-                <w:sz w:val="20"/>
-                <w:szCs w:val="20"/>
-                <w:highlight w:val="yellow"/>
-                <w:lang w:val="fr-CH"/>
-              </w:rPr>
-              <w:t>Validation des transactions ?</w:t>
-            </w:r>
-          </w:p>
-          <w:p>
-            <w:pPr>
-              <w:pStyle w:val="Paragraphedeliste"/>
-              <w:numPr>
-                <w:ilvl w:val="0"/>
-                <w:numId w:val="7"/>
-              </w:numPr>
-              <w:spacing w:line="240" w:lineRule="auto"/>
-              <w:rPr>
-                <w:highlight w:val="yellow"/>
-                <w:lang w:val="fr-CH"/>
-              </w:rPr>
-            </w:pPr>
-            <w:r>
-              <w:rPr>
-                <w:i/>
-                <w:iCs/>
-                <w:sz w:val="20"/>
-                <w:szCs w:val="20"/>
-                <w:highlight w:val="yellow"/>
-                <w:lang w:val="fr-CH"/>
-              </w:rPr>
-              <w:t>Constitution de blocs, vérification bloc =&gt; intégration dans blockchain</w:t>
-            </w:r>
           </w:p>
         </w:tc>
       </w:tr>
@@ -5732,477 +5707,19 @@
           <w:lang w:val="fr-CH"/>
         </w:rPr>
       </w:pPr>
-      <w:r>
-        <w:rPr>
-          <w:lang w:val="fr-CH"/>
-        </w:rPr>
-        <w:t>A intégrer dans tableau :</w:t>
-      </w:r>
-    </w:p>
-    <w:p>
-      <w:pPr>
-        <w:pStyle w:val="font8"/>
-        <w:spacing w:before="0" w:beforeAutospacing="0" w:after="0" w:afterAutospacing="0" w:line="360" w:lineRule="atLeast"/>
-        <w:jc w:val="both"/>
-        <w:textAlignment w:val="baseline"/>
-        <w:rPr>
-          <w:rFonts w:ascii="Arial" w:hAnsi="Arial" w:cs="Arial"/>
-          <w:color w:val="696969"/>
-          <w:sz w:val="23"/>
-          <w:szCs w:val="23"/>
-        </w:rPr>
-      </w:pPr>
-      <w:r>
-        <w:rPr>
-          <w:rStyle w:val="Accentuation"/>
-          <w:i w:val="0"/>
-          <w:iCs w:val="0"/>
-          <w:color w:val="696969"/>
-          <w:sz w:val="23"/>
-          <w:szCs w:val="23"/>
-          <w:bdr w:val="none" w:sz="0" w:space="0" w:color="auto" w:frame="1"/>
-        </w:rPr>
-        <w:t>L'action de "miner" une crypto-monnaie pourrait se résumer ainsi : </w:t>
-      </w:r>
-    </w:p>
-    <w:p>
-      <w:pPr>
-        <w:pStyle w:val="font8"/>
-        <w:spacing w:before="0" w:beforeAutospacing="0" w:after="0" w:afterAutospacing="0" w:line="360" w:lineRule="atLeast"/>
-        <w:jc w:val="both"/>
-        <w:textAlignment w:val="baseline"/>
-        <w:rPr>
-          <w:rFonts w:ascii="Arial" w:hAnsi="Arial" w:cs="Arial"/>
-          <w:color w:val="696969"/>
-          <w:sz w:val="23"/>
-          <w:szCs w:val="23"/>
-        </w:rPr>
-      </w:pPr>
-      <w:r>
-        <w:rPr>
-          <w:rStyle w:val="Accentuation"/>
-          <w:i w:val="0"/>
-          <w:iCs w:val="0"/>
-          <w:color w:val="696969"/>
-          <w:sz w:val="23"/>
-          <w:szCs w:val="23"/>
-          <w:bdr w:val="none" w:sz="0" w:space="0" w:color="auto" w:frame="1"/>
-        </w:rPr>
-        <w:t>1. Le mineur reçoit en temps réel toutes les transactions émises par les utilisateurs sur le réseau.</w:t>
-      </w:r>
-    </w:p>
-    <w:p>
-      <w:pPr>
-        <w:pStyle w:val="font8"/>
-        <w:spacing w:before="0" w:beforeAutospacing="0" w:after="0" w:afterAutospacing="0" w:line="360" w:lineRule="atLeast"/>
-        <w:jc w:val="both"/>
-        <w:textAlignment w:val="baseline"/>
-        <w:rPr>
-          <w:rFonts w:ascii="Arial" w:hAnsi="Arial" w:cs="Arial"/>
-          <w:color w:val="696969"/>
-          <w:sz w:val="23"/>
-          <w:szCs w:val="23"/>
-        </w:rPr>
-      </w:pPr>
-      <w:r>
-        <w:rPr>
-          <w:rStyle w:val="Accentuation"/>
-          <w:i w:val="0"/>
-          <w:iCs w:val="0"/>
-          <w:color w:val="696969"/>
-          <w:sz w:val="23"/>
-          <w:szCs w:val="23"/>
-          <w:bdr w:val="none" w:sz="0" w:space="0" w:color="auto" w:frame="1"/>
-        </w:rPr>
-        <w:t>2. Le mineur vérifie si la </w:t>
-      </w:r>
-      <w:hyperlink r:id="rId10" w:tgtFrame="_blank" w:history="1">
-        <w:r>
-          <w:rPr>
-            <w:rStyle w:val="Lienhypertexte"/>
-            <w:rFonts w:ascii="Arial" w:hAnsi="Arial" w:cs="Arial"/>
-            <w:color w:val="29BDD6"/>
-            <w:sz w:val="23"/>
-            <w:szCs w:val="23"/>
-            <w:bdr w:val="none" w:sz="0" w:space="0" w:color="auto" w:frame="1"/>
-          </w:rPr>
-          <w:t>signature électronique</w:t>
-        </w:r>
-      </w:hyperlink>
-      <w:r>
-        <w:rPr>
-          <w:rStyle w:val="Accentuation"/>
-          <w:i w:val="0"/>
-          <w:iCs w:val="0"/>
-          <w:color w:val="696969"/>
-          <w:sz w:val="23"/>
-          <w:szCs w:val="23"/>
-          <w:bdr w:val="none" w:sz="0" w:space="0" w:color="auto" w:frame="1"/>
-        </w:rPr>
-        <w:t> apposée par l'émetteur de la transaction est valide.</w:t>
-      </w:r>
-    </w:p>
-    <w:p>
-      <w:pPr>
-        <w:pStyle w:val="font8"/>
-        <w:spacing w:before="0" w:beforeAutospacing="0" w:after="0" w:afterAutospacing="0" w:line="360" w:lineRule="atLeast"/>
-        <w:jc w:val="both"/>
-        <w:textAlignment w:val="baseline"/>
-        <w:rPr>
-          <w:rFonts w:ascii="Arial" w:hAnsi="Arial" w:cs="Arial"/>
-          <w:color w:val="696969"/>
-          <w:sz w:val="23"/>
-          <w:szCs w:val="23"/>
-        </w:rPr>
-      </w:pPr>
-      <w:r>
-        <w:rPr>
-          <w:rStyle w:val="Accentuation"/>
-          <w:i w:val="0"/>
-          <w:iCs w:val="0"/>
-          <w:color w:val="696969"/>
-          <w:sz w:val="23"/>
-          <w:szCs w:val="23"/>
-          <w:bdr w:val="none" w:sz="0" w:space="0" w:color="auto" w:frame="1"/>
-        </w:rPr>
-        <w:t>3. Le mineur vérifie si </w:t>
-      </w:r>
-      <w:hyperlink r:id="rId11" w:tgtFrame="_blank" w:history="1">
-        <w:r>
-          <w:rPr>
-            <w:rStyle w:val="Lienhypertexte"/>
-            <w:rFonts w:ascii="Arial" w:hAnsi="Arial" w:cs="Arial"/>
-            <w:color w:val="29BDD6"/>
-            <w:sz w:val="23"/>
-            <w:szCs w:val="23"/>
-            <w:bdr w:val="none" w:sz="0" w:space="0" w:color="auto" w:frame="1"/>
-          </w:rPr>
-          <w:t>l'adresse</w:t>
-        </w:r>
-      </w:hyperlink>
-      <w:r>
-        <w:rPr>
-          <w:rStyle w:val="Accentuation"/>
-          <w:i w:val="0"/>
-          <w:iCs w:val="0"/>
-          <w:color w:val="696969"/>
-          <w:sz w:val="23"/>
-          <w:szCs w:val="23"/>
-          <w:bdr w:val="none" w:sz="0" w:space="0" w:color="auto" w:frame="1"/>
-        </w:rPr>
-        <w:t> de l'envoyeur est bien en possession des fonds qu'elle prétend vouloir transférer sur une autre adresse.</w:t>
-      </w:r>
-    </w:p>
-    <w:p>
-      <w:pPr>
-        <w:pStyle w:val="font8"/>
-        <w:spacing w:before="0" w:beforeAutospacing="0" w:after="0" w:afterAutospacing="0" w:line="360" w:lineRule="atLeast"/>
-        <w:jc w:val="both"/>
-        <w:textAlignment w:val="baseline"/>
-        <w:rPr>
-          <w:rFonts w:ascii="Arial" w:hAnsi="Arial" w:cs="Arial"/>
-          <w:color w:val="696969"/>
-          <w:sz w:val="23"/>
-          <w:szCs w:val="23"/>
-        </w:rPr>
-      </w:pPr>
-      <w:r>
-        <w:rPr>
-          <w:rStyle w:val="Accentuation"/>
-          <w:i w:val="0"/>
-          <w:iCs w:val="0"/>
-          <w:color w:val="696969"/>
-          <w:sz w:val="23"/>
-          <w:szCs w:val="23"/>
-          <w:bdr w:val="none" w:sz="0" w:space="0" w:color="auto" w:frame="1"/>
-        </w:rPr>
-        <w:t>4. Le mineur rassemble toutes les transactions validées dans un bloc. </w:t>
-      </w:r>
-    </w:p>
-    <w:p>
-      <w:pPr>
-        <w:pStyle w:val="font8"/>
-        <w:spacing w:before="0" w:beforeAutospacing="0" w:after="0" w:afterAutospacing="0" w:line="360" w:lineRule="atLeast"/>
-        <w:jc w:val="both"/>
-        <w:textAlignment w:val="baseline"/>
-        <w:rPr>
-          <w:rFonts w:ascii="Arial" w:hAnsi="Arial" w:cs="Arial"/>
-          <w:color w:val="696969"/>
-          <w:sz w:val="23"/>
-          <w:szCs w:val="23"/>
-        </w:rPr>
-      </w:pPr>
-      <w:r>
-        <w:rPr>
-          <w:rStyle w:val="Accentuation"/>
-          <w:i w:val="0"/>
-          <w:iCs w:val="0"/>
-          <w:color w:val="696969"/>
-          <w:sz w:val="23"/>
-          <w:szCs w:val="23"/>
-          <w:bdr w:val="none" w:sz="0" w:space="0" w:color="auto" w:frame="1"/>
-        </w:rPr>
-        <w:t> </w:t>
-      </w:r>
-    </w:p>
-    <w:p>
-      <w:pPr>
-        <w:pStyle w:val="font8"/>
-        <w:spacing w:before="0" w:beforeAutospacing="0" w:after="0" w:afterAutospacing="0" w:line="360" w:lineRule="atLeast"/>
-        <w:jc w:val="both"/>
-        <w:textAlignment w:val="baseline"/>
-        <w:rPr>
-          <w:rFonts w:ascii="Arial" w:hAnsi="Arial" w:cs="Arial"/>
-          <w:color w:val="696969"/>
-          <w:sz w:val="23"/>
-          <w:szCs w:val="23"/>
-        </w:rPr>
-      </w:pPr>
-      <w:r>
-        <w:rPr>
-          <w:rStyle w:val="Accentuation"/>
-          <w:i w:val="0"/>
-          <w:iCs w:val="0"/>
-          <w:color w:val="696969"/>
-          <w:sz w:val="23"/>
-          <w:szCs w:val="23"/>
-          <w:bdr w:val="none" w:sz="0" w:space="0" w:color="auto" w:frame="1"/>
-        </w:rPr>
-        <w:t>Ces tâches sont réalisées par tous les mineurs du réseau. Dans la mesure où chacun ne reçoit pas les transactions au même moment (situation géographique, vitesse de connexion...), les blocs générés ne sont pas tous identiques.</w:t>
-      </w:r>
-    </w:p>
-    <w:p>
-      <w:pPr>
-        <w:pStyle w:val="font8"/>
-        <w:spacing w:before="0" w:beforeAutospacing="0" w:after="0" w:afterAutospacing="0" w:line="360" w:lineRule="atLeast"/>
-        <w:jc w:val="both"/>
-        <w:textAlignment w:val="baseline"/>
-        <w:rPr>
-          <w:rFonts w:ascii="Arial" w:hAnsi="Arial" w:cs="Arial"/>
-          <w:color w:val="696969"/>
-          <w:sz w:val="23"/>
-          <w:szCs w:val="23"/>
-        </w:rPr>
-      </w:pPr>
-      <w:r>
-        <w:rPr>
-          <w:rStyle w:val="Accentuation"/>
-          <w:i w:val="0"/>
-          <w:iCs w:val="0"/>
-          <w:color w:val="696969"/>
-          <w:sz w:val="23"/>
-          <w:szCs w:val="23"/>
-          <w:bdr w:val="none" w:sz="0" w:space="0" w:color="auto" w:frame="1"/>
-        </w:rPr>
-        <w:t> </w:t>
-      </w:r>
-    </w:p>
-    <w:p>
-      <w:pPr>
-        <w:pStyle w:val="font8"/>
-        <w:spacing w:before="0" w:beforeAutospacing="0" w:after="0" w:afterAutospacing="0" w:line="360" w:lineRule="atLeast"/>
-        <w:jc w:val="both"/>
-        <w:textAlignment w:val="baseline"/>
-        <w:rPr>
-          <w:rFonts w:ascii="Arial" w:hAnsi="Arial" w:cs="Arial"/>
-          <w:color w:val="696969"/>
-          <w:sz w:val="23"/>
-          <w:szCs w:val="23"/>
-        </w:rPr>
-      </w:pPr>
-      <w:r>
-        <w:rPr>
-          <w:rStyle w:val="Accentuation"/>
-          <w:i w:val="0"/>
-          <w:iCs w:val="0"/>
-          <w:color w:val="696969"/>
-          <w:sz w:val="23"/>
-          <w:szCs w:val="23"/>
-          <w:bdr w:val="none" w:sz="0" w:space="0" w:color="auto" w:frame="1"/>
-        </w:rPr>
-        <w:t>Il est ensuite nécessaire de décider quel mineur aura le droit d'ajouter son propre bloc à la seule et unique chaîne de blocs. C'est ici que les </w:t>
-      </w:r>
-      <w:r>
-        <w:rPr>
-          <w:rStyle w:val="Accentuation"/>
-          <w:color w:val="696969"/>
-          <w:sz w:val="23"/>
-          <w:szCs w:val="23"/>
-          <w:bdr w:val="none" w:sz="0" w:space="0" w:color="auto" w:frame="1"/>
-        </w:rPr>
-        <w:t>règles de consensus</w:t>
-      </w:r>
-      <w:r>
-        <w:rPr>
-          <w:rStyle w:val="Accentuation"/>
-          <w:i w:val="0"/>
-          <w:iCs w:val="0"/>
-          <w:color w:val="696969"/>
-          <w:sz w:val="23"/>
-          <w:szCs w:val="23"/>
-          <w:bdr w:val="none" w:sz="0" w:space="0" w:color="auto" w:frame="1"/>
-        </w:rPr>
-        <w:t> interviennent. Les </w:t>
-      </w:r>
-      <w:r>
-        <w:rPr>
-          <w:rStyle w:val="Accentuation"/>
-          <w:color w:val="696969"/>
-          <w:sz w:val="23"/>
-          <w:szCs w:val="23"/>
-          <w:bdr w:val="none" w:sz="0" w:space="0" w:color="auto" w:frame="1"/>
-        </w:rPr>
-        <w:t>règles de consensus</w:t>
-      </w:r>
-      <w:r>
-        <w:rPr>
-          <w:rStyle w:val="Accentuation"/>
-          <w:i w:val="0"/>
-          <w:iCs w:val="0"/>
-          <w:color w:val="696969"/>
-          <w:sz w:val="23"/>
-          <w:szCs w:val="23"/>
-          <w:bdr w:val="none" w:sz="0" w:space="0" w:color="auto" w:frame="1"/>
-        </w:rPr>
-        <w:t> désignent le protocole selon lequel un mineur sera choisi pour ajouter son bloc au registre. Ce sont les règles de consensus qui assurent la sécurité du réseau et dissuadent les mineurs de falsifier leurs blocs. Dans le cas de la blockchain Bitcoin, on parle d'un consensus de type </w:t>
-      </w:r>
-      <w:hyperlink r:id="rId12" w:tgtFrame="_blank" w:history="1">
-        <w:r>
-          <w:rPr>
-            <w:rStyle w:val="Lienhypertexte"/>
-            <w:rFonts w:ascii="Arial" w:hAnsi="Arial" w:cs="Arial"/>
-            <w:color w:val="29BDD6"/>
-            <w:sz w:val="23"/>
-            <w:szCs w:val="23"/>
-            <w:bdr w:val="none" w:sz="0" w:space="0" w:color="auto" w:frame="1"/>
-          </w:rPr>
-          <w:t>Proof of Work</w:t>
-        </w:r>
-      </w:hyperlink>
-      <w:r>
-        <w:rPr>
-          <w:rStyle w:val="Accentuation"/>
-          <w:i w:val="0"/>
-          <w:iCs w:val="0"/>
-          <w:color w:val="696969"/>
-          <w:sz w:val="23"/>
-          <w:szCs w:val="23"/>
-          <w:bdr w:val="none" w:sz="0" w:space="0" w:color="auto" w:frame="1"/>
-        </w:rPr>
-        <w:t> (</w:t>
-      </w:r>
-      <w:r>
-        <w:rPr>
-          <w:rStyle w:val="Accentuation"/>
-          <w:color w:val="696969"/>
-          <w:sz w:val="23"/>
-          <w:szCs w:val="23"/>
-          <w:bdr w:val="none" w:sz="0" w:space="0" w:color="auto" w:frame="1"/>
-        </w:rPr>
-        <w:t>preuve de travail</w:t>
-      </w:r>
-      <w:r>
-        <w:rPr>
-          <w:rStyle w:val="Accentuation"/>
-          <w:i w:val="0"/>
-          <w:iCs w:val="0"/>
-          <w:color w:val="696969"/>
-          <w:sz w:val="23"/>
-          <w:szCs w:val="23"/>
-          <w:bdr w:val="none" w:sz="0" w:space="0" w:color="auto" w:frame="1"/>
-        </w:rPr>
-        <w:t xml:space="preserve">) ; il s'agit de trouver la solution à un problème mathématique complexe. </w:t>
-      </w:r>
-      <w:r>
-        <w:rPr>
-          <w:rStyle w:val="Accentuation"/>
-          <w:i w:val="0"/>
-          <w:iCs w:val="0"/>
-          <w:color w:val="696969"/>
-          <w:sz w:val="23"/>
-          <w:szCs w:val="23"/>
-          <w:bdr w:val="none" w:sz="0" w:space="0" w:color="auto" w:frame="1"/>
-        </w:rPr>
-        <w:lastRenderedPageBreak/>
-        <w:t>Le premier à résoudre le problème n'a plus qu'à en diffuser la preuve : c'est la </w:t>
-      </w:r>
-      <w:r>
-        <w:rPr>
-          <w:rStyle w:val="Accentuation"/>
-          <w:color w:val="696969"/>
-          <w:sz w:val="23"/>
-          <w:szCs w:val="23"/>
-          <w:bdr w:val="none" w:sz="0" w:space="0" w:color="auto" w:frame="1"/>
-        </w:rPr>
-        <w:t>preuve de travail.</w:t>
-      </w:r>
-      <w:r>
-        <w:rPr>
-          <w:rStyle w:val="Accentuation"/>
-          <w:i w:val="0"/>
-          <w:iCs w:val="0"/>
-          <w:color w:val="696969"/>
-          <w:sz w:val="23"/>
-          <w:szCs w:val="23"/>
-          <w:bdr w:val="none" w:sz="0" w:space="0" w:color="auto" w:frame="1"/>
-        </w:rPr>
-        <w:t> Le </w:t>
-      </w:r>
-      <w:r>
-        <w:rPr>
-          <w:rStyle w:val="Accentuation"/>
-          <w:color w:val="696969"/>
-          <w:sz w:val="23"/>
-          <w:szCs w:val="23"/>
-          <w:bdr w:val="none" w:sz="0" w:space="0" w:color="auto" w:frame="1"/>
-        </w:rPr>
-        <w:t>minage</w:t>
-      </w:r>
-      <w:r>
-        <w:rPr>
-          <w:rStyle w:val="Accentuation"/>
-          <w:i w:val="0"/>
-          <w:iCs w:val="0"/>
-          <w:color w:val="696969"/>
-          <w:sz w:val="23"/>
-          <w:szCs w:val="23"/>
-          <w:bdr w:val="none" w:sz="0" w:space="0" w:color="auto" w:frame="1"/>
-        </w:rPr>
-        <w:t> à proprement parler correspond à cette étape gourmande en énergie et en temps.</w:t>
-      </w:r>
-    </w:p>
-    <w:p>
-      <w:pPr>
-        <w:rPr>
-          <w:lang w:val="fr-CH"/>
-        </w:rPr>
-      </w:pPr>
-    </w:p>
-    <w:p>
-      <w:pPr>
-        <w:rPr>
-          <w:lang w:val="fr-CH"/>
-        </w:rPr>
-      </w:pPr>
-    </w:p>
-    <w:p>
-      <w:pPr>
-        <w:rPr>
-          <w:lang w:val="fr-CH"/>
-        </w:rPr>
-      </w:pPr>
-    </w:p>
-    <w:p>
-      <w:pPr>
-        <w:rPr>
-          <w:lang w:val="fr-CH"/>
-        </w:rPr>
-      </w:pPr>
-      <w:r>
-        <w:rPr>
-          <w:lang w:val="fr-CH"/>
-        </w:rPr>
-        <w:t>Qq notions</w:t>
+      <w:proofErr w:type="spellStart"/>
+      <w:r>
+        <w:rPr>
+          <w:lang w:val="fr-CH"/>
+        </w:rPr>
+        <w:t>Qq</w:t>
+      </w:r>
+      <w:proofErr w:type="spellEnd"/>
+      <w:r>
+        <w:rPr>
+          <w:lang w:val="fr-CH"/>
+        </w:rPr>
+        <w:t xml:space="preserve"> notions</w:t>
       </w:r>
       <w:r>
         <w:rPr>
@@ -6253,6 +5770,87 @@
         </w:rPr>
         <w:t xml:space="preserve"> : </w:t>
       </w:r>
+      <w:r>
+        <w:rPr>
+          <w:lang w:val="fr-CH"/>
+        </w:rPr>
+        <w:t>regroupement de transactions destinées à être validées. Comme ch</w:t>
+      </w:r>
+      <w:bookmarkStart w:id="2" w:name="_GoBack"/>
+      <w:bookmarkEnd w:id="2"/>
+      <w:r>
+        <w:rPr>
+          <w:lang w:val="fr-CH"/>
+        </w:rPr>
+        <w:t xml:space="preserve">aque mineur </w:t>
+      </w:r>
+      <w:r>
+        <w:rPr>
+          <w:lang w:val="fr-CH"/>
+        </w:rPr>
+        <w:t>ne reçoit pas les transactions au même moment (situation géographique, vitesse de connexion...), les blocs générés ne sont pas tous identiques</w:t>
+      </w:r>
+      <w:r>
+        <w:rPr>
+          <w:lang w:val="fr-CH"/>
+        </w:rPr>
+        <w:t xml:space="preserve"> =&gt; règle de consensus pour </w:t>
+      </w:r>
+      <w:r>
+        <w:rPr>
+          <w:lang w:val="fr-CH"/>
+        </w:rPr>
+        <w:t xml:space="preserve">décider quel mineur aura le droit d'ajouter son propre bloc à la seule et unique </w:t>
+      </w:r>
+      <w:proofErr w:type="spellStart"/>
+      <w:r>
+        <w:rPr>
+          <w:lang w:val="fr-CH"/>
+        </w:rPr>
+        <w:t>blockchain</w:t>
+      </w:r>
+      <w:proofErr w:type="spellEnd"/>
+      <w:r>
+        <w:rPr>
+          <w:lang w:val="fr-CH"/>
+        </w:rPr>
+        <w:t>.</w:t>
+      </w:r>
+      <w:r>
+        <w:rPr>
+          <w:lang w:val="fr-CH"/>
+        </w:rPr>
+        <w:t xml:space="preserve"> </w:t>
+      </w:r>
+      <w:r>
+        <w:rPr>
+          <w:highlight w:val="yellow"/>
+          <w:lang w:val="fr-CH"/>
+        </w:rPr>
+        <w:t xml:space="preserve">Contenu : transactions, hash du block précédent, nonce (proof of </w:t>
+      </w:r>
+      <w:proofErr w:type="spellStart"/>
+      <w:r>
+        <w:rPr>
+          <w:highlight w:val="yellow"/>
+          <w:lang w:val="fr-CH"/>
+        </w:rPr>
+        <w:t>work</w:t>
+      </w:r>
+      <w:proofErr w:type="spellEnd"/>
+      <w:r>
+        <w:rPr>
+          <w:highlight w:val="yellow"/>
+          <w:lang w:val="fr-CH"/>
+        </w:rPr>
+        <w:t>)</w:t>
+      </w:r>
+      <w:r>
+        <w:rPr>
+          <w:lang w:val="fr-CH"/>
+        </w:rPr>
+        <w:t>.</w:t>
+      </w:r>
     </w:p>
     <w:p>
       <w:pPr>
@@ -6303,15 +5901,7 @@
         <w:rPr>
           <w:lang w:val="fr-CH"/>
         </w:rPr>
-        <w:t xml:space="preserve"> formule mathématique qui est appliquée à un nombre variable de données (l’”input”) en vue de les transformer en un nombre fixe de données correspondant à l’empreinte digitale des données (“output”). Dans le cas de l’algorithme SHA256, la taille du co</w:t>
-      </w:r>
-      <w:bookmarkStart w:id="2" w:name="_GoBack"/>
-      <w:bookmarkEnd w:id="2"/>
-      <w:r>
-        <w:rPr>
-          <w:lang w:val="fr-CH"/>
-        </w:rPr>
-        <w:t xml:space="preserve">de est toujours 256 bits. Le système du hachage est utilisé dans beaucoup d’autres domaines que le bitcoin pour vérifier facilement que les données </w:t>
+        <w:t xml:space="preserve"> formule mathématique qui est appliquée à un nombre variable de données (”input”) en vue de les transformer en un nombre fixe de données correspondant à l’empreinte digitale des données (“output”). Dans le cas de l’algorithme SHA256, la taille du code est toujours 256 bits. Le système du hachage est utilisé dans beaucoup d’autres domaines que le bitcoin pour vérifier facilement que les données </w:t>
       </w:r>
       <w:proofErr w:type="spellStart"/>
       <w:r>
@@ -6325,21 +5915,21 @@
         <w:rPr>
           <w:lang w:val="fr-CH"/>
         </w:rPr>
-        <w:t xml:space="preserve"> (“input”) n’ont pas été changées. </w:t>
+        <w:t xml:space="preserve"> (“input”) n’ont pas été changées. En effet deux input différents ne </w:t>
       </w:r>
       <w:proofErr w:type="gramStart"/>
       <w:r>
         <w:rPr>
           <w:lang w:val="fr-CH"/>
         </w:rPr>
-        <w:t>En effet deux input différents</w:t>
+        <w:t>peuvent</w:t>
       </w:r>
       <w:proofErr w:type="gramEnd"/>
       <w:r>
         <w:rPr>
           <w:lang w:val="fr-CH"/>
         </w:rPr>
-        <w:t xml:space="preserve"> ne peuvent pas donner un output identique. </w:t>
+        <w:t xml:space="preserve"> pas donner un output identique. </w:t>
       </w:r>
       <w:r>
         <w:rPr>
@@ -6372,6 +5962,9 @@
           <w:ilvl w:val="0"/>
           <w:numId w:val="11"/>
         </w:numPr>
+        <w:rPr>
+          <w:lang w:val="fr-CH"/>
+        </w:rPr>
       </w:pPr>
       <w:proofErr w:type="gramStart"/>
       <w:r>
@@ -6387,8 +5980,85 @@
         <w:rPr>
           <w:lang w:val="fr-CH"/>
         </w:rPr>
-        <w:t> :</w:t>
-      </w:r>
+        <w:t> </w:t>
+      </w:r>
+      <w:r>
+        <w:rPr>
+          <w:lang w:val="fr-CH"/>
+        </w:rPr>
+        <w:t>(</w:t>
+      </w:r>
+      <w:r>
+        <w:rPr>
+          <w:u w:val="single"/>
+          <w:lang w:val="fr-CH"/>
+        </w:rPr>
+        <w:t>bitcoin</w:t>
+      </w:r>
+      <w:r>
+        <w:rPr>
+          <w:lang w:val="fr-CH"/>
+        </w:rPr>
+        <w:t>)</w:t>
+      </w:r>
+      <w:r>
+        <w:rPr>
+          <w:lang w:val="fr-CH"/>
+        </w:rPr>
+        <w:t>:</w:t>
+      </w:r>
+      <w:r>
+        <w:rPr>
+          <w:lang w:val="fr-CH"/>
+        </w:rPr>
+        <w:t xml:space="preserve"> nombre arbitraire </w:t>
+      </w:r>
+      <w:r>
+        <w:rPr>
+          <w:lang w:val="fr-CH"/>
+        </w:rPr>
+        <w:t xml:space="preserve">à trouver, qui </w:t>
+      </w:r>
+      <w:r>
+        <w:rPr>
+          <w:lang w:val="fr-CH"/>
+        </w:rPr>
+        <w:t xml:space="preserve">ajouté au block </w:t>
+      </w:r>
+      <w:r>
+        <w:rPr>
+          <w:lang w:val="fr-CH"/>
+        </w:rPr>
+        <w:t>permet d’</w:t>
+      </w:r>
+      <w:r>
+        <w:rPr>
+          <w:lang w:val="fr-CH"/>
+        </w:rPr>
+        <w:t xml:space="preserve">obtenir, après </w:t>
+      </w:r>
+      <w:proofErr w:type="spellStart"/>
+      <w:r>
+        <w:rPr>
+          <w:lang w:val="fr-CH"/>
+        </w:rPr>
+        <w:t>hashage</w:t>
+      </w:r>
+      <w:proofErr w:type="spellEnd"/>
+      <w:r>
+        <w:rPr>
+          <w:lang w:val="fr-CH"/>
+        </w:rPr>
+        <w:t xml:space="preserve">, le résultat demandé par la proof of </w:t>
+      </w:r>
+      <w:proofErr w:type="spellStart"/>
+      <w:r>
+        <w:rPr>
+          <w:lang w:val="fr-CH"/>
+        </w:rPr>
+        <w:t>work</w:t>
+      </w:r>
+      <w:proofErr w:type="spellEnd"/>
     </w:p>
     <w:p>
       <w:pPr>
@@ -6396,26 +6066,230 @@
           <w:ilvl w:val="0"/>
           <w:numId w:val="11"/>
         </w:numPr>
-      </w:pPr>
+        <w:rPr>
+          <w:lang w:val="fr-CH"/>
+        </w:rPr>
+      </w:pPr>
+      <w:proofErr w:type="gramStart"/>
       <w:r>
         <w:rPr>
           <w:i/>
           <w:iCs/>
-        </w:rPr>
-        <w:t xml:space="preserve">proof of work, proof of </w:t>
-      </w:r>
-      <w:proofErr w:type="gramStart"/>
+          <w:lang w:val="fr-CH"/>
+        </w:rPr>
+        <w:t>règle</w:t>
+      </w:r>
+      <w:proofErr w:type="gramEnd"/>
       <w:r>
         <w:rPr>
           <w:i/>
           <w:iCs/>
+          <w:lang w:val="fr-CH"/>
+        </w:rPr>
+        <w:t xml:space="preserve"> de consensus </w:t>
+      </w:r>
+      <w:r>
+        <w:rPr>
+          <w:lang w:val="fr-CH"/>
+        </w:rPr>
+        <w:t xml:space="preserve">: </w:t>
+      </w:r>
+      <w:r>
+        <w:rPr>
+          <w:lang w:val="fr-CH"/>
+        </w:rPr>
+        <w:t xml:space="preserve">règle pour </w:t>
+      </w:r>
+      <w:r>
+        <w:rPr>
+          <w:lang w:val="fr-CH"/>
+        </w:rPr>
+        <w:t xml:space="preserve">valider/sélectionner le bloc qui sera intégré dans la </w:t>
+      </w:r>
+      <w:proofErr w:type="spellStart"/>
+      <w:r>
+        <w:rPr>
+          <w:lang w:val="fr-CH"/>
+        </w:rPr>
+        <w:t>blockchain</w:t>
+      </w:r>
+      <w:proofErr w:type="spellEnd"/>
+      <w:r>
+        <w:rPr>
+          <w:lang w:val="fr-CH"/>
+        </w:rPr>
+        <w:t xml:space="preserve"> =&gt; proof of </w:t>
+      </w:r>
+      <w:proofErr w:type="spellStart"/>
+      <w:r>
+        <w:rPr>
+          <w:lang w:val="fr-CH"/>
+        </w:rPr>
+        <w:t>work</w:t>
+      </w:r>
+      <w:proofErr w:type="spellEnd"/>
+      <w:r>
+        <w:rPr>
+          <w:lang w:val="fr-CH"/>
+        </w:rPr>
+        <w:t xml:space="preserve">, proof of </w:t>
+      </w:r>
+      <w:proofErr w:type="spellStart"/>
+      <w:r>
+        <w:rPr>
+          <w:lang w:val="fr-CH"/>
         </w:rPr>
         <w:t>stake</w:t>
       </w:r>
-      <w:r>
+      <w:proofErr w:type="spellEnd"/>
+      <w:r>
+        <w:rPr>
+          <w:lang w:val="fr-CH"/>
+        </w:rPr>
+        <w:t xml:space="preserve">, proof of </w:t>
+      </w:r>
+      <w:proofErr w:type="spellStart"/>
+      <w:r>
+        <w:rPr>
+          <w:lang w:val="fr-CH"/>
+        </w:rPr>
+        <w:t>burn</w:t>
+      </w:r>
+      <w:proofErr w:type="spellEnd"/>
+    </w:p>
+    <w:p>
+      <w:pPr>
+        <w:numPr>
+          <w:ilvl w:val="0"/>
+          <w:numId w:val="11"/>
+        </w:numPr>
+        <w:rPr>
+          <w:lang w:val="fr-CH"/>
+        </w:rPr>
+      </w:pPr>
+      <w:proofErr w:type="gramStart"/>
+      <w:r>
+        <w:rPr>
+          <w:i/>
+          <w:iCs/>
+          <w:lang w:val="fr-CH"/>
+        </w:rPr>
+        <w:t>proof</w:t>
+      </w:r>
+      <w:proofErr w:type="gramEnd"/>
+      <w:r>
+        <w:rPr>
+          <w:i/>
+          <w:iCs/>
+          <w:lang w:val="fr-CH"/>
+        </w:rPr>
+        <w:t xml:space="preserve"> of </w:t>
+      </w:r>
+      <w:proofErr w:type="spellStart"/>
+      <w:r>
+        <w:rPr>
+          <w:i/>
+          <w:iCs/>
+          <w:lang w:val="fr-CH"/>
+        </w:rPr>
+        <w:t>work</w:t>
+      </w:r>
+      <w:proofErr w:type="spellEnd"/>
+      <w:r>
+        <w:rPr>
+          <w:i/>
+          <w:iCs/>
+          <w:lang w:val="fr-CH"/>
+        </w:rPr>
+        <w:t xml:space="preserve"> </w:t>
+      </w:r>
+      <w:r>
+        <w:rPr>
+          <w:lang w:val="fr-CH"/>
+        </w:rPr>
+        <w:t xml:space="preserve">: </w:t>
+      </w:r>
+      <w:r>
+        <w:rPr>
+          <w:lang w:val="fr-CH"/>
+        </w:rPr>
+        <w:t xml:space="preserve">solution à un problème mathématique complexe. Le premier à résoudre le problème n'a plus qu'à en diffuser la preuve =&gt; proof of </w:t>
+      </w:r>
+      <w:proofErr w:type="spellStart"/>
+      <w:r>
+        <w:rPr>
+          <w:lang w:val="fr-CH"/>
+        </w:rPr>
+        <w:t>work</w:t>
+      </w:r>
+      <w:proofErr w:type="spellEnd"/>
+    </w:p>
+    <w:p>
+      <w:pPr>
+        <w:numPr>
+          <w:ilvl w:val="0"/>
+          <w:numId w:val="11"/>
+        </w:numPr>
+        <w:rPr>
+          <w:highlight w:val="yellow"/>
+        </w:rPr>
+      </w:pPr>
+      <w:proofErr w:type="gramStart"/>
+      <w:r>
+        <w:rPr>
+          <w:i/>
+          <w:iCs/>
+          <w:highlight w:val="yellow"/>
+        </w:rPr>
+        <w:t>proof</w:t>
+      </w:r>
+      <w:proofErr w:type="gramEnd"/>
+      <w:r>
+        <w:rPr>
+          <w:i/>
+          <w:iCs/>
+          <w:highlight w:val="yellow"/>
+        </w:rPr>
+        <w:t xml:space="preserve"> of stake</w:t>
+      </w:r>
+      <w:r>
+        <w:rPr>
+          <w:highlight w:val="yellow"/>
+        </w:rPr>
         <w:t> :</w:t>
       </w:r>
-      <w:proofErr w:type="gramEnd"/>
+      <w:r>
+        <w:rPr>
+          <w:highlight w:val="yellow"/>
+        </w:rPr>
+        <w:t xml:space="preserve"> condition pour …..</w:t>
+      </w:r>
+    </w:p>
+    <w:p>
+      <w:pPr>
+        <w:numPr>
+          <w:ilvl w:val="0"/>
+          <w:numId w:val="11"/>
+        </w:numPr>
+        <w:rPr>
+          <w:highlight w:val="yellow"/>
+        </w:rPr>
+      </w:pPr>
+      <w:r>
+        <w:rPr>
+          <w:i/>
+          <w:iCs/>
+          <w:highlight w:val="yellow"/>
+        </w:rPr>
+        <w:t xml:space="preserve">proof of burn  </w:t>
+      </w:r>
+      <w:r>
+        <w:rPr>
+          <w:iCs/>
+          <w:highlight w:val="yellow"/>
+        </w:rPr>
+        <w:t>:</w:t>
+      </w:r>
     </w:p>
     <w:p/>
     <w:p>
@@ -6463,7 +6337,7 @@
           <w:lang w:val="fr-CH"/>
         </w:rPr>
       </w:pPr>
-      <w:hyperlink r:id="rId13">
+      <w:hyperlink r:id="rId10">
         <w:r>
           <w:rPr>
             <w:rStyle w:val="LienInternet"/>
@@ -6480,7 +6354,7 @@
           <w:lang w:val="fr-CH"/>
         </w:rPr>
       </w:pPr>
-      <w:hyperlink r:id="rId14">
+      <w:hyperlink r:id="rId11">
         <w:r>
           <w:rPr>
             <w:rStyle w:val="LienInternet"/>
@@ -6512,7 +6386,7 @@
           <w:lang w:val="fr-CH"/>
         </w:rPr>
       </w:pPr>
-      <w:hyperlink r:id="rId15">
+      <w:hyperlink r:id="rId12">
         <w:r>
           <w:rPr>
             <w:rStyle w:val="LienInternet"/>
@@ -6537,7 +6411,7 @@
           <w:lang w:val="fr-CH"/>
         </w:rPr>
       </w:pPr>
-      <w:hyperlink r:id="rId16">
+      <w:hyperlink r:id="rId13">
         <w:r>
           <w:rPr>
             <w:rStyle w:val="LienInternet"/>
@@ -6561,7 +6435,7 @@
           <w:lang w:val="fr-CH"/>
         </w:rPr>
       </w:pPr>
-      <w:hyperlink r:id="rId17" w:history="1">
+      <w:hyperlink r:id="rId14" w:history="1">
         <w:r>
           <w:rPr>
             <w:rStyle w:val="Lienhypertexte"/>
@@ -6604,7 +6478,7 @@
           <w:lang w:val="fr-CH"/>
         </w:rPr>
       </w:pPr>
-      <w:hyperlink r:id="rId18">
+      <w:hyperlink r:id="rId15">
         <w:r>
           <w:rPr>
             <w:rStyle w:val="LienInternet"/>
@@ -6655,7 +6529,7 @@
           <w:lang w:val="fr-CH"/>
         </w:rPr>
       </w:pPr>
-      <w:hyperlink r:id="rId19">
+      <w:hyperlink r:id="rId16">
         <w:r>
           <w:rPr>
             <w:rStyle w:val="LienInternet"/>
@@ -6672,7 +6546,7 @@
           <w:lang w:val="fr-CH"/>
         </w:rPr>
       </w:pPr>
-      <w:hyperlink r:id="rId20">
+      <w:hyperlink r:id="rId17">
         <w:r>
           <w:rPr>
             <w:rStyle w:val="LienInternet"/>
@@ -6715,7 +6589,7 @@
           <w:lang w:val="fr-CH"/>
         </w:rPr>
       </w:pPr>
-      <w:hyperlink r:id="rId21" w:history="1">
+      <w:hyperlink r:id="rId18" w:history="1">
         <w:r>
           <w:rPr>
             <w:rStyle w:val="Lienhypertexte"/>
@@ -6758,21 +6632,15 @@
           <w:lang w:val="fr-CH"/>
         </w:rPr>
       </w:pPr>
-      <w:hyperlink r:id="rId22" w:history="1">
+      <w:hyperlink r:id="rId19" w:history="1">
         <w:r>
           <w:rPr>
             <w:rStyle w:val="Lienhypertexte"/>
+            <w:lang w:val="fr-CH"/>
           </w:rPr>
-          <w:t>https://www.cryptoencyclopedie.com/single-post/Quest-ce-quun-mineur-blockchain-bitcoin</w:t>
+          <w:t>https://openclassrooms.com/fr/courses/3925766-comprendre-le-bitcoin-et-la-blockchain/4160996-le-reseau-de-mineurs</w:t>
         </w:r>
       </w:hyperlink>
-    </w:p>
-    <w:p>
-      <w:pPr>
-        <w:rPr>
-          <w:lang w:val="fr-CH"/>
-        </w:rPr>
-      </w:pPr>
     </w:p>
     <w:p>
       <w:r>
@@ -6791,6 +6659,143 @@
             <wp:extent cx="5353050" cy="8572500"/>
             <wp:effectExtent l="0" t="0" r="0" b="0"/>
             <wp:docPr id="4" name="Image 4"/>
+            <wp:cNvGraphicFramePr>
+              <a:graphicFrameLocks xmlns:a="http://schemas.openxmlformats.org/drawingml/2006/main" noChangeAspect="1"/>
+            </wp:cNvGraphicFramePr>
+            <a:graphic xmlns:a="http://schemas.openxmlformats.org/drawingml/2006/main">
+              <a:graphicData uri="http://schemas.openxmlformats.org/drawingml/2006/picture">
+                <pic:pic xmlns:pic="http://schemas.openxmlformats.org/drawingml/2006/picture">
+                  <pic:nvPicPr>
+                    <pic:cNvPr id="1" name=""/>
+                    <pic:cNvPicPr/>
+                  </pic:nvPicPr>
+                  <pic:blipFill>
+                    <a:blip r:embed="rId20"/>
+                    <a:stretch>
+                      <a:fillRect/>
+                    </a:stretch>
+                  </pic:blipFill>
+                  <pic:spPr>
+                    <a:xfrm>
+                      <a:off x="0" y="0"/>
+                      <a:ext cx="5353050" cy="8572500"/>
+                    </a:xfrm>
+                    <a:prstGeom prst="rect">
+                      <a:avLst/>
+                    </a:prstGeom>
+                  </pic:spPr>
+                </pic:pic>
+              </a:graphicData>
+            </a:graphic>
+          </wp:inline>
+        </w:drawing>
+      </w:r>
+    </w:p>
+    <w:p/>
+    <w:p>
+      <w:r>
+        <w:rPr>
+          <w:noProof/>
+        </w:rPr>
+        <w:lastRenderedPageBreak/>
+        <w:drawing>
+          <wp:inline distT="0" distB="0" distL="0" distR="0" wp14:anchorId="142914E8" wp14:editId="5F31A683">
+            <wp:extent cx="5381625" cy="8343900"/>
+            <wp:effectExtent l="0" t="0" r="9525" b="0"/>
+            <wp:docPr id="5" name="Image 5"/>
+            <wp:cNvGraphicFramePr>
+              <a:graphicFrameLocks xmlns:a="http://schemas.openxmlformats.org/drawingml/2006/main" noChangeAspect="1"/>
+            </wp:cNvGraphicFramePr>
+            <a:graphic xmlns:a="http://schemas.openxmlformats.org/drawingml/2006/main">
+              <a:graphicData uri="http://schemas.openxmlformats.org/drawingml/2006/picture">
+                <pic:pic xmlns:pic="http://schemas.openxmlformats.org/drawingml/2006/picture">
+                  <pic:nvPicPr>
+                    <pic:cNvPr id="1" name=""/>
+                    <pic:cNvPicPr/>
+                  </pic:nvPicPr>
+                  <pic:blipFill>
+                    <a:blip r:embed="rId21"/>
+                    <a:stretch>
+                      <a:fillRect/>
+                    </a:stretch>
+                  </pic:blipFill>
+                  <pic:spPr>
+                    <a:xfrm>
+                      <a:off x="0" y="0"/>
+                      <a:ext cx="5381625" cy="8343900"/>
+                    </a:xfrm>
+                    <a:prstGeom prst="rect">
+                      <a:avLst/>
+                    </a:prstGeom>
+                  </pic:spPr>
+                </pic:pic>
+              </a:graphicData>
+            </a:graphic>
+          </wp:inline>
+        </w:drawing>
+      </w:r>
+    </w:p>
+    <w:p/>
+    <w:p>
+      <w:r>
+        <w:rPr>
+          <w:noProof/>
+        </w:rPr>
+        <w:lastRenderedPageBreak/>
+        <w:drawing>
+          <wp:inline distT="0" distB="0" distL="0" distR="0" wp14:anchorId="34E2F5CB" wp14:editId="63037592">
+            <wp:extent cx="4772025" cy="5467350"/>
+            <wp:effectExtent l="0" t="0" r="9525" b="0"/>
+            <wp:docPr id="7" name="Image 7"/>
+            <wp:cNvGraphicFramePr>
+              <a:graphicFrameLocks xmlns:a="http://schemas.openxmlformats.org/drawingml/2006/main" noChangeAspect="1"/>
+            </wp:cNvGraphicFramePr>
+            <a:graphic xmlns:a="http://schemas.openxmlformats.org/drawingml/2006/main">
+              <a:graphicData uri="http://schemas.openxmlformats.org/drawingml/2006/picture">
+                <pic:pic xmlns:pic="http://schemas.openxmlformats.org/drawingml/2006/picture">
+                  <pic:nvPicPr>
+                    <pic:cNvPr id="1" name=""/>
+                    <pic:cNvPicPr/>
+                  </pic:nvPicPr>
+                  <pic:blipFill>
+                    <a:blip r:embed="rId22"/>
+                    <a:stretch>
+                      <a:fillRect/>
+                    </a:stretch>
+                  </pic:blipFill>
+                  <pic:spPr>
+                    <a:xfrm>
+                      <a:off x="0" y="0"/>
+                      <a:ext cx="4772025" cy="5467350"/>
+                    </a:xfrm>
+                    <a:prstGeom prst="rect">
+                      <a:avLst/>
+                    </a:prstGeom>
+                  </pic:spPr>
+                </pic:pic>
+              </a:graphicData>
+            </a:graphic>
+          </wp:inline>
+        </w:drawing>
+      </w:r>
+    </w:p>
+    <w:p/>
+    <w:p/>
+    <w:p/>
+    <w:p>
+      <w:r>
+        <w:lastRenderedPageBreak/>
+        <w:t xml:space="preserve">                              </w:t>
+      </w:r>
+      <w:r>
+        <w:rPr>
+          <w:noProof/>
+        </w:rPr>
+        <w:drawing>
+          <wp:inline distT="0" distB="0" distL="0" distR="0" wp14:anchorId="5666C428" wp14:editId="0B61F218">
+            <wp:extent cx="5343525" cy="7896225"/>
+            <wp:effectExtent l="0" t="0" r="9525" b="9525"/>
+            <wp:docPr id="8" name="Image 8"/>
             <wp:cNvGraphicFramePr>
               <a:graphicFrameLocks xmlns:a="http://schemas.openxmlformats.org/drawingml/2006/main" noChangeAspect="1"/>
             </wp:cNvGraphicFramePr>
@@ -6810,7 +6815,7 @@
                   <pic:spPr>
                     <a:xfrm>
                       <a:off x="0" y="0"/>
-                      <a:ext cx="5353050" cy="8572500"/>
+                      <a:ext cx="5343525" cy="7896225"/>
                     </a:xfrm>
                     <a:prstGeom prst="rect">
                       <a:avLst/>
@@ -6823,7 +6828,6 @@
         </w:drawing>
       </w:r>
     </w:p>
-    <w:p/>
     <w:p>
       <w:r>
         <w:rPr>
@@ -6831,10 +6835,10 @@
         </w:rPr>
         <w:lastRenderedPageBreak/>
         <w:drawing>
-          <wp:inline distT="0" distB="0" distL="0" distR="0" wp14:anchorId="142914E8" wp14:editId="5F31A683">
-            <wp:extent cx="5381625" cy="8343900"/>
-            <wp:effectExtent l="0" t="0" r="9525" b="0"/>
-            <wp:docPr id="5" name="Image 5"/>
+          <wp:inline distT="0" distB="0" distL="0" distR="0" wp14:anchorId="23CE6EC6" wp14:editId="78D0C9DA">
+            <wp:extent cx="5343525" cy="5000625"/>
+            <wp:effectExtent l="0" t="0" r="9525" b="9525"/>
+            <wp:docPr id="9" name="Image 9"/>
             <wp:cNvGraphicFramePr>
               <a:graphicFrameLocks xmlns:a="http://schemas.openxmlformats.org/drawingml/2006/main" noChangeAspect="1"/>
             </wp:cNvGraphicFramePr>
@@ -6854,142 +6858,6 @@
                   <pic:spPr>
                     <a:xfrm>
                       <a:off x="0" y="0"/>
-                      <a:ext cx="5381625" cy="8343900"/>
-                    </a:xfrm>
-                    <a:prstGeom prst="rect">
-                      <a:avLst/>
-                    </a:prstGeom>
-                  </pic:spPr>
-                </pic:pic>
-              </a:graphicData>
-            </a:graphic>
-          </wp:inline>
-        </w:drawing>
-      </w:r>
-    </w:p>
-    <w:p/>
-    <w:p>
-      <w:r>
-        <w:rPr>
-          <w:noProof/>
-        </w:rPr>
-        <w:lastRenderedPageBreak/>
-        <w:drawing>
-          <wp:inline distT="0" distB="0" distL="0" distR="0" wp14:anchorId="34E2F5CB" wp14:editId="63037592">
-            <wp:extent cx="4772025" cy="5467350"/>
-            <wp:effectExtent l="0" t="0" r="9525" b="0"/>
-            <wp:docPr id="7" name="Image 7"/>
-            <wp:cNvGraphicFramePr>
-              <a:graphicFrameLocks xmlns:a="http://schemas.openxmlformats.org/drawingml/2006/main" noChangeAspect="1"/>
-            </wp:cNvGraphicFramePr>
-            <a:graphic xmlns:a="http://schemas.openxmlformats.org/drawingml/2006/main">
-              <a:graphicData uri="http://schemas.openxmlformats.org/drawingml/2006/picture">
-                <pic:pic xmlns:pic="http://schemas.openxmlformats.org/drawingml/2006/picture">
-                  <pic:nvPicPr>
-                    <pic:cNvPr id="1" name=""/>
-                    <pic:cNvPicPr/>
-                  </pic:nvPicPr>
-                  <pic:blipFill>
-                    <a:blip r:embed="rId25"/>
-                    <a:stretch>
-                      <a:fillRect/>
-                    </a:stretch>
-                  </pic:blipFill>
-                  <pic:spPr>
-                    <a:xfrm>
-                      <a:off x="0" y="0"/>
-                      <a:ext cx="4772025" cy="5467350"/>
-                    </a:xfrm>
-                    <a:prstGeom prst="rect">
-                      <a:avLst/>
-                    </a:prstGeom>
-                  </pic:spPr>
-                </pic:pic>
-              </a:graphicData>
-            </a:graphic>
-          </wp:inline>
-        </w:drawing>
-      </w:r>
-    </w:p>
-    <w:p/>
-    <w:p/>
-    <w:p/>
-    <w:p>
-      <w:r>
-        <w:lastRenderedPageBreak/>
-        <w:t xml:space="preserve">                              </w:t>
-      </w:r>
-      <w:r>
-        <w:rPr>
-          <w:noProof/>
-        </w:rPr>
-        <w:drawing>
-          <wp:inline distT="0" distB="0" distL="0" distR="0" wp14:anchorId="5666C428" wp14:editId="0B61F218">
-            <wp:extent cx="5343525" cy="7896225"/>
-            <wp:effectExtent l="0" t="0" r="9525" b="9525"/>
-            <wp:docPr id="8" name="Image 8"/>
-            <wp:cNvGraphicFramePr>
-              <a:graphicFrameLocks xmlns:a="http://schemas.openxmlformats.org/drawingml/2006/main" noChangeAspect="1"/>
-            </wp:cNvGraphicFramePr>
-            <a:graphic xmlns:a="http://schemas.openxmlformats.org/drawingml/2006/main">
-              <a:graphicData uri="http://schemas.openxmlformats.org/drawingml/2006/picture">
-                <pic:pic xmlns:pic="http://schemas.openxmlformats.org/drawingml/2006/picture">
-                  <pic:nvPicPr>
-                    <pic:cNvPr id="1" name=""/>
-                    <pic:cNvPicPr/>
-                  </pic:nvPicPr>
-                  <pic:blipFill>
-                    <a:blip r:embed="rId26"/>
-                    <a:stretch>
-                      <a:fillRect/>
-                    </a:stretch>
-                  </pic:blipFill>
-                  <pic:spPr>
-                    <a:xfrm>
-                      <a:off x="0" y="0"/>
-                      <a:ext cx="5343525" cy="7896225"/>
-                    </a:xfrm>
-                    <a:prstGeom prst="rect">
-                      <a:avLst/>
-                    </a:prstGeom>
-                  </pic:spPr>
-                </pic:pic>
-              </a:graphicData>
-            </a:graphic>
-          </wp:inline>
-        </w:drawing>
-      </w:r>
-    </w:p>
-    <w:p>
-      <w:r>
-        <w:rPr>
-          <w:noProof/>
-        </w:rPr>
-        <w:lastRenderedPageBreak/>
-        <w:drawing>
-          <wp:inline distT="0" distB="0" distL="0" distR="0" wp14:anchorId="23CE6EC6" wp14:editId="78D0C9DA">
-            <wp:extent cx="5343525" cy="5000625"/>
-            <wp:effectExtent l="0" t="0" r="9525" b="9525"/>
-            <wp:docPr id="9" name="Image 9"/>
-            <wp:cNvGraphicFramePr>
-              <a:graphicFrameLocks xmlns:a="http://schemas.openxmlformats.org/drawingml/2006/main" noChangeAspect="1"/>
-            </wp:cNvGraphicFramePr>
-            <a:graphic xmlns:a="http://schemas.openxmlformats.org/drawingml/2006/main">
-              <a:graphicData uri="http://schemas.openxmlformats.org/drawingml/2006/picture">
-                <pic:pic xmlns:pic="http://schemas.openxmlformats.org/drawingml/2006/picture">
-                  <pic:nvPicPr>
-                    <pic:cNvPr id="1" name=""/>
-                    <pic:cNvPicPr/>
-                  </pic:nvPicPr>
-                  <pic:blipFill>
-                    <a:blip r:embed="rId27"/>
-                    <a:stretch>
-                      <a:fillRect/>
-                    </a:stretch>
-                  </pic:blipFill>
-                  <pic:spPr>
-                    <a:xfrm>
-                      <a:off x="0" y="0"/>
                       <a:ext cx="5343525" cy="5000625"/>
                     </a:xfrm>
                     <a:prstGeom prst="rect">
@@ -7015,7 +6883,7 @@
 </file>
 
 <file path=word/endnotes.xml><?xml version="1.0" encoding="utf-8"?>
-<w:endnotes xmlns:wpc="http://schemas.microsoft.com/office/word/2010/wordprocessingCanvas" xmlns:cx="http://schemas.microsoft.com/office/drawing/2014/chartex" xmlns:cx1="http://schemas.microsoft.com/office/drawing/2015/9/8/chartex" xmlns:cx2="http://schemas.microsoft.com/office/drawing/2015/10/21/chartex" xmlns:cx3="http://schemas.microsoft.com/office/drawing/2016/5/9/chartex" xmlns:cx4="http://schemas.microsoft.com/office/drawing/2016/5/10/chartex" xmlns:cx5="http://schemas.microsoft.com/office/drawing/2016/5/11/chartex" xmlns:cx6="http://schemas.microsoft.com/office/drawing/2016/5/12/chartex" xmlns:cx7="http://schemas.microsoft.com/office/drawing/2016/5/13/chartex" xmlns:cx8="http://schemas.microsoft.com/office/drawing/2016/5/14/chartex" xmlns:mc="http://schemas.openxmlformats.org/markup-compatibility/2006" xmlns:aink="http://schemas.microsoft.com/office/drawing/2016/ink" xmlns:am3d="http://schemas.microsoft.com/office/drawing/2017/model3d" xmlns:o="urn:schemas-microsoft-com:office:office" xmlns:r="http://schemas.openxmlformats.org/officeDocument/2006/relationships" xmlns:m="http://schemas.openxmlformats.org/officeDocument/2006/math" xmlns:v="urn:schemas-microsoft-com:vml" xmlns:wp14="http://schemas.microsoft.com/office/word/2010/wordprocessingDrawing" xmlns:wp="http://schemas.openxmlformats.org/drawingml/2006/wordprocessingDrawing" xmlns:w10="urn:schemas-microsoft-com:office:word" xmlns:w="http://schemas.openxmlformats.org/wordprocessingml/2006/main" xmlns:w14="http://schemas.microsoft.com/office/word/2010/wordml" xmlns:w15="http://schemas.microsoft.com/office/word/2012/wordml" xmlns:w16cid="http://schemas.microsoft.com/office/word/2016/wordml/cid" xmlns:w16se="http://schemas.microsoft.com/office/word/2015/wordml/symex" xmlns:wpg="http://schemas.microsoft.com/office/word/2010/wordprocessingGroup" xmlns:wpi="http://schemas.microsoft.com/office/word/2010/wordprocessingInk" xmlns:wne="http://schemas.microsoft.com/office/word/2006/wordml" xmlns:wps="http://schemas.microsoft.com/office/word/2010/wordprocessingShape" mc:Ignorable="w14 w15 w16se w16cid wp14">
+<w:endnotes xmlns:wpc="http://schemas.microsoft.com/office/word/2010/wordprocessingCanvas" xmlns:cx="http://schemas.microsoft.com/office/drawing/2014/chartex" xmlns:cx1="http://schemas.microsoft.com/office/drawing/2015/9/8/chartex" xmlns:mc="http://schemas.openxmlformats.org/markup-compatibility/2006" xmlns:o="urn:schemas-microsoft-com:office:office" xmlns:r="http://schemas.openxmlformats.org/officeDocument/2006/relationships" xmlns:m="http://schemas.openxmlformats.org/officeDocument/2006/math" xmlns:v="urn:schemas-microsoft-com:vml" xmlns:wp14="http://schemas.microsoft.com/office/word/2010/wordprocessingDrawing" xmlns:wp="http://schemas.openxmlformats.org/drawingml/2006/wordprocessingDrawing" xmlns:w10="urn:schemas-microsoft-com:office:word" xmlns:w="http://schemas.openxmlformats.org/wordprocessingml/2006/main" xmlns:w14="http://schemas.microsoft.com/office/word/2010/wordml" xmlns:w15="http://schemas.microsoft.com/office/word/2012/wordml" xmlns:w16se="http://schemas.microsoft.com/office/word/2015/wordml/symex" xmlns:wpg="http://schemas.microsoft.com/office/word/2010/wordprocessingGroup" xmlns:wpi="http://schemas.microsoft.com/office/word/2010/wordprocessingInk" xmlns:wne="http://schemas.microsoft.com/office/word/2006/wordml" xmlns:wps="http://schemas.microsoft.com/office/word/2010/wordprocessingShape" mc:Ignorable="w14 w15 w16se wp14">
   <w:endnote w:type="separator" w:id="-1">
     <w:p>
       <w:pPr>
@@ -7040,7 +6908,7 @@
 </file>
 
 <file path=word/footnotes.xml><?xml version="1.0" encoding="utf-8"?>
-<w:footnotes xmlns:wpc="http://schemas.microsoft.com/office/word/2010/wordprocessingCanvas" xmlns:cx="http://schemas.microsoft.com/office/drawing/2014/chartex" xmlns:cx1="http://schemas.microsoft.com/office/drawing/2015/9/8/chartex" xmlns:cx2="http://schemas.microsoft.com/office/drawing/2015/10/21/chartex" xmlns:cx3="http://schemas.microsoft.com/office/drawing/2016/5/9/chartex" xmlns:cx4="http://schemas.microsoft.com/office/drawing/2016/5/10/chartex" xmlns:cx5="http://schemas.microsoft.com/office/drawing/2016/5/11/chartex" xmlns:cx6="http://schemas.microsoft.com/office/drawing/2016/5/12/chartex" xmlns:cx7="http://schemas.microsoft.com/office/drawing/2016/5/13/chartex" xmlns:cx8="http://schemas.microsoft.com/office/drawing/2016/5/14/chartex" xmlns:mc="http://schemas.openxmlformats.org/markup-compatibility/2006" xmlns:aink="http://schemas.microsoft.com/office/drawing/2016/ink" xmlns:am3d="http://schemas.microsoft.com/office/drawing/2017/model3d" xmlns:o="urn:schemas-microsoft-com:office:office" xmlns:r="http://schemas.openxmlformats.org/officeDocument/2006/relationships" xmlns:m="http://schemas.openxmlformats.org/officeDocument/2006/math" xmlns:v="urn:schemas-microsoft-com:vml" xmlns:wp14="http://schemas.microsoft.com/office/word/2010/wordprocessingDrawing" xmlns:wp="http://schemas.openxmlformats.org/drawingml/2006/wordprocessingDrawing" xmlns:w10="urn:schemas-microsoft-com:office:word" xmlns:w="http://schemas.openxmlformats.org/wordprocessingml/2006/main" xmlns:w14="http://schemas.microsoft.com/office/word/2010/wordml" xmlns:w15="http://schemas.microsoft.com/office/word/2012/wordml" xmlns:w16cid="http://schemas.microsoft.com/office/word/2016/wordml/cid" xmlns:w16se="http://schemas.microsoft.com/office/word/2015/wordml/symex" xmlns:wpg="http://schemas.microsoft.com/office/word/2010/wordprocessingGroup" xmlns:wpi="http://schemas.microsoft.com/office/word/2010/wordprocessingInk" xmlns:wne="http://schemas.microsoft.com/office/word/2006/wordml" xmlns:wps="http://schemas.microsoft.com/office/word/2010/wordprocessingShape" mc:Ignorable="w14 w15 w16se w16cid wp14">
+<w:footnotes xmlns:wpc="http://schemas.microsoft.com/office/word/2010/wordprocessingCanvas" xmlns:cx="http://schemas.microsoft.com/office/drawing/2014/chartex" xmlns:cx1="http://schemas.microsoft.com/office/drawing/2015/9/8/chartex" xmlns:mc="http://schemas.openxmlformats.org/markup-compatibility/2006" xmlns:o="urn:schemas-microsoft-com:office:office" xmlns:r="http://schemas.openxmlformats.org/officeDocument/2006/relationships" xmlns:m="http://schemas.openxmlformats.org/officeDocument/2006/math" xmlns:v="urn:schemas-microsoft-com:vml" xmlns:wp14="http://schemas.microsoft.com/office/word/2010/wordprocessingDrawing" xmlns:wp="http://schemas.openxmlformats.org/drawingml/2006/wordprocessingDrawing" xmlns:w10="urn:schemas-microsoft-com:office:word" xmlns:w="http://schemas.openxmlformats.org/wordprocessingml/2006/main" xmlns:w14="http://schemas.microsoft.com/office/word/2010/wordml" xmlns:w15="http://schemas.microsoft.com/office/word/2012/wordml" xmlns:w16se="http://schemas.microsoft.com/office/word/2015/wordml/symex" xmlns:wpg="http://schemas.microsoft.com/office/word/2010/wordprocessingGroup" xmlns:wpi="http://schemas.microsoft.com/office/word/2010/wordprocessingInk" xmlns:wne="http://schemas.microsoft.com/office/word/2006/wordml" xmlns:wps="http://schemas.microsoft.com/office/word/2010/wordprocessingShape" mc:Ignorable="w14 w15 w16se wp14">
   <w:footnote w:type="separator" w:id="-1">
     <w:p>
       <w:r>
@@ -7075,7 +6943,23 @@
           <w:szCs w:val="18"/>
           <w:lang w:val="fr-CH"/>
         </w:rPr>
-        <w:t xml:space="preserve"> Différence fondamentale : une nouvelle adresse peut être créée pour chaque nouvelle transactions (conseillé !)</w:t>
+        <w:t xml:space="preserve"> Différence fondamentale</w:t>
+      </w:r>
+      <w:r>
+        <w:rPr>
+          <w:sz w:val="18"/>
+          <w:szCs w:val="18"/>
+          <w:lang w:val="fr-CH"/>
+        </w:rPr>
+        <w:t xml:space="preserve"> avec no de compte</w:t>
+      </w:r>
+      <w:r>
+        <w:rPr>
+          <w:sz w:val="18"/>
+          <w:szCs w:val="18"/>
+          <w:lang w:val="fr-CH"/>
+        </w:rPr>
+        <w:t xml:space="preserve"> : une nouvelle adresse peut être créée pour chaque nouvelle transactions (conseillé !)</w:t>
       </w:r>
     </w:p>
   </w:footnote>
@@ -7133,7 +7017,7 @@
 </file>
 
 <file path=word/numbering.xml><?xml version="1.0" encoding="utf-8"?>
-<w:numbering xmlns:wpc="http://schemas.microsoft.com/office/word/2010/wordprocessingCanvas" xmlns:cx="http://schemas.microsoft.com/office/drawing/2014/chartex" xmlns:cx1="http://schemas.microsoft.com/office/drawing/2015/9/8/chartex" xmlns:cx2="http://schemas.microsoft.com/office/drawing/2015/10/21/chartex" xmlns:cx3="http://schemas.microsoft.com/office/drawing/2016/5/9/chartex" xmlns:cx4="http://schemas.microsoft.com/office/drawing/2016/5/10/chartex" xmlns:cx5="http://schemas.microsoft.com/office/drawing/2016/5/11/chartex" xmlns:cx6="http://schemas.microsoft.com/office/drawing/2016/5/12/chartex" xmlns:cx7="http://schemas.microsoft.com/office/drawing/2016/5/13/chartex" xmlns:cx8="http://schemas.microsoft.com/office/drawing/2016/5/14/chartex" xmlns:mc="http://schemas.openxmlformats.org/markup-compatibility/2006" xmlns:aink="http://schemas.microsoft.com/office/drawing/2016/ink" xmlns:am3d="http://schemas.microsoft.com/office/drawing/2017/model3d" xmlns:o="urn:schemas-microsoft-com:office:office" xmlns:r="http://schemas.openxmlformats.org/officeDocument/2006/relationships" xmlns:m="http://schemas.openxmlformats.org/officeDocument/2006/math" xmlns:v="urn:schemas-microsoft-com:vml" xmlns:wp14="http://schemas.microsoft.com/office/word/2010/wordprocessingDrawing" xmlns:wp="http://schemas.openxmlformats.org/drawingml/2006/wordprocessingDrawing" xmlns:w10="urn:schemas-microsoft-com:office:word" xmlns:w="http://schemas.openxmlformats.org/wordprocessingml/2006/main" xmlns:w14="http://schemas.microsoft.com/office/word/2010/wordml" xmlns:w15="http://schemas.microsoft.com/office/word/2012/wordml" xmlns:w16cid="http://schemas.microsoft.com/office/word/2016/wordml/cid" xmlns:w16se="http://schemas.microsoft.com/office/word/2015/wordml/symex" xmlns:wpg="http://schemas.microsoft.com/office/word/2010/wordprocessingGroup" xmlns:wpi="http://schemas.microsoft.com/office/word/2010/wordprocessingInk" xmlns:wne="http://schemas.microsoft.com/office/word/2006/wordml" xmlns:wps="http://schemas.microsoft.com/office/word/2010/wordprocessingShape" mc:Ignorable="w14 w15 w16se w16cid wp14">
+<w:numbering xmlns:wpc="http://schemas.microsoft.com/office/word/2010/wordprocessingCanvas" xmlns:cx="http://schemas.microsoft.com/office/drawing/2014/chartex" xmlns:cx1="http://schemas.microsoft.com/office/drawing/2015/9/8/chartex" xmlns:mc="http://schemas.openxmlformats.org/markup-compatibility/2006" xmlns:o="urn:schemas-microsoft-com:office:office" xmlns:r="http://schemas.openxmlformats.org/officeDocument/2006/relationships" xmlns:m="http://schemas.openxmlformats.org/officeDocument/2006/math" xmlns:v="urn:schemas-microsoft-com:vml" xmlns:wp14="http://schemas.microsoft.com/office/word/2010/wordprocessingDrawing" xmlns:wp="http://schemas.openxmlformats.org/drawingml/2006/wordprocessingDrawing" xmlns:w10="urn:schemas-microsoft-com:office:word" xmlns:w="http://schemas.openxmlformats.org/wordprocessingml/2006/main" xmlns:w14="http://schemas.microsoft.com/office/word/2010/wordml" xmlns:w15="http://schemas.microsoft.com/office/word/2012/wordml" xmlns:w16se="http://schemas.microsoft.com/office/word/2015/wordml/symex" xmlns:wpg="http://schemas.microsoft.com/office/word/2010/wordprocessingGroup" xmlns:wpi="http://schemas.microsoft.com/office/word/2010/wordprocessingInk" xmlns:wne="http://schemas.microsoft.com/office/word/2006/wordml" xmlns:wps="http://schemas.microsoft.com/office/word/2010/wordprocessingShape" mc:Ignorable="w14 w15 w16se wp14">
   <w:abstractNum w:abstractNumId="0" w15:restartNumberingAfterBreak="0">
     <w:nsid w:val="05136308"/>
     <w:multiLevelType w:val="multilevel"/>
@@ -8542,7 +8426,7 @@
 </file>
 
 <file path=word/styles.xml><?xml version="1.0" encoding="utf-8"?>
-<w:styles xmlns:mc="http://schemas.openxmlformats.org/markup-compatibility/2006" xmlns:r="http://schemas.openxmlformats.org/officeDocument/2006/relationships" xmlns:w="http://schemas.openxmlformats.org/wordprocessingml/2006/main" xmlns:w14="http://schemas.microsoft.com/office/word/2010/wordml" xmlns:w15="http://schemas.microsoft.com/office/word/2012/wordml" xmlns:w16cid="http://schemas.microsoft.com/office/word/2016/wordml/cid" xmlns:w16se="http://schemas.microsoft.com/office/word/2015/wordml/symex" mc:Ignorable="w14 w15 w16se w16cid">
+<w:styles xmlns:mc="http://schemas.openxmlformats.org/markup-compatibility/2006" xmlns:r="http://schemas.openxmlformats.org/officeDocument/2006/relationships" xmlns:w="http://schemas.openxmlformats.org/wordprocessingml/2006/main" xmlns:w14="http://schemas.microsoft.com/office/word/2010/wordml" xmlns:w15="http://schemas.microsoft.com/office/word/2012/wordml" xmlns:w16se="http://schemas.microsoft.com/office/word/2015/wordml/symex" mc:Ignorable="w14 w15 w16se">
   <w:docDefaults>
     <w:rPrDefault>
       <w:rPr>
@@ -8553,7 +8437,7 @@
     </w:rPrDefault>
     <w:pPrDefault/>
   </w:docDefaults>
-  <w:latentStyles w:defLockedState="0" w:defUIPriority="99" w:defSemiHidden="0" w:defUnhideWhenUsed="0" w:defQFormat="0" w:count="376">
+  <w:latentStyles w:defLockedState="0" w:defUIPriority="99" w:defSemiHidden="0" w:defUnhideWhenUsed="0" w:defQFormat="0" w:count="371">
     <w:lsdException w:name="Normal" w:uiPriority="0" w:qFormat="1"/>
     <w:lsdException w:name="heading 1" w:uiPriority="9" w:qFormat="1"/>
     <w:lsdException w:name="heading 2" w:semiHidden="1" w:uiPriority="9" w:unhideWhenUsed="1" w:qFormat="1"/>
@@ -8925,11 +8809,6 @@
     <w:lsdException w:name="List Table 5 Dark Accent 6" w:uiPriority="50"/>
     <w:lsdException w:name="List Table 6 Colorful Accent 6" w:uiPriority="51"/>
     <w:lsdException w:name="List Table 7 Colorful Accent 6" w:uiPriority="52"/>
-    <w:lsdException w:name="Mention" w:semiHidden="1" w:unhideWhenUsed="1"/>
-    <w:lsdException w:name="Smart Hyperlink" w:semiHidden="1" w:unhideWhenUsed="1"/>
-    <w:lsdException w:name="Hashtag" w:semiHidden="1" w:unhideWhenUsed="1"/>
-    <w:lsdException w:name="Unresolved Mention" w:semiHidden="1" w:unhideWhenUsed="1"/>
-    <w:lsdException w:name="Smart Link" w:semiHidden="1" w:unhideWhenUsed="1"/>
   </w:latentStyles>
   <w:style w:type="paragraph" w:default="1" w:styleId="Normal">
     <w:name w:val="Normal"/>
@@ -9483,7 +9362,7 @@
 </file>
 
 <file path=customXml/itemProps1.xml><?xml version="1.0" encoding="utf-8"?>
-<ds:datastoreItem xmlns:ds="http://schemas.openxmlformats.org/officeDocument/2006/customXml" ds:itemID="{3508A2C0-5BFF-4542-929A-51BD32E2A511}">
+<ds:datastoreItem xmlns:ds="http://schemas.openxmlformats.org/officeDocument/2006/customXml" ds:itemID="{07914AB9-C699-48A5-9FD7-801896341435}">
   <ds:schemaRefs>
     <ds:schemaRef ds:uri="http://schemas.openxmlformats.org/officeDocument/2006/bibliography"/>
   </ds:schemaRefs>

</xml_diff>

<commit_message>
qq elements sur scripts
</commit_message>
<xml_diff>
--- a/pmt_crypto.docx
+++ b/pmt_crypto.docx
@@ -2015,19 +2015,7 @@
         <w:rPr>
           <w:lang w:val="fr-CH"/>
         </w:rPr>
-        <w:t>) =&gt; p</w:t>
-      </w:r>
-      <w:r>
-        <w:rPr>
-          <w:lang w:val="fr-CH"/>
-        </w:rPr>
-        <w:t xml:space="preserve">ermet de reconstituer </w:t>
-      </w:r>
-      <w:r>
-        <w:rPr>
-          <w:lang w:val="fr-CH"/>
-        </w:rPr>
-        <w:t xml:space="preserve">historique de toutes les transactions, version hashée de la clé privée (clé publique apparaît dans blockchain en version également hashée, l’adresse $crypto, cf blockchain-browser : </w:t>
+        <w:t xml:space="preserve">) =&gt; permet de reconstituer historique de toutes les transactions, version hashée de la clé privée (clé publique apparaît dans blockchain en version également hashée, l’adresse $crypto, cf blockchain-browser : </w:t>
       </w:r>
       <w:hyperlink r:id="rId3">
         <w:r>
@@ -2072,13 +2060,7 @@
         <w:rPr>
           <w:lang w:val="fr-CH"/>
         </w:rPr>
-        <w:t xml:space="preserve">) =&gt; permet identification pour exécuter transaction, </w:t>
-      </w:r>
-      <w:r>
-        <w:rPr>
-          <w:lang w:val="fr-CH"/>
-        </w:rPr>
-        <w:t>clé publique liée à clé privée par hashage (permet check que celui qui renseigne la clé privée est bien le «détenteur» de la clé publique)</w:t>
+        <w:t>) =&gt; permet identification pour exécuter transaction, clé publique liée à clé privée par hashage (permet check que celui qui renseigne la clé privée est bien le «détenteur» de la clé publique)</w:t>
       </w:r>
     </w:p>
     <w:p>
@@ -2097,9 +2079,7 @@
     <w:p>
       <w:pPr>
         <w:pStyle w:val="Normal"/>
-        <w:rPr>
-          <w:lang w:val="fr-CH"/>
-        </w:rPr>
+        <w:rPr/>
       </w:pPr>
       <w:r>
         <w:rPr/>
@@ -2145,279 +2125,46 @@
     <w:p>
       <w:pPr>
         <w:pStyle w:val="Normal"/>
-        <w:rPr>
-          <w:lang w:val="fr-CH"/>
-        </w:rPr>
-      </w:pPr>
-      <w:r>
-        <w:rPr>
-          <w:lang w:val="fr-CH"/>
-        </w:rPr>
-      </w:r>
-    </w:p>
-    <w:p>
-      <w:pPr>
-        <w:pStyle w:val="Normal"/>
-        <w:rPr>
-          <w:lang w:val="fr-CH"/>
-        </w:rPr>
-      </w:pPr>
-      <w:r>
-        <w:rPr>
-          <w:lang w:val="fr-CH"/>
-        </w:rPr>
-        <w:t>Transactions (bitcoin)</w:t>
-      </w:r>
-    </w:p>
-    <w:p>
-      <w:pPr>
-        <w:pStyle w:val="Normal"/>
-        <w:rPr>
-          <w:lang w:val="fr-CH"/>
-        </w:rPr>
-      </w:pPr>
-      <w:r>
-        <w:rPr>
-          <w:lang w:val="fr-CH"/>
-        </w:rPr>
-      </w:r>
-    </w:p>
-    <w:p>
-      <w:pPr>
-        <w:pStyle w:val="ListParagraph"/>
         <w:numPr>
           <w:ilvl w:val="0"/>
-          <w:numId w:val="11"/>
+          <w:numId w:val="12"/>
         </w:numPr>
+        <w:rPr>
+          <w:lang w:val="fr-CH"/>
+        </w:rPr>
+      </w:pPr>
+      <w:r>
+        <w:rPr>
+          <w:rFonts w:eastAsia="Calibri" w:cs="Arial" w:eastAsiaTheme="minorHAnsi"/>
+          <w:color w:val="auto"/>
+          <w:kern w:val="0"/>
+          <w:sz w:val="22"/>
+          <w:szCs w:val="22"/>
+          <w:lang w:val="fr-CH" w:eastAsia="en-US" w:bidi="ar-SA"/>
+        </w:rPr>
+        <w:t>principe issu de la cryptographie asymétrique</w:t>
+      </w:r>
+    </w:p>
+    <w:p>
+      <w:pPr>
+        <w:pStyle w:val="Normal"/>
+        <w:rPr>
+          <w:lang w:val="fr-CH"/>
+        </w:rPr>
+      </w:pPr>
+      <w:r>
         <w:rPr/>
-      </w:pPr>
-      <w:r>
-        <w:rPr>
-          <w:lang w:val="fr-CH"/>
-        </w:rPr>
-        <w:t>non-cryptées, visibles par tous</w:t>
-      </w:r>
-    </w:p>
-    <w:p>
-      <w:pPr>
-        <w:pStyle w:val="ListParagraph"/>
-        <w:numPr>
-          <w:ilvl w:val="0"/>
-          <w:numId w:val="11"/>
-        </w:numPr>
+      </w:r>
+    </w:p>
+    <w:p>
+      <w:pPr>
+        <w:pStyle w:val="Normal"/>
+        <w:rPr>
+          <w:lang w:val="fr-CH"/>
+        </w:rPr>
+      </w:pPr>
+      <w:r>
         <w:rPr/>
-      </w:pPr>
-      <w:r>
-        <w:rPr>
-          <w:lang w:val="fr-CH"/>
-        </w:rPr>
-        <w:t xml:space="preserve">transaction = 2 parties : input (accès </w:t>
-      </w:r>
-      <w:r>
-        <w:rPr>
-          <w:rFonts w:cs="Arial"/>
-          <w:sz w:val="22"/>
-        </w:rPr>
-        <w:t>au</w:t>
-      </w:r>
-      <w:r>
-        <w:rPr>
-          <w:lang w:val="fr-CH"/>
-        </w:rPr>
-        <w:t xml:space="preserve"> $crypto) + output (transfert $crypto)</w:t>
-      </w:r>
-    </w:p>
-    <w:p>
-      <w:pPr>
-        <w:pStyle w:val="ListParagraph"/>
-        <w:numPr>
-          <w:ilvl w:val="0"/>
-          <w:numId w:val="11"/>
-        </w:numPr>
-        <w:rPr/>
-      </w:pPr>
-      <w:r>
-        <w:rPr>
-          <w:lang w:val="fr-CH"/>
-        </w:rPr>
-        <w:t xml:space="preserve">lien entre </w:t>
-      </w:r>
-      <w:r>
-        <w:rPr>
-          <w:rFonts w:cs="Arial"/>
-          <w:sz w:val="22"/>
-          <w:lang w:val="fr-CH"/>
-        </w:rPr>
-        <w:t>input et précédente transaction (r</w:t>
-      </w:r>
-      <w:r>
-        <w:rPr>
-          <w:lang w:val="fr-CH"/>
-        </w:rPr>
-        <w:t>éception $crypto) via PubkeyScript et SignatureScript : SignatureScript permet d’accéder à fonds reçus sur PubkeyScript</w:t>
-      </w:r>
-    </w:p>
-    <w:p>
-      <w:pPr>
-        <w:pStyle w:val="ListParagraph"/>
-        <w:numPr>
-          <w:ilvl w:val="0"/>
-          <w:numId w:val="11"/>
-        </w:numPr>
-        <w:rPr/>
-      </w:pPr>
-      <w:r>
-        <w:rPr>
-          <w:lang w:val="fr-CH"/>
-        </w:rPr>
-        <w:t xml:space="preserve">lien SignatureScript </w:t>
-      </w:r>
-      <w:r>
-        <w:rPr>
-          <w:lang w:val="fr-CH"/>
-        </w:rPr>
-        <w:t xml:space="preserve">(version hashée de private key?) et PubkeyScript  (version hashée de public key, elle-même version hashée de private key?) </w:t>
-      </w:r>
-      <w:r>
-        <w:rPr>
-          <w:rFonts w:cs="Arial"/>
-          <w:sz w:val="22"/>
-          <w:lang w:val="fr-CH"/>
-        </w:rPr>
-        <w:t>=&gt; PubkeyScript peut être obtenue de SignatureScript par hashage ?</w:t>
-      </w:r>
-    </w:p>
-    <w:p>
-      <w:pPr>
-        <w:pStyle w:val="ListParagraph"/>
-        <w:rPr>
-          <w:color w:val="C9211E"/>
-          <w:highlight w:val="yellow"/>
-        </w:rPr>
-      </w:pPr>
-      <w:r>
-        <w:rPr>
-          <w:color w:val="C9211E"/>
-          <w:highlight w:val="yellow"/>
-          <w:lang w:val="fr-CH"/>
-        </w:rPr>
-        <w:t>schématiser ces notions !!!!</w:t>
-      </w:r>
-    </w:p>
-    <w:p>
-      <w:pPr>
-        <w:pStyle w:val="ListParagraph"/>
-        <w:numPr>
-          <w:ilvl w:val="0"/>
-          <w:numId w:val="11"/>
-        </w:numPr>
-        <w:rPr>
-          <w:highlight w:val="yellow"/>
-          <w:lang w:val="fr-CH"/>
-        </w:rPr>
-      </w:pPr>
-      <w:r>
-        <w:rPr>
-          <w:highlight w:val="yellow"/>
-          <w:lang w:val="fr-CH"/>
-        </w:rPr>
-        <w:t xml:space="preserve">Vérifications </w:t>
-      </w:r>
-      <w:r>
-        <w:rPr>
-          <w:color w:val="FF0000"/>
-          <w:highlight w:val="yellow"/>
-          <w:lang w:val="fr-CH"/>
-        </w:rPr>
-        <w:t>(QUI ?)</w:t>
-      </w:r>
-      <w:r>
-        <w:rPr>
-          <w:highlight w:val="yellow"/>
-          <w:lang w:val="fr-CH"/>
-        </w:rPr>
-        <w:t> :</w:t>
-      </w:r>
-    </w:p>
-    <w:p>
-      <w:pPr>
-        <w:pStyle w:val="ListParagraph"/>
-        <w:rPr/>
-      </w:pPr>
-      <w:r>
-        <w:rPr>
-          <w:highlight w:val="yellow"/>
-        </w:rPr>
-        <w:t>The script verifies that the provided public key does hash to the hash in scriptPubKey, and then it also checks the signature against the public key.</w:t>
-      </w:r>
-    </w:p>
-    <w:p>
-      <w:pPr>
-        <w:pStyle w:val="Normal"/>
-        <w:rPr>
-          <w:highlight w:val="yellow"/>
-        </w:rPr>
-      </w:pPr>
-      <w:r>
-        <w:rPr>
-          <w:highlight w:val="yellow"/>
-        </w:rPr>
-      </w:r>
-    </w:p>
-    <w:p>
-      <w:pPr>
-        <w:pStyle w:val="Normal"/>
-        <w:rPr>
-          <w:color w:val="FF0000"/>
-          <w:lang w:val="fr-CH"/>
-        </w:rPr>
-      </w:pPr>
-      <w:r>
-        <w:rPr>
-          <w:color w:val="FF0000"/>
-          <w:highlight w:val="yellow"/>
-          <w:lang w:val="fr-CH"/>
-        </w:rPr>
-        <w:t>La clé privée est utilisée pour crypter le message qui peut être décrypté au moyen de la clé publique (cryptographie asymétrique)</w:t>
-      </w:r>
-    </w:p>
-    <w:p>
-      <w:pPr>
-        <w:pStyle w:val="Normal"/>
-        <w:rPr/>
-      </w:pPr>
-      <w:r>
-        <w:rPr/>
-      </w:r>
-    </w:p>
-    <w:p>
-      <w:pPr>
-        <w:pStyle w:val="Normal"/>
-        <w:rPr>
-          <w:color w:val="FF0000"/>
-          <w:lang w:val="fr-CH"/>
-        </w:rPr>
-      </w:pPr>
-      <w:r>
-        <w:rPr>
-          <w:color w:val="FF0000"/>
-          <w:highlight w:val="yellow"/>
-          <w:lang w:val="fr-CH"/>
-        </w:rPr>
-        <w:t>A VOIR DE PLUS PRES</w:t>
-      </w:r>
-    </w:p>
-    <w:p>
-      <w:pPr>
-        <w:pStyle w:val="Normal"/>
-        <w:rPr>
-          <w:lang w:val="fr-CH"/>
-        </w:rPr>
-      </w:pPr>
-      <w:r>
-        <w:rPr>
-          <w:lang w:val="fr-CH"/>
-        </w:rPr>
       </w:r>
     </w:p>
     <w:p>
@@ -2430,10 +2177,18 @@
       <w:r>
         <w:rPr/>
         <w:drawing>
-          <wp:inline distT="0" distB="0" distL="0" distR="0">
-            <wp:extent cx="4295775" cy="6305550"/>
+          <wp:anchor behindDoc="0" distT="0" distB="0" distL="0" distR="0" simplePos="0" locked="0" layoutInCell="1" allowOverlap="1" relativeHeight="9">
+            <wp:simplePos x="0" y="0"/>
+            <wp:positionH relativeFrom="column">
+              <wp:align>center</wp:align>
+            </wp:positionH>
+            <wp:positionV relativeFrom="paragraph">
+              <wp:posOffset>635</wp:posOffset>
+            </wp:positionV>
+            <wp:extent cx="2400300" cy="3261360"/>
             <wp:effectExtent l="0" t="0" r="0" b="0"/>
-            <wp:docPr id="2" name="Image 2" descr=""/>
+            <wp:wrapTopAndBottom/>
+            <wp:docPr id="2" name="Image3" descr=""/>
             <wp:cNvGraphicFramePr>
               <a:graphicFrameLocks xmlns:a="http://schemas.openxmlformats.org/drawingml/2006/main" noChangeAspect="1"/>
             </wp:cNvGraphicFramePr>
@@ -2441,13 +2196,636 @@
               <a:graphicData uri="http://schemas.openxmlformats.org/drawingml/2006/picture">
                 <pic:pic xmlns:pic="http://schemas.openxmlformats.org/drawingml/2006/picture">
                   <pic:nvPicPr>
-                    <pic:cNvPr id="2" name="Image 2" descr=""/>
+                    <pic:cNvPr id="2" name="Image3" descr=""/>
                     <pic:cNvPicPr>
                       <a:picLocks noChangeAspect="1" noChangeArrowheads="1"/>
                     </pic:cNvPicPr>
                   </pic:nvPicPr>
                   <pic:blipFill>
                     <a:blip r:embed="rId5"/>
+                    <a:stretch>
+                      <a:fillRect/>
+                    </a:stretch>
+                  </pic:blipFill>
+                  <pic:spPr bwMode="auto">
+                    <a:xfrm>
+                      <a:off x="0" y="0"/>
+                      <a:ext cx="2400300" cy="3261360"/>
+                    </a:xfrm>
+                    <a:prstGeom prst="rect">
+                      <a:avLst/>
+                    </a:prstGeom>
+                  </pic:spPr>
+                </pic:pic>
+              </a:graphicData>
+            </a:graphic>
+          </wp:anchor>
+        </w:drawing>
+      </w:r>
+    </w:p>
+    <w:p>
+      <w:pPr>
+        <w:pStyle w:val="Normal"/>
+        <w:rPr>
+          <w:lang w:val="fr-CH"/>
+        </w:rPr>
+      </w:pPr>
+      <w:r>
+        <w:rPr>
+          <w:lang w:val="fr-CH"/>
+        </w:rPr>
+        <w:t>Transactions (bitcoin)</w:t>
+      </w:r>
+    </w:p>
+    <w:p>
+      <w:pPr>
+        <w:pStyle w:val="Normal"/>
+        <w:rPr>
+          <w:lang w:val="fr-CH"/>
+        </w:rPr>
+      </w:pPr>
+      <w:r>
+        <w:rPr>
+          <w:lang w:val="fr-CH"/>
+        </w:rPr>
+      </w:r>
+    </w:p>
+    <w:p>
+      <w:pPr>
+        <w:pStyle w:val="ListParagraph"/>
+        <w:numPr>
+          <w:ilvl w:val="0"/>
+          <w:numId w:val="11"/>
+        </w:numPr>
+        <w:rPr/>
+      </w:pPr>
+      <w:r>
+        <w:rPr>
+          <w:lang w:val="fr-CH"/>
+        </w:rPr>
+        <w:t>non-cryptées, visibles par tous</w:t>
+      </w:r>
+    </w:p>
+    <w:p>
+      <w:pPr>
+        <w:pStyle w:val="ListParagraph"/>
+        <w:numPr>
+          <w:ilvl w:val="0"/>
+          <w:numId w:val="11"/>
+        </w:numPr>
+        <w:rPr/>
+      </w:pPr>
+      <w:r>
+        <w:rPr>
+          <w:lang w:val="fr-CH"/>
+        </w:rPr>
+        <w:t xml:space="preserve">transaction = 2 parties : input (accès </w:t>
+      </w:r>
+      <w:r>
+        <w:rPr>
+          <w:rFonts w:cs="Arial"/>
+          <w:sz w:val="22"/>
+        </w:rPr>
+        <w:t>au</w:t>
+      </w:r>
+      <w:r>
+        <w:rPr>
+          <w:lang w:val="fr-CH"/>
+        </w:rPr>
+        <w:t xml:space="preserve"> $crypto) + output (transfert $crypto)</w:t>
+      </w:r>
+    </w:p>
+    <w:p>
+      <w:pPr>
+        <w:pStyle w:val="ListParagraph"/>
+        <w:numPr>
+          <w:ilvl w:val="0"/>
+          <w:numId w:val="11"/>
+        </w:numPr>
+        <w:rPr/>
+      </w:pPr>
+      <w:r>
+        <w:rPr>
+          <w:lang w:val="fr-CH"/>
+        </w:rPr>
+        <w:t xml:space="preserve">lien entre </w:t>
+      </w:r>
+      <w:r>
+        <w:rPr>
+          <w:rFonts w:cs="Arial"/>
+          <w:sz w:val="22"/>
+          <w:lang w:val="fr-CH"/>
+        </w:rPr>
+        <w:t>input et précédente transaction (r</w:t>
+      </w:r>
+      <w:r>
+        <w:rPr>
+          <w:lang w:val="fr-CH"/>
+        </w:rPr>
+        <w:t>éception $crypto) via PubkeyScript et SignatureScript : SignatureScript permet d’accéder à fonds reçus sur PubkeyScript</w:t>
+      </w:r>
+    </w:p>
+    <w:p>
+      <w:pPr>
+        <w:pStyle w:val="ListParagraph"/>
+        <w:rPr>
+          <w:lang w:val="fr-CH"/>
+        </w:rPr>
+      </w:pPr>
+      <w:r>
+        <w:rPr/>
+      </w:r>
+    </w:p>
+    <w:tbl>
+      <w:tblPr>
+        <w:tblW w:w="9072" w:type="dxa"/>
+        <w:jc w:val="left"/>
+        <w:tblInd w:w="0" w:type="dxa"/>
+        <w:tblCellMar>
+          <w:top w:w="55" w:type="dxa"/>
+          <w:left w:w="55" w:type="dxa"/>
+          <w:bottom w:w="55" w:type="dxa"/>
+          <w:right w:w="55" w:type="dxa"/>
+        </w:tblCellMar>
+      </w:tblPr>
+      <w:tblGrid>
+        <w:gridCol w:w="4536"/>
+        <w:gridCol w:w="4536"/>
+      </w:tblGrid>
+      <w:tr>
+        <w:trPr/>
+        <w:tc>
+          <w:tcPr>
+            <w:tcW w:w="4536" w:type="dxa"/>
+            <w:tcBorders>
+              <w:top w:val="single" w:sz="2" w:space="0" w:color="000000"/>
+              <w:left w:val="single" w:sz="2" w:space="0" w:color="000000"/>
+              <w:bottom w:val="single" w:sz="2" w:space="0" w:color="000000"/>
+            </w:tcBorders>
+            <w:shd w:fill="auto" w:val="clear"/>
+          </w:tcPr>
+          <w:p>
+            <w:pPr>
+              <w:pStyle w:val="Contenudetableau"/>
+              <w:rPr/>
+            </w:pPr>
+            <w:r>
+              <w:rPr/>
+            </w:r>
+          </w:p>
+        </w:tc>
+        <w:tc>
+          <w:tcPr>
+            <w:tcW w:w="4536" w:type="dxa"/>
+            <w:tcBorders>
+              <w:top w:val="single" w:sz="2" w:space="0" w:color="000000"/>
+              <w:left w:val="single" w:sz="2" w:space="0" w:color="000000"/>
+              <w:bottom w:val="single" w:sz="2" w:space="0" w:color="000000"/>
+              <w:right w:val="single" w:sz="2" w:space="0" w:color="000000"/>
+            </w:tcBorders>
+            <w:shd w:fill="auto" w:val="clear"/>
+          </w:tcPr>
+          <w:p>
+            <w:pPr>
+              <w:pStyle w:val="Contenudetableau"/>
+              <w:rPr/>
+            </w:pPr>
+            <w:r>
+              <w:rPr/>
+              <w:t>D</w:t>
+            </w:r>
+            <w:r>
+              <w:rPr>
+                <w:rFonts w:eastAsia="Calibri" w:cs="Arial" w:eastAsiaTheme="minorHAnsi"/>
+                <w:color w:val="auto"/>
+                <w:kern w:val="0"/>
+                <w:sz w:val="22"/>
+                <w:szCs w:val="22"/>
+                <w:lang w:val="en-US" w:eastAsia="en-US" w:bidi="ar-SA"/>
+              </w:rPr>
+              <w:t>escription</w:t>
+            </w:r>
+          </w:p>
+        </w:tc>
+      </w:tr>
+      <w:tr>
+        <w:trPr/>
+        <w:tc>
+          <w:tcPr>
+            <w:tcW w:w="4536" w:type="dxa"/>
+            <w:tcBorders>
+              <w:left w:val="single" w:sz="2" w:space="0" w:color="000000"/>
+              <w:bottom w:val="single" w:sz="2" w:space="0" w:color="000000"/>
+            </w:tcBorders>
+            <w:shd w:fill="auto" w:val="clear"/>
+          </w:tcPr>
+          <w:p>
+            <w:pPr>
+              <w:pStyle w:val="Contenudetableau"/>
+              <w:rPr/>
+            </w:pPr>
+            <w:r>
+              <w:rPr/>
+              <w:t>PubkeyHash</w:t>
+            </w:r>
+          </w:p>
+        </w:tc>
+        <w:tc>
+          <w:tcPr>
+            <w:tcW w:w="4536" w:type="dxa"/>
+            <w:tcBorders>
+              <w:left w:val="single" w:sz="2" w:space="0" w:color="000000"/>
+              <w:bottom w:val="single" w:sz="2" w:space="0" w:color="000000"/>
+              <w:right w:val="single" w:sz="2" w:space="0" w:color="000000"/>
+            </w:tcBorders>
+            <w:shd w:fill="auto" w:val="clear"/>
+          </w:tcPr>
+          <w:p>
+            <w:pPr>
+              <w:pStyle w:val="Contenudetableau"/>
+              <w:rPr/>
+            </w:pPr>
+            <w:r>
+              <w:rPr/>
+              <w:t>Version hashée de public key :</w:t>
+            </w:r>
+          </w:p>
+          <w:p>
+            <w:pPr>
+              <w:pStyle w:val="Contenudetableau"/>
+              <w:rPr>
+                <w:i/>
+                <w:i/>
+                <w:iCs/>
+              </w:rPr>
+            </w:pPr>
+            <w:r>
+              <w:rPr>
+                <w:i/>
+                <w:iCs/>
+              </w:rPr>
+              <w:t xml:space="preserve">(1) Public Key→(2) SHA256→(3) RIPEMD160→PublicKey Hash (160 bits) </w:t>
+            </w:r>
+            <w:r>
+              <w:rPr>
+                <w:i/>
+                <w:iCs/>
+              </w:rPr>
+              <w:t xml:space="preserve">= </w:t>
+            </w:r>
+            <w:r>
+              <w:rPr>
+                <w:rFonts w:eastAsia="Calibri" w:cs="Arial" w:eastAsiaTheme="minorHAnsi"/>
+                <w:i/>
+                <w:iCs/>
+                <w:color w:val="auto"/>
+                <w:kern w:val="0"/>
+                <w:sz w:val="22"/>
+                <w:szCs w:val="22"/>
+                <w:lang w:val="en-US" w:eastAsia="en-US" w:bidi="ar-SA"/>
+              </w:rPr>
+              <w:t>a</w:t>
+            </w:r>
+            <w:r>
+              <w:rPr>
+                <w:rFonts w:eastAsia="Calibri" w:cs="Arial" w:eastAsiaTheme="minorHAnsi"/>
+                <w:i/>
+                <w:iCs/>
+                <w:color w:val="auto"/>
+                <w:kern w:val="0"/>
+                <w:sz w:val="22"/>
+                <w:szCs w:val="22"/>
+                <w:lang w:val="en-US" w:eastAsia="en-US" w:bidi="ar-SA"/>
+              </w:rPr>
+              <w:t>dresse $crypto</w:t>
+            </w:r>
+          </w:p>
+        </w:tc>
+      </w:tr>
+      <w:tr>
+        <w:trPr/>
+        <w:tc>
+          <w:tcPr>
+            <w:tcW w:w="4536" w:type="dxa"/>
+            <w:tcBorders>
+              <w:left w:val="single" w:sz="2" w:space="0" w:color="000000"/>
+              <w:bottom w:val="single" w:sz="2" w:space="0" w:color="000000"/>
+            </w:tcBorders>
+            <w:shd w:fill="auto" w:val="clear"/>
+          </w:tcPr>
+          <w:p>
+            <w:pPr>
+              <w:pStyle w:val="Contenudetableau"/>
+              <w:rPr/>
+            </w:pPr>
+            <w:r>
+              <w:rPr/>
+              <w:t>PubkeyScript</w:t>
+            </w:r>
+          </w:p>
+        </w:tc>
+        <w:tc>
+          <w:tcPr>
+            <w:tcW w:w="4536" w:type="dxa"/>
+            <w:tcBorders>
+              <w:left w:val="single" w:sz="2" w:space="0" w:color="000000"/>
+              <w:bottom w:val="single" w:sz="2" w:space="0" w:color="000000"/>
+              <w:right w:val="single" w:sz="2" w:space="0" w:color="000000"/>
+            </w:tcBorders>
+            <w:shd w:fill="auto" w:val="clear"/>
+          </w:tcPr>
+          <w:p>
+            <w:pPr>
+              <w:pStyle w:val="Contenudetableau"/>
+              <w:rPr/>
+            </w:pPr>
+            <w:r>
+              <w:rPr>
+                <w:rFonts w:eastAsia="Calibri" w:cs="Arial" w:eastAsiaTheme="minorHAnsi"/>
+                <w:i/>
+                <w:iCs/>
+                <w:color w:val="C9211E"/>
+                <w:kern w:val="0"/>
+                <w:sz w:val="22"/>
+                <w:szCs w:val="22"/>
+                <w:lang w:val="en-US" w:eastAsia="en-US" w:bidi="ar-SA"/>
+              </w:rPr>
+              <w:t>PAS VRAIMENT, SCRIPT</w:t>
+            </w:r>
+            <w:r>
+              <w:rPr/>
+              <w:t xml:space="preserve">Version </w:t>
+            </w:r>
+            <w:r>
+              <w:rPr>
+                <w:rFonts w:eastAsia="Calibri" w:cs="Arial" w:eastAsiaTheme="minorHAnsi"/>
+                <w:color w:val="auto"/>
+                <w:kern w:val="0"/>
+                <w:sz w:val="22"/>
+                <w:szCs w:val="22"/>
+                <w:lang w:val="en-US" w:eastAsia="en-US" w:bidi="ar-SA"/>
+              </w:rPr>
+              <w:t>r</w:t>
+            </w:r>
+            <w:r>
+              <w:rPr>
+                <w:rFonts w:eastAsia="Calibri" w:cs="Arial" w:eastAsiaTheme="minorHAnsi"/>
+                <w:color w:val="auto"/>
+                <w:kern w:val="0"/>
+                <w:sz w:val="22"/>
+                <w:szCs w:val="22"/>
+                <w:lang w:val="en-US" w:eastAsia="en-US" w:bidi="ar-SA"/>
+              </w:rPr>
+              <w:t>ecodée</w:t>
+            </w:r>
+            <w:r>
+              <w:rPr/>
+              <w:t xml:space="preserve"> de PubkeyHash :</w:t>
+            </w:r>
+          </w:p>
+          <w:p>
+            <w:pPr>
+              <w:pStyle w:val="Contenudetableau"/>
+              <w:rPr>
+                <w:i/>
+                <w:i/>
+                <w:iCs/>
+              </w:rPr>
+            </w:pPr>
+            <w:r>
+              <w:rPr>
+                <w:i/>
+                <w:iCs/>
+              </w:rPr>
+              <w:t>PublicKey Hash →(4) Base58Check Encode with 0x00 version prefix→</w:t>
+            </w:r>
+          </w:p>
+        </w:tc>
+      </w:tr>
+      <w:tr>
+        <w:trPr/>
+        <w:tc>
+          <w:tcPr>
+            <w:tcW w:w="4536" w:type="dxa"/>
+            <w:tcBorders>
+              <w:left w:val="single" w:sz="2" w:space="0" w:color="000000"/>
+              <w:bottom w:val="single" w:sz="2" w:space="0" w:color="000000"/>
+            </w:tcBorders>
+            <w:shd w:fill="auto" w:val="clear"/>
+          </w:tcPr>
+          <w:p>
+            <w:pPr>
+              <w:pStyle w:val="Contenudetableau"/>
+              <w:rPr/>
+            </w:pPr>
+            <w:r>
+              <w:rPr/>
+              <w:t>SignatureScript</w:t>
+            </w:r>
+          </w:p>
+        </w:tc>
+        <w:tc>
+          <w:tcPr>
+            <w:tcW w:w="4536" w:type="dxa"/>
+            <w:tcBorders>
+              <w:left w:val="single" w:sz="2" w:space="0" w:color="000000"/>
+              <w:bottom w:val="single" w:sz="2" w:space="0" w:color="000000"/>
+              <w:right w:val="single" w:sz="2" w:space="0" w:color="000000"/>
+            </w:tcBorders>
+            <w:shd w:fill="auto" w:val="clear"/>
+          </w:tcPr>
+          <w:p>
+            <w:pPr>
+              <w:pStyle w:val="Contenudetableau"/>
+              <w:rPr/>
+            </w:pPr>
+            <w:r>
+              <w:rPr>
+                <w:color w:val="C9211E"/>
+              </w:rPr>
+              <w:t>Script généré lors ….</w:t>
+            </w:r>
+            <w:r>
+              <w:rPr/>
+              <w:t xml:space="preserve">Version hashée de private key </w:t>
+            </w:r>
+            <w:r>
+              <w:rPr>
+                <w:color w:val="C9211E"/>
+              </w:rPr>
+              <w:t>PAS VRAIMENT, SCRIPT</w:t>
+            </w:r>
+          </w:p>
+        </w:tc>
+      </w:tr>
+    </w:tbl>
+    <w:p>
+      <w:pPr>
+        <w:pStyle w:val="ListParagraph"/>
+        <w:rPr>
+          <w:lang w:val="fr-CH"/>
+        </w:rPr>
+      </w:pPr>
+      <w:r>
+        <w:rPr/>
+      </w:r>
+    </w:p>
+    <w:p>
+      <w:pPr>
+        <w:pStyle w:val="ListParagraph"/>
+        <w:numPr>
+          <w:ilvl w:val="0"/>
+          <w:numId w:val="11"/>
+        </w:numPr>
+        <w:rPr/>
+      </w:pPr>
+      <w:r>
+        <w:rPr>
+          <w:lang w:val="fr-CH"/>
+        </w:rPr>
+        <w:t xml:space="preserve">lien SignatureScript (version hashée de private key?) et PubkeyScript  (version hashée de public key, elle-même version hashée de private key?) </w:t>
+      </w:r>
+      <w:r>
+        <w:rPr>
+          <w:rFonts w:cs="Arial"/>
+          <w:sz w:val="22"/>
+          <w:lang w:val="fr-CH"/>
+        </w:rPr>
+        <w:t>=&gt; PubkeyScript peut être obtenue de SignatureScript par hashage ?</w:t>
+      </w:r>
+    </w:p>
+    <w:p>
+      <w:pPr>
+        <w:pStyle w:val="ListParagraph"/>
+        <w:rPr>
+          <w:color w:val="C9211E"/>
+          <w:highlight w:val="yellow"/>
+        </w:rPr>
+      </w:pPr>
+      <w:r>
+        <w:rPr>
+          <w:color w:val="C9211E"/>
+          <w:highlight w:val="yellow"/>
+          <w:lang w:val="fr-CH"/>
+        </w:rPr>
+        <w:t>schématiser ces notions !!!!</w:t>
+      </w:r>
+    </w:p>
+    <w:p>
+      <w:pPr>
+        <w:pStyle w:val="ListParagraph"/>
+        <w:numPr>
+          <w:ilvl w:val="0"/>
+          <w:numId w:val="11"/>
+        </w:numPr>
+        <w:rPr>
+          <w:highlight w:val="yellow"/>
+          <w:lang w:val="fr-CH"/>
+        </w:rPr>
+      </w:pPr>
+      <w:r>
+        <w:rPr>
+          <w:highlight w:val="yellow"/>
+          <w:lang w:val="fr-CH"/>
+        </w:rPr>
+        <w:t xml:space="preserve">Vérifications </w:t>
+      </w:r>
+      <w:r>
+        <w:rPr>
+          <w:color w:val="FF0000"/>
+          <w:highlight w:val="yellow"/>
+          <w:lang w:val="fr-CH"/>
+        </w:rPr>
+        <w:t>(QUI ?)</w:t>
+      </w:r>
+      <w:r>
+        <w:rPr>
+          <w:highlight w:val="yellow"/>
+          <w:lang w:val="fr-CH"/>
+        </w:rPr>
+        <w:t> :</w:t>
+      </w:r>
+    </w:p>
+    <w:p>
+      <w:pPr>
+        <w:pStyle w:val="ListParagraph"/>
+        <w:rPr/>
+      </w:pPr>
+      <w:r>
+        <w:rPr>
+          <w:highlight w:val="yellow"/>
+        </w:rPr>
+        <w:t>The script verifies that the provided public key does hash to the hash in scriptPubKey, and then it also checks the signature against the public key.</w:t>
+      </w:r>
+    </w:p>
+    <w:p>
+      <w:pPr>
+        <w:pStyle w:val="Normal"/>
+        <w:rPr>
+          <w:highlight w:val="yellow"/>
+        </w:rPr>
+      </w:pPr>
+      <w:r>
+        <w:rPr>
+          <w:highlight w:val="yellow"/>
+        </w:rPr>
+      </w:r>
+    </w:p>
+    <w:p>
+      <w:pPr>
+        <w:pStyle w:val="Normal"/>
+        <w:rPr>
+          <w:color w:val="FF0000"/>
+          <w:lang w:val="fr-CH"/>
+        </w:rPr>
+      </w:pPr>
+      <w:r>
+        <w:rPr/>
+      </w:r>
+    </w:p>
+    <w:p>
+      <w:pPr>
+        <w:pStyle w:val="Normal"/>
+        <w:rPr>
+          <w:color w:val="FF0000"/>
+          <w:lang w:val="fr-CH"/>
+        </w:rPr>
+      </w:pPr>
+      <w:r>
+        <w:rPr>
+          <w:color w:val="FF0000"/>
+          <w:highlight w:val="yellow"/>
+          <w:lang w:val="fr-CH"/>
+        </w:rPr>
+        <w:t>A VOIR DE PLUS PRES</w:t>
+      </w:r>
+    </w:p>
+    <w:p>
+      <w:pPr>
+        <w:pStyle w:val="Normal"/>
+        <w:rPr/>
+      </w:pPr>
+      <w:r>
+        <w:rPr/>
+        <w:drawing>
+          <wp:inline distT="0" distB="0" distL="0" distR="0">
+            <wp:extent cx="4295775" cy="6305550"/>
+            <wp:effectExtent l="0" t="0" r="0" b="0"/>
+            <wp:docPr id="3" name="Image 2" descr=""/>
+            <wp:cNvGraphicFramePr>
+              <a:graphicFrameLocks xmlns:a="http://schemas.openxmlformats.org/drawingml/2006/main" noChangeAspect="1"/>
+            </wp:cNvGraphicFramePr>
+            <a:graphic xmlns:a="http://schemas.openxmlformats.org/drawingml/2006/main">
+              <a:graphicData uri="http://schemas.openxmlformats.org/drawingml/2006/picture">
+                <pic:pic xmlns:pic="http://schemas.openxmlformats.org/drawingml/2006/picture">
+                  <pic:nvPicPr>
+                    <pic:cNvPr id="3" name="Image 2" descr=""/>
+                    <pic:cNvPicPr>
+                      <a:picLocks noChangeAspect="1" noChangeArrowheads="1"/>
+                    </pic:cNvPicPr>
+                  </pic:nvPicPr>
+                  <pic:blipFill>
+                    <a:blip r:embed="rId6"/>
                     <a:stretch>
                       <a:fillRect/>
                     </a:stretch>
@@ -2650,56 +3028,7 @@
         <w:pStyle w:val="NormalWeb"/>
         <w:shd w:val="clear" w:color="auto" w:fill="FFFFFF"/>
         <w:spacing w:lineRule="atLeast" w:line="390" w:beforeAutospacing="0" w:before="0" w:afterAutospacing="0" w:after="390"/>
-        <w:rPr>
-          <w:rStyle w:val="Accentuation"/>
-          <w:rFonts w:ascii="Arial" w:hAnsi="Arial" w:cs="Arial"/>
-          <w:color w:val="222222"/>
-          <w:sz w:val="22"/>
-          <w:szCs w:val="22"/>
-        </w:rPr>
-      </w:pPr>
-      <w:r>
-        <w:rPr>
-          <w:rStyle w:val="Accentuation"/>
-          <w:rFonts w:cs="Arial" w:ascii="Arial" w:hAnsi="Arial"/>
-          <w:color w:val="222222"/>
-          <w:sz w:val="22"/>
-          <w:szCs w:val="22"/>
-        </w:rPr>
-        <w:t>Private key used to sign transactions and used to spendbitcoin. Public key used to receive funds•Mathematical relation between s.k. and p.k. allows use ofs.k. to generate signatures on messages and allows trans-actions to be validated against p.k. w/o revealing s.k.•To spend, present digital signature and p.k. (digital sig-nature different each time but from same s.k.)so own-ership to spender confirmed and transaction validated onnetwork•Wallets can store p.k./s.k. as key pair or just s.k. sincep.k. derived from it•Asymmetric cryptography (public/private key pair) usedto allow for digital signatures (s.k. applied to digital fin-gerprint of transaction to produce un-forgeable signature,however anyone with access to public key and digital sig-nature can independently (again, going to the theme ofdecentralized) verify signature and hence transaction asvalid)3.1.3Private Keys•Picked at random (ex: toss coin 256 times to generate binary); control of s.k.=</w:t>
-      </w:r>
-      <w:r>
-        <w:rPr>
-          <w:rStyle w:val="Accentuation"/>
-          <w:rFonts w:cs="Cambria Math" w:ascii="Cambria Math" w:hAnsi="Cambria Math"/>
-          <w:color w:val="222222"/>
-          <w:sz w:val="22"/>
-          <w:szCs w:val="22"/>
-        </w:rPr>
-        <w:t>⇒</w:t>
-      </w:r>
-      <w:r>
-        <w:rPr>
-          <w:rStyle w:val="Accentuation"/>
-          <w:rFonts w:cs="Arial" w:ascii="Arial" w:hAnsi="Arial"/>
-          <w:color w:val="222222"/>
-          <w:sz w:val="22"/>
-          <w:szCs w:val="22"/>
-        </w:rPr>
-        <w:t>control of funds, sincepurpose is to spend by signing (proves ownership). Thus, must keep secret and back up.ix</w:t>
-      </w:r>
-    </w:p>
-    <w:p>
-      <w:pPr>
-        <w:pStyle w:val="NormalWeb"/>
-        <w:shd w:val="clear" w:color="auto" w:fill="FFFFFF"/>
-        <w:spacing w:lineRule="atLeast" w:line="390" w:beforeAutospacing="0" w:before="0" w:afterAutospacing="0" w:after="390"/>
-        <w:rPr>
-          <w:rFonts w:ascii="Arial" w:hAnsi="Arial" w:cs="Arial"/>
-          <w:color w:val="222222"/>
-          <w:sz w:val="16"/>
-          <w:szCs w:val="16"/>
-        </w:rPr>
+        <w:rPr/>
       </w:pPr>
       <w:r>
         <w:rPr>
@@ -2921,9 +3250,7 @@
           <w:ilvl w:val="0"/>
           <w:numId w:val="7"/>
         </w:numPr>
-        <w:rPr>
-          <w:lang w:val="fr-CH"/>
-        </w:rPr>
+        <w:rPr/>
       </w:pPr>
       <w:r>
         <w:rPr>
@@ -2944,6 +3271,22 @@
           <w:lang w:val="fr-CH"/>
         </w:rPr>
         <w:t>, sauvegarde clés privées peut être faite sur des clés USB sécurisées)</w:t>
+      </w:r>
+    </w:p>
+    <w:p>
+      <w:pPr>
+        <w:pStyle w:val="ListParagraph"/>
+        <w:numPr>
+          <w:ilvl w:val="0"/>
+          <w:numId w:val="7"/>
+        </w:numPr>
+        <w:rPr/>
+      </w:pPr>
+      <w:r>
+        <w:rPr>
+          <w:lang w:val="fr-CH"/>
+        </w:rPr>
+        <w:t>papier (clés imprimées)</w:t>
       </w:r>
     </w:p>
     <w:p>
@@ -4186,9 +4529,7 @@
                 <w:numId w:val="6"/>
               </w:numPr>
               <w:spacing w:lineRule="auto" w:line="240"/>
-              <w:rPr>
-                <w:lang w:val="fr-CH"/>
-              </w:rPr>
+              <w:rPr/>
             </w:pPr>
             <w:r>
               <w:rPr>
@@ -4199,6 +4540,32 @@
                 <w:lang w:val="fr-CH"/>
               </w:rPr>
               <w:t>Accès blockchain, transmission infos transaction crypto-monnaie</w:t>
+            </w:r>
+          </w:p>
+          <w:p>
+            <w:pPr>
+              <w:pStyle w:val="ListParagraph"/>
+              <w:numPr>
+                <w:ilvl w:val="0"/>
+                <w:numId w:val="6"/>
+              </w:numPr>
+              <w:spacing w:lineRule="auto" w:line="240"/>
+              <w:rPr>
+                <w:rFonts w:eastAsiaTheme="minorHAnsi"/>
+                <w:highlight w:val="yellow"/>
+              </w:rPr>
+            </w:pPr>
+            <w:r>
+              <w:rPr>
+                <w:rFonts w:eastAsiaTheme="minorHAnsi"/>
+                <w:i/>
+                <w:iCs/>
+                <w:sz w:val="20"/>
+                <w:szCs w:val="20"/>
+                <w:highlight w:val="yellow"/>
+                <w:lang w:val="fr-CH"/>
+              </w:rPr>
+              <w:t>Création PubkeyScript, SignatureScript</w:t>
             </w:r>
           </w:p>
         </w:tc>
@@ -5085,8 +5452,8 @@
       </w:tblPr>
       <w:tblGrid>
         <w:gridCol w:w="1502"/>
-        <w:gridCol w:w="1510"/>
-        <w:gridCol w:w="1523"/>
+        <w:gridCol w:w="1509"/>
+        <w:gridCol w:w="1524"/>
         <w:gridCol w:w="4202"/>
       </w:tblGrid>
       <w:tr>
@@ -5121,7 +5488,7 @@
         </w:tc>
         <w:tc>
           <w:tcPr>
-            <w:tcW w:w="1510" w:type="dxa"/>
+            <w:tcW w:w="1509" w:type="dxa"/>
             <w:tcBorders/>
             <w:shd w:color="auto" w:fill="D9D9D9" w:themeFill="background1" w:themeFillShade="d9" w:val="clear"/>
           </w:tcPr>
@@ -5150,7 +5517,7 @@
         </w:tc>
         <w:tc>
           <w:tcPr>
-            <w:tcW w:w="1523" w:type="dxa"/>
+            <w:tcW w:w="1524" w:type="dxa"/>
             <w:tcBorders/>
             <w:shd w:color="auto" w:fill="D9D9D9" w:themeFill="background1" w:themeFillShade="d9" w:val="clear"/>
           </w:tcPr>
@@ -5235,7 +5602,7 @@
         </w:tc>
         <w:tc>
           <w:tcPr>
-            <w:tcW w:w="1510" w:type="dxa"/>
+            <w:tcW w:w="1509" w:type="dxa"/>
             <w:tcBorders/>
             <w:shd w:color="auto" w:fill="auto" w:val="clear"/>
           </w:tcPr>
@@ -5260,7 +5627,7 @@
         </w:tc>
         <w:tc>
           <w:tcPr>
-            <w:tcW w:w="1523" w:type="dxa"/>
+            <w:tcW w:w="1524" w:type="dxa"/>
             <w:tcBorders/>
             <w:shd w:color="auto" w:fill="auto" w:val="clear"/>
           </w:tcPr>
@@ -5335,7 +5702,7 @@
         </w:tc>
         <w:tc>
           <w:tcPr>
-            <w:tcW w:w="1510" w:type="dxa"/>
+            <w:tcW w:w="1509" w:type="dxa"/>
             <w:tcBorders/>
             <w:shd w:color="auto" w:fill="auto" w:val="clear"/>
           </w:tcPr>
@@ -5360,7 +5727,7 @@
         </w:tc>
         <w:tc>
           <w:tcPr>
-            <w:tcW w:w="1523" w:type="dxa"/>
+            <w:tcW w:w="1524" w:type="dxa"/>
             <w:tcBorders/>
             <w:shd w:color="auto" w:fill="auto" w:val="clear"/>
           </w:tcPr>
@@ -5435,9 +5802,7 @@
                 <w:numId w:val="6"/>
               </w:numPr>
               <w:spacing w:lineRule="auto" w:line="240"/>
-              <w:rPr>
-                <w:lang w:val="fr-CH"/>
-              </w:rPr>
+              <w:rPr/>
             </w:pPr>
             <w:r>
               <w:rPr>
@@ -5448,114 +5813,6 @@
                 <w:lang w:val="fr-CH"/>
               </w:rPr>
               <w:t>Accès blockchain, transmission infos transaction crypto-monnaie</w:t>
-            </w:r>
-          </w:p>
-        </w:tc>
-      </w:tr>
-      <w:tr>
-        <w:trPr/>
-        <w:tc>
-          <w:tcPr>
-            <w:tcW w:w="1502" w:type="dxa"/>
-            <w:tcBorders/>
-            <w:shd w:color="auto" w:fill="auto" w:val="clear"/>
-          </w:tcPr>
-          <w:p>
-            <w:pPr>
-              <w:pStyle w:val="Normal"/>
-              <w:spacing w:lineRule="auto" w:line="240"/>
-              <w:rPr/>
-            </w:pPr>
-            <w:r>
-              <w:rPr>
-                <w:i/>
-                <w:iCs/>
-                <w:sz w:val="20"/>
-                <w:szCs w:val="20"/>
-              </w:rPr>
-              <w:t>Blockchain</w:t>
-            </w:r>
-          </w:p>
-        </w:tc>
-        <w:tc>
-          <w:tcPr>
-            <w:tcW w:w="1510" w:type="dxa"/>
-            <w:tcBorders/>
-            <w:shd w:color="auto" w:fill="auto" w:val="clear"/>
-          </w:tcPr>
-          <w:p>
-            <w:pPr>
-              <w:pStyle w:val="Normal"/>
-              <w:spacing w:lineRule="auto" w:line="240"/>
-              <w:jc w:val="center"/>
-              <w:rPr>
-                <w:i/>
-                <w:i/>
-                <w:iCs/>
-                <w:sz w:val="20"/>
-                <w:szCs w:val="20"/>
-              </w:rPr>
-            </w:pPr>
-            <w:r>
-              <w:rPr>
-                <w:i/>
-                <w:iCs/>
-                <w:sz w:val="20"/>
-                <w:szCs w:val="20"/>
-              </w:rPr>
-            </w:r>
-          </w:p>
-        </w:tc>
-        <w:tc>
-          <w:tcPr>
-            <w:tcW w:w="1523" w:type="dxa"/>
-            <w:tcBorders/>
-            <w:shd w:color="auto" w:fill="auto" w:val="clear"/>
-          </w:tcPr>
-          <w:p>
-            <w:pPr>
-              <w:pStyle w:val="Normal"/>
-              <w:spacing w:lineRule="auto" w:line="240"/>
-              <w:jc w:val="center"/>
-              <w:rPr>
-                <w:i/>
-                <w:i/>
-                <w:iCs/>
-                <w:sz w:val="20"/>
-                <w:szCs w:val="20"/>
-              </w:rPr>
-            </w:pPr>
-            <w:r>
-              <w:rPr>
-                <w:i/>
-                <w:iCs/>
-                <w:sz w:val="20"/>
-                <w:szCs w:val="20"/>
-              </w:rPr>
-            </w:r>
-          </w:p>
-        </w:tc>
-        <w:tc>
-          <w:tcPr>
-            <w:tcW w:w="4202" w:type="dxa"/>
-            <w:tcBorders/>
-            <w:shd w:color="auto" w:fill="auto" w:val="clear"/>
-          </w:tcPr>
-          <w:p>
-            <w:pPr>
-              <w:pStyle w:val="Normal"/>
-              <w:spacing w:lineRule="auto" w:line="240"/>
-              <w:rPr/>
-            </w:pPr>
-            <w:r>
-              <w:rPr>
-                <w:i/>
-                <w:iCs/>
-                <w:sz w:val="20"/>
-                <w:szCs w:val="20"/>
-                <w:lang w:val="fr-CH"/>
-              </w:rPr>
-              <w:t>Rôles :</w:t>
             </w:r>
           </w:p>
           <w:p>
@@ -5566,6 +5823,38 @@
                 <w:numId w:val="6"/>
               </w:numPr>
               <w:spacing w:lineRule="auto" w:line="240"/>
+              <w:rPr>
+                <w:rFonts w:eastAsiaTheme="minorHAnsi"/>
+                <w:highlight w:val="yellow"/>
+              </w:rPr>
+            </w:pPr>
+            <w:r>
+              <w:rPr>
+                <w:rFonts w:eastAsiaTheme="minorHAnsi"/>
+                <w:i/>
+                <w:iCs/>
+                <w:sz w:val="20"/>
+                <w:szCs w:val="20"/>
+                <w:highlight w:val="yellow"/>
+                <w:lang w:val="fr-CH"/>
+              </w:rPr>
+              <w:t>Création PubkeyScript, SignatureScript</w:t>
+            </w:r>
+          </w:p>
+        </w:tc>
+      </w:tr>
+      <w:tr>
+        <w:trPr/>
+        <w:tc>
+          <w:tcPr>
+            <w:tcW w:w="1502" w:type="dxa"/>
+            <w:tcBorders/>
+            <w:shd w:color="auto" w:fill="auto" w:val="clear"/>
+          </w:tcPr>
+          <w:p>
+            <w:pPr>
+              <w:pStyle w:val="Normal"/>
+              <w:spacing w:lineRule="auto" w:line="240"/>
               <w:rPr/>
             </w:pPr>
             <w:r>
@@ -5574,9 +5863,90 @@
                 <w:iCs/>
                 <w:sz w:val="20"/>
                 <w:szCs w:val="20"/>
-                <w:lang w:val="fr-CH"/>
-              </w:rPr>
-              <w:t>Conservation historique transactions</w:t>
+              </w:rPr>
+              <w:t>Blockchain</w:t>
+            </w:r>
+          </w:p>
+        </w:tc>
+        <w:tc>
+          <w:tcPr>
+            <w:tcW w:w="1509" w:type="dxa"/>
+            <w:tcBorders/>
+            <w:shd w:color="auto" w:fill="auto" w:val="clear"/>
+          </w:tcPr>
+          <w:p>
+            <w:pPr>
+              <w:pStyle w:val="Normal"/>
+              <w:spacing w:lineRule="auto" w:line="240"/>
+              <w:jc w:val="center"/>
+              <w:rPr>
+                <w:i/>
+                <w:i/>
+                <w:iCs/>
+                <w:sz w:val="20"/>
+                <w:szCs w:val="20"/>
+              </w:rPr>
+            </w:pPr>
+            <w:r>
+              <w:rPr>
+                <w:i/>
+                <w:iCs/>
+                <w:sz w:val="20"/>
+                <w:szCs w:val="20"/>
+              </w:rPr>
+            </w:r>
+          </w:p>
+        </w:tc>
+        <w:tc>
+          <w:tcPr>
+            <w:tcW w:w="1524" w:type="dxa"/>
+            <w:tcBorders/>
+            <w:shd w:color="auto" w:fill="auto" w:val="clear"/>
+          </w:tcPr>
+          <w:p>
+            <w:pPr>
+              <w:pStyle w:val="Normal"/>
+              <w:spacing w:lineRule="auto" w:line="240"/>
+              <w:jc w:val="center"/>
+              <w:rPr>
+                <w:i/>
+                <w:i/>
+                <w:iCs/>
+                <w:sz w:val="20"/>
+                <w:szCs w:val="20"/>
+              </w:rPr>
+            </w:pPr>
+            <w:r>
+              <w:rPr>
+                <w:i/>
+                <w:iCs/>
+                <w:sz w:val="20"/>
+                <w:szCs w:val="20"/>
+              </w:rPr>
+            </w:r>
+          </w:p>
+        </w:tc>
+        <w:tc>
+          <w:tcPr>
+            <w:tcW w:w="4202" w:type="dxa"/>
+            <w:tcBorders/>
+            <w:shd w:color="auto" w:fill="auto" w:val="clear"/>
+          </w:tcPr>
+          <w:p>
+            <w:pPr>
+              <w:pStyle w:val="Normal"/>
+              <w:spacing w:lineRule="auto" w:line="240"/>
+              <w:rPr/>
+            </w:pPr>
+            <w:r>
+              <w:rPr>
+                <w:i/>
+                <w:iCs/>
+                <w:sz w:val="20"/>
+                <w:szCs w:val="20"/>
+                <w:lang w:val="fr-CH"/>
+              </w:rPr>
+              <w:t>Rôles :</w:t>
             </w:r>
           </w:p>
           <w:p>
@@ -5587,9 +5957,7 @@
                 <w:numId w:val="6"/>
               </w:numPr>
               <w:spacing w:lineRule="auto" w:line="240"/>
-              <w:rPr>
-                <w:lang w:val="fr-CH"/>
-              </w:rPr>
+              <w:rPr/>
             </w:pPr>
             <w:r>
               <w:rPr>
@@ -5599,115 +5967,7 @@
                 <w:szCs w:val="20"/>
                 <w:lang w:val="fr-CH"/>
               </w:rPr>
-              <w:t xml:space="preserve">Stocké, distribué chez nœuds/mineurs </w:t>
-            </w:r>
-          </w:p>
-        </w:tc>
-      </w:tr>
-      <w:tr>
-        <w:trPr/>
-        <w:tc>
-          <w:tcPr>
-            <w:tcW w:w="1502" w:type="dxa"/>
-            <w:tcBorders/>
-            <w:shd w:color="auto" w:fill="auto" w:val="clear"/>
-          </w:tcPr>
-          <w:p>
-            <w:pPr>
-              <w:pStyle w:val="Normal"/>
-              <w:spacing w:lineRule="auto" w:line="240"/>
-              <w:rPr/>
-            </w:pPr>
-            <w:r>
-              <w:rPr>
-                <w:i/>
-                <w:iCs/>
-                <w:sz w:val="20"/>
-                <w:szCs w:val="20"/>
-              </w:rPr>
-              <w:t>Mineurs</w:t>
-            </w:r>
-          </w:p>
-        </w:tc>
-        <w:tc>
-          <w:tcPr>
-            <w:tcW w:w="1510" w:type="dxa"/>
-            <w:tcBorders/>
-            <w:shd w:color="auto" w:fill="auto" w:val="clear"/>
-          </w:tcPr>
-          <w:p>
-            <w:pPr>
-              <w:pStyle w:val="Normal"/>
-              <w:spacing w:lineRule="auto" w:line="240"/>
-              <w:jc w:val="center"/>
-              <w:rPr>
-                <w:i/>
-                <w:i/>
-                <w:iCs/>
-                <w:sz w:val="20"/>
-                <w:szCs w:val="20"/>
-              </w:rPr>
-            </w:pPr>
-            <w:r>
-              <w:rPr>
-                <w:i/>
-                <w:iCs/>
-                <w:sz w:val="20"/>
-                <w:szCs w:val="20"/>
-              </w:rPr>
-            </w:r>
-          </w:p>
-        </w:tc>
-        <w:tc>
-          <w:tcPr>
-            <w:tcW w:w="1523" w:type="dxa"/>
-            <w:tcBorders/>
-            <w:shd w:color="auto" w:fill="auto" w:val="clear"/>
-          </w:tcPr>
-          <w:p>
-            <w:pPr>
-              <w:pStyle w:val="Normal"/>
-              <w:spacing w:lineRule="auto" w:line="240"/>
-              <w:jc w:val="center"/>
-              <w:rPr>
-                <w:i/>
-                <w:i/>
-                <w:iCs/>
-                <w:sz w:val="20"/>
-                <w:szCs w:val="20"/>
-              </w:rPr>
-            </w:pPr>
-            <w:r>
-              <w:rPr>
-                <w:i/>
-                <w:iCs/>
-                <w:sz w:val="20"/>
-                <w:szCs w:val="20"/>
-              </w:rPr>
-            </w:r>
-          </w:p>
-        </w:tc>
-        <w:tc>
-          <w:tcPr>
-            <w:tcW w:w="4202" w:type="dxa"/>
-            <w:tcBorders/>
-            <w:shd w:color="auto" w:fill="auto" w:val="clear"/>
-          </w:tcPr>
-          <w:p>
-            <w:pPr>
-              <w:pStyle w:val="Normal"/>
-              <w:spacing w:lineRule="auto" w:line="240"/>
-              <w:rPr/>
-            </w:pPr>
-            <w:r>
-              <w:rPr>
-                <w:i/>
-                <w:iCs/>
-                <w:sz w:val="20"/>
-                <w:szCs w:val="20"/>
-                <w:lang w:val="fr-CH"/>
-              </w:rPr>
-              <w:t>Rôles :</w:t>
+              <w:t>Conservation historique transactions</w:t>
             </w:r>
           </w:p>
           <w:p>
@@ -5730,7 +5990,115 @@
                 <w:szCs w:val="20"/>
                 <w:lang w:val="fr-CH"/>
               </w:rPr>
-              <w:t>Participants à blockchain, stockage ledger distribué</w:t>
+              <w:t xml:space="preserve">Stocké, distribué chez nœuds/mineurs </w:t>
+            </w:r>
+          </w:p>
+        </w:tc>
+      </w:tr>
+      <w:tr>
+        <w:trPr/>
+        <w:tc>
+          <w:tcPr>
+            <w:tcW w:w="1502" w:type="dxa"/>
+            <w:tcBorders/>
+            <w:shd w:color="auto" w:fill="auto" w:val="clear"/>
+          </w:tcPr>
+          <w:p>
+            <w:pPr>
+              <w:pStyle w:val="Normal"/>
+              <w:spacing w:lineRule="auto" w:line="240"/>
+              <w:rPr/>
+            </w:pPr>
+            <w:r>
+              <w:rPr>
+                <w:i/>
+                <w:iCs/>
+                <w:sz w:val="20"/>
+                <w:szCs w:val="20"/>
+              </w:rPr>
+              <w:t>Mineurs</w:t>
+            </w:r>
+          </w:p>
+        </w:tc>
+        <w:tc>
+          <w:tcPr>
+            <w:tcW w:w="1509" w:type="dxa"/>
+            <w:tcBorders/>
+            <w:shd w:color="auto" w:fill="auto" w:val="clear"/>
+          </w:tcPr>
+          <w:p>
+            <w:pPr>
+              <w:pStyle w:val="Normal"/>
+              <w:spacing w:lineRule="auto" w:line="240"/>
+              <w:jc w:val="center"/>
+              <w:rPr>
+                <w:i/>
+                <w:i/>
+                <w:iCs/>
+                <w:sz w:val="20"/>
+                <w:szCs w:val="20"/>
+              </w:rPr>
+            </w:pPr>
+            <w:r>
+              <w:rPr>
+                <w:i/>
+                <w:iCs/>
+                <w:sz w:val="20"/>
+                <w:szCs w:val="20"/>
+              </w:rPr>
+            </w:r>
+          </w:p>
+        </w:tc>
+        <w:tc>
+          <w:tcPr>
+            <w:tcW w:w="1524" w:type="dxa"/>
+            <w:tcBorders/>
+            <w:shd w:color="auto" w:fill="auto" w:val="clear"/>
+          </w:tcPr>
+          <w:p>
+            <w:pPr>
+              <w:pStyle w:val="Normal"/>
+              <w:spacing w:lineRule="auto" w:line="240"/>
+              <w:jc w:val="center"/>
+              <w:rPr>
+                <w:i/>
+                <w:i/>
+                <w:iCs/>
+                <w:sz w:val="20"/>
+                <w:szCs w:val="20"/>
+              </w:rPr>
+            </w:pPr>
+            <w:r>
+              <w:rPr>
+                <w:i/>
+                <w:iCs/>
+                <w:sz w:val="20"/>
+                <w:szCs w:val="20"/>
+              </w:rPr>
+            </w:r>
+          </w:p>
+        </w:tc>
+        <w:tc>
+          <w:tcPr>
+            <w:tcW w:w="4202" w:type="dxa"/>
+            <w:tcBorders/>
+            <w:shd w:color="auto" w:fill="auto" w:val="clear"/>
+          </w:tcPr>
+          <w:p>
+            <w:pPr>
+              <w:pStyle w:val="Normal"/>
+              <w:spacing w:lineRule="auto" w:line="240"/>
+              <w:rPr/>
+            </w:pPr>
+            <w:r>
+              <w:rPr>
+                <w:i/>
+                <w:iCs/>
+                <w:sz w:val="20"/>
+                <w:szCs w:val="20"/>
+                <w:lang w:val="fr-CH"/>
+              </w:rPr>
+              <w:t>Rôles :</w:t>
             </w:r>
           </w:p>
           <w:p>
@@ -5753,53 +6121,7 @@
                 <w:szCs w:val="20"/>
                 <w:lang w:val="fr-CH"/>
               </w:rPr>
-              <w:t>Réception en temps réel des transactions, validation</w:t>
-            </w:r>
-          </w:p>
-          <w:p>
-            <w:pPr>
-              <w:pStyle w:val="ListParagraph"/>
-              <w:tabs>
-                <w:tab w:val="left" w:pos="720" w:leader="none"/>
-              </w:tabs>
-              <w:spacing w:lineRule="auto" w:line="240"/>
-              <w:ind w:left="499" w:hanging="283"/>
-              <w:rPr>
-                <w:lang w:val="fr-CH"/>
-              </w:rPr>
-            </w:pPr>
-            <w:r>
-              <w:rPr>
-                <w:i/>
-                <w:iCs/>
-                <w:sz w:val="20"/>
-                <w:szCs w:val="20"/>
-                <w:lang w:val="fr-CH"/>
-              </w:rPr>
-              <w:t>1) validité transaction (clé privée &lt;&gt; clé publique)</w:t>
-            </w:r>
-          </w:p>
-          <w:p>
-            <w:pPr>
-              <w:pStyle w:val="ListParagraph"/>
-              <w:tabs>
-                <w:tab w:val="left" w:pos="720" w:leader="none"/>
-              </w:tabs>
-              <w:spacing w:lineRule="auto" w:line="240"/>
-              <w:ind w:left="499" w:hanging="283"/>
-              <w:rPr>
-                <w:lang w:val="fr-CH"/>
-              </w:rPr>
-            </w:pPr>
-            <w:r>
-              <w:rPr>
-                <w:i/>
-                <w:iCs/>
-                <w:sz w:val="20"/>
-                <w:szCs w:val="20"/>
-                <w:lang w:val="fr-CH"/>
-              </w:rPr>
-              <w:t>2) disponibilité des $Crypto (selon clé publique)</w:t>
+              <w:t>Participants à blockchain, stockage ledger distribué</w:t>
             </w:r>
           </w:p>
           <w:p>
@@ -5822,6 +6144,75 @@
                 <w:szCs w:val="20"/>
                 <w:lang w:val="fr-CH"/>
               </w:rPr>
+              <w:t>Réception en temps réel des transactions, validation</w:t>
+            </w:r>
+          </w:p>
+          <w:p>
+            <w:pPr>
+              <w:pStyle w:val="ListParagraph"/>
+              <w:tabs>
+                <w:tab w:val="left" w:pos="720" w:leader="none"/>
+              </w:tabs>
+              <w:spacing w:lineRule="auto" w:line="240"/>
+              <w:ind w:left="499" w:hanging="283"/>
+              <w:rPr>
+                <w:lang w:val="fr-CH"/>
+              </w:rPr>
+            </w:pPr>
+            <w:r>
+              <w:rPr>
+                <w:i/>
+                <w:iCs/>
+                <w:sz w:val="20"/>
+                <w:szCs w:val="20"/>
+                <w:lang w:val="fr-CH"/>
+              </w:rPr>
+              <w:t>1) validité transaction (clé privée &lt;&gt; clé publique)</w:t>
+            </w:r>
+          </w:p>
+          <w:p>
+            <w:pPr>
+              <w:pStyle w:val="ListParagraph"/>
+              <w:tabs>
+                <w:tab w:val="left" w:pos="720" w:leader="none"/>
+              </w:tabs>
+              <w:spacing w:lineRule="auto" w:line="240"/>
+              <w:ind w:left="499" w:hanging="283"/>
+              <w:rPr>
+                <w:lang w:val="fr-CH"/>
+              </w:rPr>
+            </w:pPr>
+            <w:r>
+              <w:rPr>
+                <w:i/>
+                <w:iCs/>
+                <w:sz w:val="20"/>
+                <w:szCs w:val="20"/>
+                <w:lang w:val="fr-CH"/>
+              </w:rPr>
+              <w:t>2) disponibilité des $Crypto (selon clé publique)</w:t>
+            </w:r>
+          </w:p>
+          <w:p>
+            <w:pPr>
+              <w:pStyle w:val="ListParagraph"/>
+              <w:numPr>
+                <w:ilvl w:val="0"/>
+                <w:numId w:val="6"/>
+              </w:numPr>
+              <w:spacing w:lineRule="auto" w:line="240"/>
+              <w:rPr>
+                <w:lang w:val="fr-CH"/>
+              </w:rPr>
+            </w:pPr>
+            <w:r>
+              <w:rPr>
+                <w:i/>
+                <w:iCs/>
+                <w:sz w:val="20"/>
+                <w:szCs w:val="20"/>
+                <w:lang w:val="fr-CH"/>
+              </w:rPr>
               <w:t>Constitution de blocs, vérification bloc =&gt; intégration dans blockchain</w:t>
             </w:r>
           </w:p>
@@ -5852,7 +6243,7 @@
         </w:tc>
         <w:tc>
           <w:tcPr>
-            <w:tcW w:w="1510" w:type="dxa"/>
+            <w:tcW w:w="1509" w:type="dxa"/>
             <w:tcBorders/>
             <w:shd w:color="auto" w:fill="auto" w:val="clear"/>
           </w:tcPr>
@@ -5874,7 +6265,7 @@
         </w:tc>
         <w:tc>
           <w:tcPr>
-            <w:tcW w:w="1523" w:type="dxa"/>
+            <w:tcW w:w="1524" w:type="dxa"/>
             <w:tcBorders/>
             <w:shd w:color="auto" w:fill="auto" w:val="clear"/>
           </w:tcPr>
@@ -6312,7 +6703,7 @@
         <w:pStyle w:val="ListParagraph"/>
         <w:rPr/>
       </w:pPr>
-      <w:hyperlink r:id="rId6">
+      <w:hyperlink r:id="rId7">
         <w:r>
           <w:rPr>
             <w:rStyle w:val="LienInternet"/>
@@ -6327,7 +6718,7 @@
         <w:pStyle w:val="ListParagraph"/>
         <w:rPr/>
       </w:pPr>
-      <w:hyperlink r:id="rId7">
+      <w:hyperlink r:id="rId8">
         <w:r>
           <w:rPr>
             <w:rStyle w:val="LienInternet"/>
@@ -6340,24 +6731,65 @@
     <w:p>
       <w:pPr>
         <w:pStyle w:val="ListParagraph"/>
-        <w:rPr>
-          <w:lang w:val="fr-CH"/>
-        </w:rPr>
-      </w:pPr>
-      <w:r>
-        <w:rPr>
-          <w:rStyle w:val="LienInternet"/>
-          <w:lang w:val="fr-CH"/>
-        </w:rPr>
-        <w:t>https://en.bitcoin.it/wiki/Main_Page</w:t>
-      </w:r>
+        <w:rPr/>
+      </w:pPr>
+      <w:hyperlink r:id="rId10">
+        <w:r>
+          <w:rPr>
+            <w:rStyle w:val="LienInternet"/>
+            <w:lang w:val="fr-CH"/>
+          </w:rPr>
+          <w:t>https://en.bitcoin.it/wiki/Main_Page</w:t>
+        </w:r>
+      </w:hyperlink>
     </w:p>
     <w:p>
       <w:pPr>
         <w:pStyle w:val="ListParagraph"/>
         <w:rPr/>
       </w:pPr>
-      <w:hyperlink r:id="rId8">
+      <w:r>
+        <w:fldChar w:fldCharType="begin"/>
+      </w:r>
+      <w:r>
+        <w:rPr>
+          <w:rStyle w:val="LienInternet"/>
+        </w:rPr>
+        <w:instrText> HYPERLINK "https://bitcoin.org/en/developer-guide" \l "transactions"</w:instrText>
+      </w:r>
+      <w:r>
+        <w:rPr>
+          <w:rStyle w:val="LienInternet"/>
+        </w:rPr>
+        <w:fldChar w:fldCharType="separate"/>
+      </w:r>
+      <w:r>
+        <w:rPr>
+          <w:rStyle w:val="LienInternet"/>
+          <w:lang w:val="fr-CH"/>
+        </w:rPr>
+        <w:t>https://bitcoin.org/en/developer-guide#transactions</w:t>
+      </w:r>
+      <w:r>
+        <w:rPr>
+          <w:rStyle w:val="LienInternet"/>
+        </w:rPr>
+        <w:fldChar w:fldCharType="end"/>
+      </w:r>
+      <w:r>
+        <w:rPr>
+          <w:rStyle w:val="LienInternet"/>
+          <w:lang w:val="fr-CH"/>
+        </w:rPr>
+        <w:t xml:space="preserve"> </w:t>
+      </w:r>
+    </w:p>
+    <w:p>
+      <w:pPr>
+        <w:pStyle w:val="ListParagraph"/>
+        <w:rPr/>
+      </w:pPr>
+      <w:hyperlink r:id="rId11">
         <w:r>
           <w:rPr>
             <w:rStyle w:val="LienInternet"/>
@@ -6379,7 +6811,7 @@
         <w:pStyle w:val="ListParagraph"/>
         <w:rPr/>
       </w:pPr>
-      <w:hyperlink r:id="rId9">
+      <w:hyperlink r:id="rId12">
         <w:r>
           <w:rPr>
             <w:rStyle w:val="LienInternet"/>
@@ -6402,7 +6834,7 @@
         <w:ind w:firstLine="720"/>
         <w:rPr/>
       </w:pPr>
-      <w:hyperlink r:id="rId10">
+      <w:hyperlink r:id="rId13">
         <w:r>
           <w:rPr>
             <w:rStyle w:val="LienInternet"/>
@@ -6432,15 +6864,19 @@
           <w:ilvl w:val="0"/>
           <w:numId w:val="4"/>
         </w:numPr>
-        <w:rPr>
-          <w:lang w:val="fr-CH"/>
-        </w:rPr>
-      </w:pPr>
-      <w:r>
-        <w:rPr>
-          <w:lang w:val="fr-CH"/>
-        </w:rPr>
-        <w:t>Clé privée / publique</w:t>
+        <w:rPr/>
+      </w:pPr>
+      <w:r>
+        <w:rPr>
+          <w:lang w:val="fr-CH"/>
+        </w:rPr>
+        <w:t xml:space="preserve">Clé privée / publique / </w:t>
+      </w:r>
+      <w:r>
+        <w:rPr>
+          <w:lang w:val="fr-CH"/>
+        </w:rPr>
+        <w:t>transactions</w:t>
       </w:r>
     </w:p>
     <w:p>
@@ -6448,7 +6884,7 @@
         <w:pStyle w:val="ListParagraph"/>
         <w:rPr/>
       </w:pPr>
-      <w:hyperlink r:id="rId11">
+      <w:hyperlink r:id="rId15">
         <w:r>
           <w:rPr>
             <w:rStyle w:val="LienInternet"/>
@@ -6461,14 +6897,22 @@
     <w:p>
       <w:pPr>
         <w:pStyle w:val="ListParagraph"/>
-        <w:rPr>
-          <w:lang w:val="fr-CH"/>
-        </w:rPr>
-      </w:pPr>
-      <w:r>
-        <w:rPr>
-          <w:lang w:val="fr-CH"/>
-        </w:rPr>
+        <w:rPr/>
+      </w:pPr>
+      <w:hyperlink r:id="rId16">
+        <w:r>
+          <w:rPr>
+            <w:rStyle w:val="LienInternet"/>
+            <w:lang w:val="fr-CH"/>
+          </w:rPr>
+          <w:t>https://en.bitcoinwiki.org/wiki/Pay-to-Pubkey_Hash</w:t>
+        </w:r>
+      </w:hyperlink>
+      <w:r>
+        <w:rPr>
+          <w:lang w:val="fr-CH"/>
+        </w:rPr>
+        <w:t xml:space="preserve"> </w:t>
       </w:r>
     </w:p>
     <w:p>
@@ -6508,7 +6952,7 @@
         <w:ind w:left="720" w:hanging="0"/>
         <w:rPr/>
       </w:pPr>
-      <w:hyperlink r:id="rId12">
+      <w:hyperlink r:id="rId17">
         <w:r>
           <w:rPr>
             <w:rStyle w:val="LienInternet"/>
@@ -6524,7 +6968,7 @@
         <w:ind w:left="720" w:hanging="0"/>
         <w:rPr/>
       </w:pPr>
-      <w:hyperlink r:id="rId13">
+      <w:hyperlink r:id="rId18">
         <w:r>
           <w:rPr>
             <w:rStyle w:val="LienInternet"/>
@@ -6570,7 +7014,7 @@
         <w:pStyle w:val="ListParagraph"/>
         <w:rPr/>
       </w:pPr>
-      <w:hyperlink r:id="rId14">
+      <w:hyperlink r:id="rId19">
         <w:r>
           <w:rPr>
             <w:rStyle w:val="LienInternet"/>
@@ -6617,7 +7061,7 @@
         <w:ind w:left="720" w:hanging="0"/>
         <w:rPr/>
       </w:pPr>
-      <w:hyperlink r:id="rId15">
+      <w:hyperlink r:id="rId20">
         <w:r>
           <w:rPr>
             <w:rStyle w:val="LienInternet"/>
@@ -6669,7 +7113,7 @@
           <wp:inline distT="0" distB="0" distL="0" distR="0">
             <wp:extent cx="5353050" cy="8572500"/>
             <wp:effectExtent l="0" t="0" r="0" b="0"/>
-            <wp:docPr id="3" name="Image 4" descr=""/>
+            <wp:docPr id="4" name="Image 4" descr=""/>
             <wp:cNvGraphicFramePr>
               <a:graphicFrameLocks xmlns:a="http://schemas.openxmlformats.org/drawingml/2006/main" noChangeAspect="1"/>
             </wp:cNvGraphicFramePr>
@@ -6677,13 +7121,13 @@
               <a:graphicData uri="http://schemas.openxmlformats.org/drawingml/2006/picture">
                 <pic:pic xmlns:pic="http://schemas.openxmlformats.org/drawingml/2006/picture">
                   <pic:nvPicPr>
-                    <pic:cNvPr id="3" name="Image 4" descr=""/>
+                    <pic:cNvPr id="4" name="Image 4" descr=""/>
                     <pic:cNvPicPr>
                       <a:picLocks noChangeAspect="1" noChangeArrowheads="1"/>
                     </pic:cNvPicPr>
                   </pic:nvPicPr>
                   <pic:blipFill>
-                    <a:blip r:embed="rId16"/>
+                    <a:blip r:embed="rId21"/>
                     <a:stretch>
                       <a:fillRect/>
                     </a:stretch>
@@ -6724,7 +7168,7 @@
           <wp:inline distT="0" distB="0" distL="0" distR="0">
             <wp:extent cx="5381625" cy="8343900"/>
             <wp:effectExtent l="0" t="0" r="0" b="0"/>
-            <wp:docPr id="4" name="Image 5" descr=""/>
+            <wp:docPr id="5" name="Image 5" descr=""/>
             <wp:cNvGraphicFramePr>
               <a:graphicFrameLocks xmlns:a="http://schemas.openxmlformats.org/drawingml/2006/main" noChangeAspect="1"/>
             </wp:cNvGraphicFramePr>
@@ -6732,13 +7176,13 @@
               <a:graphicData uri="http://schemas.openxmlformats.org/drawingml/2006/picture">
                 <pic:pic xmlns:pic="http://schemas.openxmlformats.org/drawingml/2006/picture">
                   <pic:nvPicPr>
-                    <pic:cNvPr id="4" name="Image 5" descr=""/>
+                    <pic:cNvPr id="5" name="Image 5" descr=""/>
                     <pic:cNvPicPr>
                       <a:picLocks noChangeAspect="1" noChangeArrowheads="1"/>
                     </pic:cNvPicPr>
                   </pic:nvPicPr>
                   <pic:blipFill>
-                    <a:blip r:embed="rId17"/>
+                    <a:blip r:embed="rId22"/>
                     <a:stretch>
                       <a:fillRect/>
                     </a:stretch>
@@ -6779,7 +7223,7 @@
           <wp:inline distT="0" distB="0" distL="0" distR="0">
             <wp:extent cx="4772025" cy="5467350"/>
             <wp:effectExtent l="0" t="0" r="0" b="0"/>
-            <wp:docPr id="5" name="Image 7" descr=""/>
+            <wp:docPr id="6" name="Image 7" descr=""/>
             <wp:cNvGraphicFramePr>
               <a:graphicFrameLocks xmlns:a="http://schemas.openxmlformats.org/drawingml/2006/main" noChangeAspect="1"/>
             </wp:cNvGraphicFramePr>
@@ -6787,13 +7231,13 @@
               <a:graphicData uri="http://schemas.openxmlformats.org/drawingml/2006/picture">
                 <pic:pic xmlns:pic="http://schemas.openxmlformats.org/drawingml/2006/picture">
                   <pic:nvPicPr>
-                    <pic:cNvPr id="5" name="Image 7" descr=""/>
+                    <pic:cNvPr id="6" name="Image 7" descr=""/>
                     <pic:cNvPicPr>
                       <a:picLocks noChangeAspect="1" noChangeArrowheads="1"/>
                     </pic:cNvPicPr>
                   </pic:nvPicPr>
                   <pic:blipFill>
-                    <a:blip r:embed="rId18"/>
+                    <a:blip r:embed="rId23"/>
                     <a:stretch>
                       <a:fillRect/>
                     </a:stretch>
@@ -6856,7 +7300,7 @@
           <wp:inline distT="0" distB="0" distL="0" distR="0">
             <wp:extent cx="5343525" cy="7896225"/>
             <wp:effectExtent l="0" t="0" r="0" b="0"/>
-            <wp:docPr id="6" name="Image 8" descr=""/>
+            <wp:docPr id="7" name="Image 8" descr=""/>
             <wp:cNvGraphicFramePr>
               <a:graphicFrameLocks xmlns:a="http://schemas.openxmlformats.org/drawingml/2006/main" noChangeAspect="1"/>
             </wp:cNvGraphicFramePr>
@@ -6864,13 +7308,13 @@
               <a:graphicData uri="http://schemas.openxmlformats.org/drawingml/2006/picture">
                 <pic:pic xmlns:pic="http://schemas.openxmlformats.org/drawingml/2006/picture">
                   <pic:nvPicPr>
-                    <pic:cNvPr id="6" name="Image 8" descr=""/>
+                    <pic:cNvPr id="7" name="Image 8" descr=""/>
                     <pic:cNvPicPr>
                       <a:picLocks noChangeAspect="1" noChangeArrowheads="1"/>
                     </pic:cNvPicPr>
                   </pic:nvPicPr>
                   <pic:blipFill>
-                    <a:blip r:embed="rId19"/>
+                    <a:blip r:embed="rId24"/>
                     <a:stretch>
                       <a:fillRect/>
                     </a:stretch>
@@ -6902,7 +7346,7 @@
           <wp:inline distT="0" distB="0" distL="0" distR="0">
             <wp:extent cx="5343525" cy="5000625"/>
             <wp:effectExtent l="0" t="0" r="0" b="0"/>
-            <wp:docPr id="7" name="Image 9" descr=""/>
+            <wp:docPr id="8" name="Image 9" descr=""/>
             <wp:cNvGraphicFramePr>
               <a:graphicFrameLocks xmlns:a="http://schemas.openxmlformats.org/drawingml/2006/main" noChangeAspect="1"/>
             </wp:cNvGraphicFramePr>
@@ -6910,13 +7354,13 @@
               <a:graphicData uri="http://schemas.openxmlformats.org/drawingml/2006/picture">
                 <pic:pic xmlns:pic="http://schemas.openxmlformats.org/drawingml/2006/picture">
                   <pic:nvPicPr>
-                    <pic:cNvPr id="7" name="Image 9" descr=""/>
+                    <pic:cNvPr id="8" name="Image 9" descr=""/>
                     <pic:cNvPicPr>
                       <a:picLocks noChangeAspect="1" noChangeArrowheads="1"/>
                     </pic:cNvPicPr>
                   </pic:nvPicPr>
                   <pic:blipFill>
-                    <a:blip r:embed="rId20"/>
+                    <a:blip r:embed="rId25"/>
                     <a:stretch>
                       <a:fillRect/>
                     </a:stretch>
@@ -8027,6 +8471,7 @@
       </w:pPr>
       <w:rPr>
         <w:rFonts w:ascii="Symbol" w:hAnsi="Symbol" w:cs="Symbol" w:hint="default"/>
+        <w:rFonts w:cs="Symbol"/>
       </w:rPr>
     </w:lvl>
     <w:lvl w:ilvl="1">
@@ -8052,6 +8497,7 @@
       </w:pPr>
       <w:rPr>
         <w:rFonts w:ascii="Wingdings" w:hAnsi="Wingdings" w:cs="Wingdings" w:hint="default"/>
+        <w:rFonts w:cs="Wingdings"/>
       </w:rPr>
     </w:lvl>
     <w:lvl w:ilvl="3">
@@ -8064,6 +8510,7 @@
       </w:pPr>
       <w:rPr>
         <w:rFonts w:ascii="Symbol" w:hAnsi="Symbol" w:cs="Symbol" w:hint="default"/>
+        <w:rFonts w:cs="Symbol"/>
       </w:rPr>
     </w:lvl>
     <w:lvl w:ilvl="4">
@@ -8089,6 +8536,7 @@
       </w:pPr>
       <w:rPr>
         <w:rFonts w:ascii="Wingdings" w:hAnsi="Wingdings" w:cs="Wingdings" w:hint="default"/>
+        <w:rFonts w:cs="Wingdings"/>
       </w:rPr>
     </w:lvl>
     <w:lvl w:ilvl="6">
@@ -8101,6 +8549,7 @@
       </w:pPr>
       <w:rPr>
         <w:rFonts w:ascii="Symbol" w:hAnsi="Symbol" w:cs="Symbol" w:hint="default"/>
+        <w:rFonts w:cs="Symbol"/>
       </w:rPr>
     </w:lvl>
     <w:lvl w:ilvl="7">
@@ -8126,6 +8575,7 @@
       </w:pPr>
       <w:rPr>
         <w:rFonts w:ascii="Wingdings" w:hAnsi="Wingdings" w:cs="Wingdings" w:hint="default"/>
+        <w:rFonts w:cs="Wingdings"/>
       </w:rPr>
     </w:lvl>
   </w:abstractNum>
@@ -8166,6 +8616,7 @@
       </w:pPr>
       <w:rPr>
         <w:rFonts w:ascii="Wingdings" w:hAnsi="Wingdings" w:cs="Wingdings" w:hint="default"/>
+        <w:rFonts w:cs="Wingdings"/>
       </w:rPr>
     </w:lvl>
     <w:lvl w:ilvl="3">
@@ -8178,6 +8629,7 @@
       </w:pPr>
       <w:rPr>
         <w:rFonts w:ascii="Symbol" w:hAnsi="Symbol" w:cs="Symbol" w:hint="default"/>
+        <w:rFonts w:cs="Symbol"/>
       </w:rPr>
     </w:lvl>
     <w:lvl w:ilvl="4">
@@ -8203,6 +8655,7 @@
       </w:pPr>
       <w:rPr>
         <w:rFonts w:ascii="Wingdings" w:hAnsi="Wingdings" w:cs="Wingdings" w:hint="default"/>
+        <w:rFonts w:cs="Wingdings"/>
       </w:rPr>
     </w:lvl>
     <w:lvl w:ilvl="6">
@@ -8215,6 +8668,7 @@
       </w:pPr>
       <w:rPr>
         <w:rFonts w:ascii="Symbol" w:hAnsi="Symbol" w:cs="Symbol" w:hint="default"/>
+        <w:rFonts w:cs="Symbol"/>
       </w:rPr>
     </w:lvl>
     <w:lvl w:ilvl="7">
@@ -8240,6 +8694,7 @@
       </w:pPr>
       <w:rPr>
         <w:rFonts w:ascii="Wingdings" w:hAnsi="Wingdings" w:cs="Wingdings" w:hint="default"/>
+        <w:rFonts w:cs="Wingdings"/>
       </w:rPr>
     </w:lvl>
   </w:abstractNum>
@@ -8280,6 +8735,7 @@
       </w:pPr>
       <w:rPr>
         <w:rFonts w:ascii="Wingdings" w:hAnsi="Wingdings" w:cs="Wingdings" w:hint="default"/>
+        <w:rFonts w:cs="Wingdings"/>
       </w:rPr>
     </w:lvl>
     <w:lvl w:ilvl="3">
@@ -8292,6 +8748,7 @@
       </w:pPr>
       <w:rPr>
         <w:rFonts w:ascii="Symbol" w:hAnsi="Symbol" w:cs="Symbol" w:hint="default"/>
+        <w:rFonts w:cs="Symbol"/>
       </w:rPr>
     </w:lvl>
     <w:lvl w:ilvl="4">
@@ -8317,6 +8774,7 @@
       </w:pPr>
       <w:rPr>
         <w:rFonts w:ascii="Wingdings" w:hAnsi="Wingdings" w:cs="Wingdings" w:hint="default"/>
+        <w:rFonts w:cs="Wingdings"/>
       </w:rPr>
     </w:lvl>
     <w:lvl w:ilvl="6">
@@ -8329,6 +8787,7 @@
       </w:pPr>
       <w:rPr>
         <w:rFonts w:ascii="Symbol" w:hAnsi="Symbol" w:cs="Symbol" w:hint="default"/>
+        <w:rFonts w:cs="Symbol"/>
       </w:rPr>
     </w:lvl>
     <w:lvl w:ilvl="7">
@@ -8354,10 +8813,157 @@
       </w:pPr>
       <w:rPr>
         <w:rFonts w:ascii="Wingdings" w:hAnsi="Wingdings" w:cs="Wingdings" w:hint="default"/>
+        <w:rFonts w:cs="Wingdings"/>
       </w:rPr>
     </w:lvl>
   </w:abstractNum>
   <w:abstractNum w:abstractNumId="12">
+    <w:lvl w:ilvl="0">
+      <w:start w:val="1"/>
+      <w:numFmt w:val="bullet"/>
+      <w:lvlText w:val=""/>
+      <w:lvlJc w:val="left"/>
+      <w:pPr>
+        <w:tabs>
+          <w:tab w:val="num" w:pos="720"/>
+        </w:tabs>
+        <w:ind w:left="720" w:hanging="360"/>
+      </w:pPr>
+      <w:rPr>
+        <w:rFonts w:ascii="Symbol" w:hAnsi="Symbol" w:cs="Symbol" w:hint="default"/>
+        <w:rFonts w:cs="OpenSymbol"/>
+      </w:rPr>
+    </w:lvl>
+    <w:lvl w:ilvl="1">
+      <w:start w:val="1"/>
+      <w:numFmt w:val="bullet"/>
+      <w:lvlText w:val="◦"/>
+      <w:lvlJc w:val="left"/>
+      <w:pPr>
+        <w:tabs>
+          <w:tab w:val="num" w:pos="1080"/>
+        </w:tabs>
+        <w:ind w:left="1080" w:hanging="360"/>
+      </w:pPr>
+      <w:rPr>
+        <w:rFonts w:ascii="OpenSymbol" w:hAnsi="OpenSymbol" w:cs="OpenSymbol" w:hint="default"/>
+        <w:rFonts w:cs="OpenSymbol"/>
+      </w:rPr>
+    </w:lvl>
+    <w:lvl w:ilvl="2">
+      <w:start w:val="1"/>
+      <w:numFmt w:val="bullet"/>
+      <w:lvlText w:val="▪"/>
+      <w:lvlJc w:val="left"/>
+      <w:pPr>
+        <w:tabs>
+          <w:tab w:val="num" w:pos="1440"/>
+        </w:tabs>
+        <w:ind w:left="1440" w:hanging="360"/>
+      </w:pPr>
+      <w:rPr>
+        <w:rFonts w:ascii="OpenSymbol" w:hAnsi="OpenSymbol" w:cs="OpenSymbol" w:hint="default"/>
+        <w:rFonts w:cs="OpenSymbol"/>
+      </w:rPr>
+    </w:lvl>
+    <w:lvl w:ilvl="3">
+      <w:start w:val="1"/>
+      <w:numFmt w:val="bullet"/>
+      <w:lvlText w:val=""/>
+      <w:lvlJc w:val="left"/>
+      <w:pPr>
+        <w:tabs>
+          <w:tab w:val="num" w:pos="1800"/>
+        </w:tabs>
+        <w:ind w:left="1800" w:hanging="360"/>
+      </w:pPr>
+      <w:rPr>
+        <w:rFonts w:ascii="Symbol" w:hAnsi="Symbol" w:cs="Symbol" w:hint="default"/>
+        <w:rFonts w:cs="OpenSymbol"/>
+      </w:rPr>
+    </w:lvl>
+    <w:lvl w:ilvl="4">
+      <w:start w:val="1"/>
+      <w:numFmt w:val="bullet"/>
+      <w:lvlText w:val="◦"/>
+      <w:lvlJc w:val="left"/>
+      <w:pPr>
+        <w:tabs>
+          <w:tab w:val="num" w:pos="2160"/>
+        </w:tabs>
+        <w:ind w:left="2160" w:hanging="360"/>
+      </w:pPr>
+      <w:rPr>
+        <w:rFonts w:ascii="OpenSymbol" w:hAnsi="OpenSymbol" w:cs="OpenSymbol" w:hint="default"/>
+        <w:rFonts w:cs="OpenSymbol"/>
+      </w:rPr>
+    </w:lvl>
+    <w:lvl w:ilvl="5">
+      <w:start w:val="1"/>
+      <w:numFmt w:val="bullet"/>
+      <w:lvlText w:val="▪"/>
+      <w:lvlJc w:val="left"/>
+      <w:pPr>
+        <w:tabs>
+          <w:tab w:val="num" w:pos="2520"/>
+        </w:tabs>
+        <w:ind w:left="2520" w:hanging="360"/>
+      </w:pPr>
+      <w:rPr>
+        <w:rFonts w:ascii="OpenSymbol" w:hAnsi="OpenSymbol" w:cs="OpenSymbol" w:hint="default"/>
+        <w:rFonts w:cs="OpenSymbol"/>
+      </w:rPr>
+    </w:lvl>
+    <w:lvl w:ilvl="6">
+      <w:start w:val="1"/>
+      <w:numFmt w:val="bullet"/>
+      <w:lvlText w:val=""/>
+      <w:lvlJc w:val="left"/>
+      <w:pPr>
+        <w:tabs>
+          <w:tab w:val="num" w:pos="2880"/>
+        </w:tabs>
+        <w:ind w:left="2880" w:hanging="360"/>
+      </w:pPr>
+      <w:rPr>
+        <w:rFonts w:ascii="Symbol" w:hAnsi="Symbol" w:cs="Symbol" w:hint="default"/>
+        <w:rFonts w:cs="OpenSymbol"/>
+      </w:rPr>
+    </w:lvl>
+    <w:lvl w:ilvl="7">
+      <w:start w:val="1"/>
+      <w:numFmt w:val="bullet"/>
+      <w:lvlText w:val="◦"/>
+      <w:lvlJc w:val="left"/>
+      <w:pPr>
+        <w:tabs>
+          <w:tab w:val="num" w:pos="3240"/>
+        </w:tabs>
+        <w:ind w:left="3240" w:hanging="360"/>
+      </w:pPr>
+      <w:rPr>
+        <w:rFonts w:ascii="OpenSymbol" w:hAnsi="OpenSymbol" w:cs="OpenSymbol" w:hint="default"/>
+        <w:rFonts w:cs="OpenSymbol"/>
+      </w:rPr>
+    </w:lvl>
+    <w:lvl w:ilvl="8">
+      <w:start w:val="1"/>
+      <w:numFmt w:val="bullet"/>
+      <w:lvlText w:val="▪"/>
+      <w:lvlJc w:val="left"/>
+      <w:pPr>
+        <w:tabs>
+          <w:tab w:val="num" w:pos="3600"/>
+        </w:tabs>
+        <w:ind w:left="3600" w:hanging="360"/>
+      </w:pPr>
+      <w:rPr>
+        <w:rFonts w:ascii="OpenSymbol" w:hAnsi="OpenSymbol" w:cs="OpenSymbol" w:hint="default"/>
+        <w:rFonts w:cs="OpenSymbol"/>
+      </w:rPr>
+    </w:lvl>
+  </w:abstractNum>
+  <w:abstractNum w:abstractNumId="13">
     <w:lvl w:ilvl="0">
       <w:start w:val="1"/>
       <w:numFmt w:val="none"/>
@@ -8484,6 +9090,9 @@
   </w:num>
   <w:num w:numId="12">
     <w:abstractNumId w:val="12"/>
+  </w:num>
+  <w:num w:numId="13">
+    <w:abstractNumId w:val="13"/>
   </w:num>
 </w:numbering>
 </file>
@@ -8890,7 +9499,7 @@
       <w:jc w:val="left"/>
     </w:pPr>
     <w:rPr>
-      <w:rFonts w:ascii="Arial" w:hAnsi="Arial" w:cs="Arial" w:eastAsia="Calibri" w:eastAsiaTheme="minorHAnsi"/>
+      <w:rFonts w:ascii="Arial" w:hAnsi="Arial" w:eastAsia="Calibri" w:cs="Arial" w:eastAsiaTheme="minorHAnsi"/>
       <w:color w:val="auto"/>
       <w:kern w:val="0"/>
       <w:sz w:val="22"/>
@@ -9035,6 +9644,13 @@
     <w:rsid w:val="000251ca"/>
     <w:rPr>
       <w:vertAlign w:val="superscript"/>
+    </w:rPr>
+  </w:style>
+  <w:style w:type="character" w:styleId="Puces">
+    <w:name w:val="Puces"/>
+    <w:qFormat/>
+    <w:rPr>
+      <w:rFonts w:ascii="OpenSymbol" w:hAnsi="OpenSymbol" w:eastAsia="OpenSymbol" w:cs="OpenSymbol"/>
     </w:rPr>
   </w:style>
   <w:style w:type="paragraph" w:styleId="Titre">

</xml_diff>

<commit_message>
update ethereum, smart contracts
</commit_message>
<xml_diff>
--- a/pmt_crypto.docx
+++ b/pmt_crypto.docx
@@ -6857,14 +6857,7 @@
           <w:ilvl w:val="0"/>
           <w:numId w:val="14"/>
         </w:numPr>
-        <w:rPr>
-          <w:rFonts w:ascii="Arial" w:hAnsi="Arial" w:eastAsia="Calibri" w:cs="Arial" w:eastAsiaTheme="minorHAnsi"/>
-          <w:color w:val="auto"/>
-          <w:kern w:val="0"/>
-          <w:sz w:val="22"/>
-          <w:szCs w:val="22"/>
-          <w:lang w:val="fr-CH" w:eastAsia="en-US" w:bidi="ar-SA"/>
-        </w:rPr>
+        <w:rPr/>
       </w:pPr>
       <w:r>
         <w:rPr>
@@ -6875,7 +6868,29 @@
           <w:szCs w:val="22"/>
           <w:lang w:val="fr-CH" w:eastAsia="en-US" w:bidi="ar-SA"/>
         </w:rPr>
-        <w:t>Différences principales bitcoin – ethereum(blockchain)/ether($crypto)</w:t>
+        <w:t>Différences principales bitcoin –</w:t>
+      </w:r>
+      <w:r>
+        <w:rPr>
+          <w:rFonts w:eastAsia="Calibri" w:cs="Arial" w:eastAsiaTheme="minorHAnsi"/>
+          <w:color w:val="auto"/>
+          <w:kern w:val="0"/>
+          <w:sz w:val="22"/>
+          <w:szCs w:val="22"/>
+          <w:lang w:val="fr-CH" w:eastAsia="en-US" w:bidi="ar-SA"/>
+        </w:rPr>
+        <w:t>E</w:t>
+      </w:r>
+      <w:r>
+        <w:rPr>
+          <w:rFonts w:eastAsia="Calibri" w:cs="Arial" w:eastAsiaTheme="minorHAnsi"/>
+          <w:color w:val="auto"/>
+          <w:kern w:val="0"/>
+          <w:sz w:val="22"/>
+          <w:szCs w:val="22"/>
+          <w:lang w:val="fr-CH" w:eastAsia="en-US" w:bidi="ar-SA"/>
+        </w:rPr>
+        <w:t>thereum(blockchain)/ether($crypto)</w:t>
       </w:r>
     </w:p>
     <w:p>
@@ -6899,10 +6914,561 @@
           <w:kern w:val="0"/>
           <w:sz w:val="22"/>
           <w:szCs w:val="22"/>
+          <w:lang w:val="fr-CH" w:eastAsia="en-US" w:bidi="ar-SA"/>
+        </w:rPr>
+        <w:t xml:space="preserve">objectif </w:t>
+      </w:r>
+      <w:r>
+        <w:rPr>
+          <w:rFonts w:eastAsia="Calibri" w:cs="Arial" w:eastAsiaTheme="minorHAnsi"/>
+          <w:color w:val="auto"/>
+          <w:kern w:val="0"/>
+          <w:sz w:val="22"/>
+          <w:szCs w:val="22"/>
+          <w:lang w:val="fr-CH" w:eastAsia="en-US" w:bidi="ar-SA"/>
+        </w:rPr>
+        <w:t xml:space="preserve">au-delà de $crypto (ether) : </w:t>
+      </w:r>
+      <w:r>
+        <w:rPr>
+          <w:rFonts w:eastAsia="Calibri" w:cs="Arial" w:eastAsiaTheme="minorHAnsi"/>
+          <w:color w:val="auto"/>
+          <w:kern w:val="0"/>
+          <w:sz w:val="22"/>
+          <w:szCs w:val="22"/>
+          <w:lang w:val="fr-CH" w:eastAsia="en-US" w:bidi="ar-SA"/>
+        </w:rPr>
+        <w:t xml:space="preserve">distributed applications/smart contracts (codes IT, langage de programmation interne), $crypto </w:t>
+      </w:r>
+      <w:r>
+        <w:rPr>
+          <w:rFonts w:eastAsia="Calibri" w:cs="Arial" w:eastAsiaTheme="minorHAnsi"/>
+          <w:color w:val="auto"/>
+          <w:kern w:val="0"/>
+          <w:sz w:val="22"/>
+          <w:szCs w:val="22"/>
+          <w:lang w:val="fr-CH" w:eastAsia="en-US" w:bidi="ar-SA"/>
+        </w:rPr>
+        <w:t>= un smart contract particuliers !</w:t>
+      </w:r>
+    </w:p>
+    <w:p>
+      <w:pPr>
+        <w:pStyle w:val="ListParagraph"/>
+        <w:widowControl/>
+        <w:numPr>
+          <w:ilvl w:val="0"/>
+          <w:numId w:val="17"/>
+        </w:numPr>
+        <w:bidi w:val="0"/>
+        <w:spacing w:lineRule="atLeast" w:line="260" w:before="0" w:after="0"/>
+        <w:contextualSpacing/>
+        <w:jc w:val="left"/>
+        <w:rPr>
+          <w:rFonts w:eastAsiaTheme="minorHAnsi"/>
+        </w:rPr>
+      </w:pPr>
+      <w:r>
+        <w:rPr>
+          <w:rFonts w:eastAsia="Calibri" w:cs="Arial" w:eastAsiaTheme="minorHAnsi"/>
+          <w:color w:val="auto"/>
+          <w:kern w:val="0"/>
+          <w:sz w:val="22"/>
+          <w:szCs w:val="22"/>
+          <w:lang w:val="fr-CH" w:eastAsia="en-US" w:bidi="ar-SA"/>
+        </w:rPr>
+        <w:t>gestion/développement par Ethereum Foundation (mais public et décentralisé)</w:t>
+      </w:r>
+    </w:p>
+    <w:p>
+      <w:pPr>
+        <w:pStyle w:val="ListParagraph"/>
+        <w:widowControl/>
+        <w:numPr>
+          <w:ilvl w:val="0"/>
+          <w:numId w:val="17"/>
+        </w:numPr>
+        <w:bidi w:val="0"/>
+        <w:spacing w:lineRule="atLeast" w:line="260" w:before="0" w:after="0"/>
+        <w:contextualSpacing/>
+        <w:jc w:val="left"/>
+        <w:rPr>
+          <w:rFonts w:eastAsiaTheme="minorHAnsi"/>
+        </w:rPr>
+      </w:pPr>
+      <w:r>
+        <w:rPr>
+          <w:rFonts w:eastAsia="Calibri" w:cs="Arial" w:eastAsiaTheme="minorHAnsi"/>
+          <w:color w:val="auto"/>
+          <w:kern w:val="0"/>
+          <w:sz w:val="22"/>
+          <w:szCs w:val="22"/>
+          <w:lang w:val="fr-CH" w:eastAsia="en-US" w:bidi="ar-SA"/>
+        </w:rPr>
+        <w:t>codes IT exécuté par nœud via EthereumVirtualMachine</w:t>
+      </w:r>
+    </w:p>
+    <w:p>
+      <w:pPr>
+        <w:pStyle w:val="ListParagraph"/>
+        <w:widowControl/>
+        <w:numPr>
+          <w:ilvl w:val="0"/>
+          <w:numId w:val="17"/>
+        </w:numPr>
+        <w:bidi w:val="0"/>
+        <w:spacing w:lineRule="atLeast" w:line="260" w:before="0" w:after="0"/>
+        <w:contextualSpacing/>
+        <w:jc w:val="left"/>
+        <w:rPr>
+          <w:rFonts w:eastAsiaTheme="minorHAnsi"/>
+        </w:rPr>
+      </w:pPr>
+      <w:r>
+        <w:rPr>
+          <w:rFonts w:eastAsia="Calibri" w:cs="Arial" w:eastAsiaTheme="minorHAnsi"/>
+          <w:color w:val="auto"/>
+          <w:kern w:val="0"/>
+          <w:sz w:val="22"/>
+          <w:szCs w:val="22"/>
+          <w:lang w:val="fr-CH" w:eastAsia="en-US" w:bidi="ar-SA"/>
+        </w:rPr>
+        <w:t>notion de compte, dont l’état</w:t>
+      </w:r>
+      <w:r>
+        <w:rPr>
+          <w:rStyle w:val="Ancredenotedebasdepage"/>
+          <w:rFonts w:eastAsia="Calibri" w:cs="Arial" w:eastAsiaTheme="minorHAnsi"/>
+          <w:color w:val="auto"/>
+          <w:kern w:val="0"/>
+          <w:sz w:val="22"/>
+          <w:szCs w:val="22"/>
+          <w:lang w:val="fr-CH" w:eastAsia="en-US" w:bidi="ar-SA"/>
+        </w:rPr>
+        <w:footnoteReference w:id="5"/>
+      </w:r>
+      <w:r>
+        <w:rPr>
+          <w:rFonts w:eastAsia="Calibri" w:cs="Arial" w:eastAsiaTheme="minorHAnsi"/>
+          <w:color w:val="auto"/>
+          <w:kern w:val="0"/>
+          <w:sz w:val="22"/>
+          <w:szCs w:val="22"/>
+          <w:lang w:val="fr-CH" w:eastAsia="en-US" w:bidi="ar-SA"/>
+        </w:rPr>
+        <w:t xml:space="preserve"> est </w:t>
+      </w:r>
+      <w:r>
+        <w:rPr>
+          <w:rFonts w:eastAsia="Calibri" w:cs="Arial" w:eastAsiaTheme="minorHAnsi"/>
+          <w:color w:val="auto"/>
+          <w:kern w:val="0"/>
+          <w:sz w:val="22"/>
+          <w:szCs w:val="22"/>
+          <w:lang w:val="fr-CH" w:eastAsia="en-US" w:bidi="ar-SA"/>
+        </w:rPr>
+        <w:t xml:space="preserve">également </w:t>
+      </w:r>
+      <w:r>
+        <w:rPr>
+          <w:rFonts w:eastAsia="Calibri" w:cs="Arial" w:eastAsiaTheme="minorHAnsi"/>
+          <w:color w:val="auto"/>
+          <w:kern w:val="0"/>
+          <w:sz w:val="22"/>
+          <w:szCs w:val="22"/>
+          <w:lang w:val="fr-CH" w:eastAsia="en-US" w:bidi="ar-SA"/>
+        </w:rPr>
+        <w:t>enregistré sur la blockchai</w:t>
+      </w:r>
+      <w:r>
+        <w:rPr>
+          <w:rFonts w:eastAsia="Calibri" w:cs="Arial" w:eastAsiaTheme="minorHAnsi"/>
+          <w:color w:val="auto"/>
+          <w:kern w:val="0"/>
+          <w:sz w:val="22"/>
+          <w:szCs w:val="22"/>
+          <w:lang w:val="fr-CH" w:eastAsia="en-US" w:bidi="ar-SA"/>
+        </w:rPr>
+        <w:t>n, 2 types</w:t>
+      </w:r>
+      <w:r>
+        <w:rPr>
+          <w:rFonts w:eastAsia="Calibri" w:cs="Arial" w:eastAsiaTheme="minorHAnsi"/>
+          <w:color w:val="auto"/>
+          <w:kern w:val="0"/>
+          <w:sz w:val="22"/>
+          <w:szCs w:val="22"/>
+          <w:lang w:val="fr-CH" w:eastAsia="en-US" w:bidi="ar-SA"/>
+        </w:rPr>
+        <w:t> :</w:t>
+      </w:r>
+    </w:p>
+    <w:p>
+      <w:pPr>
+        <w:pStyle w:val="ListParagraph"/>
+        <w:widowControl/>
+        <w:numPr>
+          <w:ilvl w:val="1"/>
+          <w:numId w:val="17"/>
+        </w:numPr>
+        <w:bidi w:val="0"/>
+        <w:spacing w:lineRule="atLeast" w:line="260" w:before="0" w:after="0"/>
+        <w:contextualSpacing/>
+        <w:jc w:val="left"/>
+        <w:rPr/>
+      </w:pPr>
+      <w:r>
+        <w:rPr>
+          <w:rFonts w:eastAsia="Calibri" w:cs="Arial" w:eastAsiaTheme="minorHAnsi"/>
+          <w:color w:val="auto"/>
+          <w:kern w:val="0"/>
+          <w:sz w:val="22"/>
+          <w:szCs w:val="22"/>
+          <w:lang w:val="fr-CH" w:eastAsia="en-US" w:bidi="ar-SA"/>
+        </w:rPr>
+        <w:t xml:space="preserve">EOA (externally owned accounts) : </w:t>
+      </w:r>
+      <w:r>
+        <w:rPr>
+          <w:rFonts w:eastAsia="Calibri" w:cs="Arial" w:eastAsiaTheme="minorHAnsi"/>
+          <w:color w:val="auto"/>
+          <w:kern w:val="0"/>
+          <w:sz w:val="22"/>
+          <w:szCs w:val="22"/>
+          <w:lang w:val="fr-CH" w:eastAsia="en-US" w:bidi="ar-SA"/>
+        </w:rPr>
+        <w:t>conrôlé</w:t>
+      </w:r>
+      <w:r>
+        <w:rPr>
+          <w:rFonts w:eastAsia="Calibri" w:cs="Arial" w:eastAsiaTheme="minorHAnsi"/>
+          <w:color w:val="auto"/>
+          <w:kern w:val="0"/>
+          <w:sz w:val="22"/>
+          <w:szCs w:val="22"/>
+          <w:lang w:val="fr-CH" w:eastAsia="en-US" w:bidi="ar-SA"/>
+        </w:rPr>
+        <w:t xml:space="preserve">s via une clé privée </w:t>
+      </w:r>
+      <w:r>
+        <w:rPr>
+          <w:rFonts w:eastAsia="Calibri" w:cs="Arial" w:eastAsiaTheme="minorHAnsi"/>
+          <w:color w:val="auto"/>
+          <w:kern w:val="0"/>
+          <w:sz w:val="22"/>
+          <w:szCs w:val="22"/>
+          <w:lang w:val="fr-CH" w:eastAsia="en-US" w:bidi="ar-SA"/>
+        </w:rPr>
+        <w:t>(cf bitcoin)</w:t>
+      </w:r>
+      <w:r>
+        <w:rPr>
+          <w:rFonts w:eastAsia="Calibri" w:cs="Arial" w:eastAsiaTheme="minorHAnsi"/>
+          <w:color w:val="auto"/>
+          <w:kern w:val="0"/>
+          <w:sz w:val="22"/>
+          <w:szCs w:val="22"/>
+          <w:lang w:val="fr-CH" w:eastAsia="en-US" w:bidi="ar-SA"/>
+        </w:rPr>
+        <w:t>,</w:t>
+      </w:r>
+    </w:p>
+    <w:p>
+      <w:pPr>
+        <w:pStyle w:val="ListParagraph"/>
+        <w:widowControl/>
+        <w:numPr>
+          <w:ilvl w:val="1"/>
+          <w:numId w:val="17"/>
+        </w:numPr>
+        <w:bidi w:val="0"/>
+        <w:spacing w:lineRule="atLeast" w:line="260" w:before="0" w:after="0"/>
+        <w:contextualSpacing/>
+        <w:jc w:val="left"/>
+        <w:rPr>
+          <w:rFonts w:eastAsiaTheme="minorHAnsi"/>
+        </w:rPr>
+      </w:pPr>
+      <w:r>
+        <w:rPr>
+          <w:rFonts w:eastAsia="Calibri" w:cs="Arial" w:eastAsiaTheme="minorHAnsi"/>
+          <w:color w:val="auto"/>
+          <w:kern w:val="0"/>
+          <w:sz w:val="22"/>
+          <w:szCs w:val="22"/>
+          <w:lang w:val="fr-CH" w:eastAsia="en-US" w:bidi="ar-SA"/>
+        </w:rPr>
+        <w:t>Contracts : contrôlé</w:t>
+      </w:r>
+      <w:r>
+        <w:rPr>
+          <w:rFonts w:eastAsia="Calibri" w:cs="Arial" w:eastAsiaTheme="minorHAnsi"/>
+          <w:color w:val="auto"/>
+          <w:kern w:val="0"/>
+          <w:sz w:val="22"/>
+          <w:szCs w:val="22"/>
+          <w:lang w:val="fr-CH" w:eastAsia="en-US" w:bidi="ar-SA"/>
+        </w:rPr>
+        <w:t>s</w:t>
+      </w:r>
+      <w:r>
+        <w:rPr>
+          <w:rFonts w:eastAsia="Calibri" w:cs="Arial" w:eastAsiaTheme="minorHAnsi"/>
+          <w:color w:val="auto"/>
+          <w:kern w:val="0"/>
+          <w:sz w:val="22"/>
+          <w:szCs w:val="22"/>
+          <w:lang w:val="fr-CH" w:eastAsia="en-US" w:bidi="ar-SA"/>
+        </w:rPr>
+        <w:t xml:space="preserve"> par un code IT enregistré sur la blockchain</w:t>
+      </w:r>
+    </w:p>
+    <w:p>
+      <w:pPr>
+        <w:pStyle w:val="ListParagraph"/>
+        <w:widowControl/>
+        <w:numPr>
+          <w:ilvl w:val="0"/>
+          <w:numId w:val="17"/>
+        </w:numPr>
+        <w:bidi w:val="0"/>
+        <w:spacing w:lineRule="atLeast" w:line="260" w:before="0" w:after="0"/>
+        <w:contextualSpacing/>
+        <w:jc w:val="left"/>
+        <w:rPr>
+          <w:rFonts w:ascii="Arial" w:hAnsi="Arial" w:eastAsia="Calibri" w:cs="Arial" w:eastAsiaTheme="minorHAnsi"/>
+          <w:color w:val="auto"/>
+          <w:kern w:val="0"/>
+          <w:sz w:val="22"/>
+          <w:szCs w:val="22"/>
+          <w:lang w:val="fr-CH" w:eastAsia="en-US" w:bidi="ar-SA"/>
+        </w:rPr>
+      </w:pPr>
+      <w:r>
+        <w:rPr>
+          <w:rFonts w:eastAsia="Calibri" w:cs="Arial" w:eastAsiaTheme="minorHAnsi"/>
+          <w:color w:val="auto"/>
+          <w:kern w:val="0"/>
+          <w:sz w:val="22"/>
+          <w:szCs w:val="22"/>
+          <w:lang w:val="fr-CH" w:eastAsia="en-US" w:bidi="ar-SA"/>
+        </w:rPr>
+        <w:t>ether = monnaie de règlement sur ethereum (pas de plafond) :</w:t>
+      </w:r>
+    </w:p>
+    <w:p>
+      <w:pPr>
+        <w:pStyle w:val="ListParagraph"/>
+        <w:widowControl/>
+        <w:numPr>
+          <w:ilvl w:val="1"/>
+          <w:numId w:val="17"/>
+        </w:numPr>
+        <w:bidi w:val="0"/>
+        <w:spacing w:lineRule="atLeast" w:line="260" w:before="0" w:after="0"/>
+        <w:contextualSpacing/>
+        <w:jc w:val="left"/>
+        <w:rPr>
+          <w:rFonts w:ascii="Arial" w:hAnsi="Arial" w:eastAsia="Calibri" w:cs="Arial" w:eastAsiaTheme="minorHAnsi"/>
+          <w:color w:val="auto"/>
+          <w:kern w:val="0"/>
+          <w:sz w:val="22"/>
+          <w:szCs w:val="22"/>
+          <w:lang w:val="fr-CH" w:eastAsia="en-US" w:bidi="ar-SA"/>
+        </w:rPr>
+      </w:pPr>
+      <w:r>
+        <w:rPr>
+          <w:rFonts w:eastAsia="Calibri" w:cs="Arial" w:eastAsiaTheme="minorHAnsi"/>
+          <w:color w:val="auto"/>
+          <w:kern w:val="0"/>
+          <w:sz w:val="22"/>
+          <w:szCs w:val="22"/>
+          <w:lang w:val="fr-CH" w:eastAsia="en-US" w:bidi="ar-SA"/>
+        </w:rPr>
+        <w:t xml:space="preserve">émission initiale via ICO, </w:t>
+      </w:r>
+    </w:p>
+    <w:p>
+      <w:pPr>
+        <w:pStyle w:val="ListParagraph"/>
+        <w:widowControl/>
+        <w:numPr>
+          <w:ilvl w:val="1"/>
+          <w:numId w:val="17"/>
+        </w:numPr>
+        <w:bidi w:val="0"/>
+        <w:spacing w:lineRule="atLeast" w:line="260" w:before="0" w:after="0"/>
+        <w:contextualSpacing/>
+        <w:jc w:val="left"/>
+        <w:rPr>
+          <w:rFonts w:ascii="Arial" w:hAnsi="Arial" w:eastAsia="Calibri" w:cs="Arial" w:eastAsiaTheme="minorHAnsi"/>
+          <w:color w:val="auto"/>
+          <w:kern w:val="0"/>
+          <w:sz w:val="22"/>
+          <w:szCs w:val="22"/>
+          <w:lang w:val="fr-CH" w:eastAsia="en-US" w:bidi="ar-SA"/>
+        </w:rPr>
+      </w:pPr>
+      <w:r>
+        <w:rPr>
+          <w:rFonts w:eastAsia="Calibri" w:cs="Arial" w:eastAsiaTheme="minorHAnsi"/>
+          <w:color w:val="auto"/>
+          <w:kern w:val="0"/>
+          <w:sz w:val="22"/>
+          <w:szCs w:val="22"/>
+          <w:lang w:val="fr-CH" w:eastAsia="en-US" w:bidi="ar-SA"/>
+        </w:rPr>
+        <w:t xml:space="preserve">émission ultérieure via </w:t>
+      </w:r>
+      <w:r>
+        <w:rPr>
+          <w:rFonts w:eastAsia="Calibri" w:cs="Arial" w:eastAsiaTheme="minorHAnsi"/>
+          <w:color w:val="auto"/>
+          <w:kern w:val="0"/>
+          <w:sz w:val="22"/>
+          <w:szCs w:val="22"/>
+          <w:lang w:val="fr-CH" w:eastAsia="en-US" w:bidi="ar-SA"/>
+        </w:rPr>
+        <w:t>minage (5 ethers par block)</w:t>
+      </w:r>
+    </w:p>
+    <w:p>
+      <w:pPr>
+        <w:pStyle w:val="ListParagraph"/>
+        <w:widowControl/>
+        <w:numPr>
+          <w:ilvl w:val="0"/>
+          <w:numId w:val="17"/>
+        </w:numPr>
+        <w:bidi w:val="0"/>
+        <w:spacing w:lineRule="atLeast" w:line="260" w:before="0" w:after="0"/>
+        <w:contextualSpacing/>
+        <w:jc w:val="left"/>
+        <w:rPr>
+          <w:rFonts w:eastAsiaTheme="minorHAnsi"/>
+        </w:rPr>
+      </w:pPr>
+      <w:r>
+        <w:rPr>
+          <w:rFonts w:eastAsia="Calibri" w:cs="Arial" w:eastAsiaTheme="minorHAnsi"/>
+          <w:color w:val="auto"/>
+          <w:kern w:val="0"/>
+          <w:sz w:val="22"/>
+          <w:szCs w:val="22"/>
+          <w:lang w:val="fr-CH" w:eastAsia="en-US" w:bidi="ar-SA"/>
+        </w:rPr>
+        <w:t>nœuds/mineurs :</w:t>
+      </w:r>
+    </w:p>
+    <w:p>
+      <w:pPr>
+        <w:pStyle w:val="ListParagraph"/>
+        <w:widowControl/>
+        <w:numPr>
+          <w:ilvl w:val="1"/>
+          <w:numId w:val="17"/>
+        </w:numPr>
+        <w:bidi w:val="0"/>
+        <w:spacing w:lineRule="atLeast" w:line="260" w:before="0" w:after="0"/>
+        <w:contextualSpacing/>
+        <w:jc w:val="left"/>
+        <w:rPr>
+          <w:rFonts w:eastAsiaTheme="minorHAnsi"/>
+        </w:rPr>
+      </w:pPr>
+      <w:r>
+        <w:rPr>
+          <w:rFonts w:eastAsia="Calibri" w:cs="Arial" w:eastAsiaTheme="minorHAnsi"/>
+          <w:color w:val="auto"/>
+          <w:kern w:val="0"/>
+          <w:sz w:val="22"/>
+          <w:szCs w:val="22"/>
+          <w:lang w:val="fr-CH" w:eastAsia="en-US" w:bidi="ar-SA"/>
+        </w:rPr>
+        <w:t>1 bloc miné toutes les 12s</w:t>
+      </w:r>
+    </w:p>
+    <w:p>
+      <w:pPr>
+        <w:pStyle w:val="ListParagraph"/>
+        <w:widowControl/>
+        <w:numPr>
+          <w:ilvl w:val="1"/>
+          <w:numId w:val="17"/>
+        </w:numPr>
+        <w:bidi w:val="0"/>
+        <w:spacing w:lineRule="atLeast" w:line="260" w:before="0" w:after="0"/>
+        <w:contextualSpacing/>
+        <w:jc w:val="left"/>
+        <w:rPr>
+          <w:rFonts w:eastAsiaTheme="minorHAnsi"/>
+        </w:rPr>
+      </w:pPr>
+      <w:r>
+        <w:rPr>
+          <w:rFonts w:eastAsia="Calibri" w:cs="Arial" w:eastAsiaTheme="minorHAnsi"/>
+          <w:color w:val="auto"/>
+          <w:kern w:val="0"/>
+          <w:sz w:val="22"/>
+          <w:szCs w:val="22"/>
+          <w:lang w:val="fr-CH" w:eastAsia="en-US" w:bidi="ar-SA"/>
+        </w:rPr>
+        <w:t>consensus basés sur proof of work mais algo = Ethash et pas SHA256 (sinon fonctionnement similaire)</w:t>
+      </w:r>
+    </w:p>
+    <w:p>
+      <w:pPr>
+        <w:pStyle w:val="ListParagraph"/>
+        <w:widowControl/>
+        <w:numPr>
+          <w:ilvl w:val="1"/>
+          <w:numId w:val="17"/>
+        </w:numPr>
+        <w:bidi w:val="0"/>
+        <w:spacing w:lineRule="atLeast" w:line="260" w:before="0" w:after="0"/>
+        <w:contextualSpacing/>
+        <w:jc w:val="left"/>
+        <w:rPr/>
+      </w:pPr>
+      <w:r>
+        <w:rPr>
+          <w:rFonts w:eastAsia="Calibri" w:cs="Arial" w:eastAsiaTheme="minorHAnsi"/>
+          <w:color w:val="auto"/>
+          <w:kern w:val="0"/>
+          <w:sz w:val="22"/>
+          <w:szCs w:val="22"/>
           <w:highlight w:val="yellow"/>
           <w:lang w:val="fr-CH" w:eastAsia="en-US" w:bidi="ar-SA"/>
         </w:rPr>
-        <w:t>objectif = distributed applications/smart contracts (codes IT, langage de programmation interne), pas uniquement $crypto (ether)</w:t>
+        <w:t>récompense :</w:t>
+      </w:r>
+    </w:p>
+    <w:p>
+      <w:pPr>
+        <w:pStyle w:val="ListParagraph"/>
+        <w:widowControl/>
+        <w:numPr>
+          <w:ilvl w:val="1"/>
+          <w:numId w:val="17"/>
+        </w:numPr>
+        <w:bidi w:val="0"/>
+        <w:spacing w:lineRule="atLeast" w:line="260" w:before="0" w:after="0"/>
+        <w:contextualSpacing/>
+        <w:jc w:val="left"/>
+        <w:rPr/>
+      </w:pPr>
+      <w:r>
+        <w:rPr>
+          <w:rFonts w:eastAsia="Calibri" w:cs="Arial" w:eastAsiaTheme="minorHAnsi"/>
+          <w:color w:val="auto"/>
+          <w:kern w:val="0"/>
+          <w:sz w:val="22"/>
+          <w:szCs w:val="22"/>
+          <w:highlight w:val="yellow"/>
+          <w:lang w:val="fr-CH" w:eastAsia="en-US" w:bidi="ar-SA"/>
+        </w:rPr>
+        <w:t>frais de transaction (gaz) : montants définis par type d’opération demandé par l’exécution du code (smart contract)</w:t>
       </w:r>
     </w:p>
     <w:p>
@@ -6929,7 +7495,7 @@
           <w:highlight w:val="yellow"/>
           <w:lang w:val="fr-CH" w:eastAsia="en-US" w:bidi="ar-SA"/>
         </w:rPr>
-        <w:t>ether = monnaie de règlement sur ethereum (pas de plafond)</w:t>
+        <w:t>fork envisagé avec passage à proof of stake</w:t>
       </w:r>
     </w:p>
     <w:p>
@@ -6938,15 +7504,13 @@
         <w:widowControl/>
         <w:numPr>
           <w:ilvl w:val="0"/>
-          <w:numId w:val="17"/>
+          <w:numId w:val="0"/>
         </w:numPr>
         <w:bidi w:val="0"/>
         <w:spacing w:lineRule="atLeast" w:line="260" w:before="0" w:after="0"/>
+        <w:ind w:left="1230" w:hanging="0"/>
         <w:contextualSpacing/>
         <w:jc w:val="left"/>
-        <w:rPr/>
-      </w:pPr>
-      <w:r>
         <w:rPr>
           <w:rFonts w:eastAsia="Calibri" w:cs="Arial" w:eastAsiaTheme="minorHAnsi"/>
           <w:color w:val="auto"/>
@@ -6956,22 +7520,79 @@
           <w:highlight w:val="yellow"/>
           <w:lang w:val="fr-CH" w:eastAsia="en-US" w:bidi="ar-SA"/>
         </w:rPr>
-        <w:t>émission ether : initialement via ICO, minage (5 ethers par block)</w:t>
+      </w:pPr>
+      <w:r>
+        <w:rPr/>
       </w:r>
     </w:p>
     <w:p>
       <w:pPr>
         <w:pStyle w:val="ListParagraph"/>
-        <w:widowControl/>
+        <w:rPr>
+          <w:rFonts w:ascii="Arial" w:hAnsi="Arial" w:eastAsia="Calibri" w:cs="Arial" w:eastAsiaTheme="minorHAnsi"/>
+          <w:color w:val="auto"/>
+          <w:kern w:val="0"/>
+          <w:sz w:val="22"/>
+          <w:szCs w:val="22"/>
+          <w:lang w:val="fr-CH" w:eastAsia="en-US" w:bidi="ar-SA"/>
+        </w:rPr>
+      </w:pPr>
+      <w:r>
+        <w:rPr>
+          <w:rFonts w:eastAsia="Calibri" w:cs="Arial" w:eastAsiaTheme="minorHAnsi"/>
+          <w:color w:val="auto"/>
+          <w:kern w:val="0"/>
+          <w:sz w:val="22"/>
+          <w:szCs w:val="22"/>
+          <w:lang w:val="fr-CH" w:eastAsia="en-US" w:bidi="ar-SA"/>
+        </w:rPr>
+      </w:r>
+    </w:p>
+    <w:p>
+      <w:pPr>
+        <w:pStyle w:val="ListParagraph"/>
         <w:numPr>
           <w:ilvl w:val="0"/>
-          <w:numId w:val="17"/>
+          <w:numId w:val="14"/>
         </w:numPr>
-        <w:bidi w:val="0"/>
-        <w:spacing w:lineRule="atLeast" w:line="260" w:before="0" w:after="0"/>
-        <w:contextualSpacing/>
-        <w:jc w:val="left"/>
-        <w:rPr/>
+        <w:rPr>
+          <w:rFonts w:ascii="Arial" w:hAnsi="Arial" w:eastAsia="Calibri" w:cs="Arial" w:eastAsiaTheme="minorHAnsi"/>
+          <w:color w:val="auto"/>
+          <w:kern w:val="0"/>
+          <w:sz w:val="22"/>
+          <w:szCs w:val="22"/>
+          <w:lang w:val="fr-CH" w:eastAsia="en-US" w:bidi="ar-SA"/>
+        </w:rPr>
+      </w:pPr>
+      <w:r>
+        <w:rPr>
+          <w:rFonts w:eastAsia="Calibri" w:cs="Arial" w:eastAsiaTheme="minorHAnsi"/>
+          <w:color w:val="auto"/>
+          <w:kern w:val="0"/>
+          <w:sz w:val="22"/>
+          <w:szCs w:val="22"/>
+          <w:lang w:val="fr-CH" w:eastAsia="en-US" w:bidi="ar-SA"/>
+        </w:rPr>
+        <w:t>Extensions</w:t>
+      </w:r>
+    </w:p>
+    <w:p>
+      <w:pPr>
+        <w:pStyle w:val="ListParagraph"/>
+        <w:numPr>
+          <w:ilvl w:val="0"/>
+          <w:numId w:val="0"/>
+        </w:numPr>
+        <w:ind w:left="1440" w:hanging="0"/>
+        <w:rPr>
+          <w:rFonts w:ascii="Arial" w:hAnsi="Arial" w:eastAsia="Calibri" w:cs="Arial" w:eastAsiaTheme="minorHAnsi"/>
+          <w:color w:val="auto"/>
+          <w:kern w:val="0"/>
+          <w:sz w:val="22"/>
+          <w:szCs w:val="22"/>
+          <w:highlight w:val="yellow"/>
+          <w:lang w:val="fr-CH" w:eastAsia="en-US" w:bidi="ar-SA"/>
+        </w:rPr>
       </w:pPr>
       <w:r>
         <w:rPr>
@@ -6983,21 +7604,15 @@
           <w:highlight w:val="yellow"/>
           <w:lang w:val="fr-CH" w:eastAsia="en-US" w:bidi="ar-SA"/>
         </w:rPr>
-        <w:t>gestion/développement par Ethereum Foundation (mais public et décentralisé)</w:t>
       </w:r>
     </w:p>
     <w:p>
       <w:pPr>
         <w:pStyle w:val="ListParagraph"/>
-        <w:widowControl/>
         <w:numPr>
           <w:ilvl w:val="0"/>
-          <w:numId w:val="17"/>
+          <w:numId w:val="16"/>
         </w:numPr>
-        <w:bidi w:val="0"/>
-        <w:spacing w:lineRule="atLeast" w:line="260" w:before="0" w:after="0"/>
-        <w:contextualSpacing/>
-        <w:jc w:val="left"/>
         <w:rPr/>
       </w:pPr>
       <w:r>
@@ -7010,7 +7625,137 @@
           <w:highlight w:val="yellow"/>
           <w:lang w:val="fr-CH" w:eastAsia="en-US" w:bidi="ar-SA"/>
         </w:rPr>
-        <w:t>1 bloc miné toutes les 12s</w:t>
+        <w:t>SmartContracts</w:t>
+      </w:r>
+    </w:p>
+    <w:p>
+      <w:pPr>
+        <w:pStyle w:val="ListParagraph"/>
+        <w:numPr>
+          <w:ilvl w:val="0"/>
+          <w:numId w:val="18"/>
+        </w:numPr>
+        <w:rPr/>
+      </w:pPr>
+      <w:r>
+        <w:rPr/>
+        <w:t xml:space="preserve">4 </w:t>
+      </w:r>
+      <w:r>
+        <w:rPr/>
+        <w:t>purposes:</w:t>
+      </w:r>
+    </w:p>
+    <w:p>
+      <w:pPr>
+        <w:pStyle w:val="ListParagraph"/>
+        <w:numPr>
+          <w:ilvl w:val="1"/>
+          <w:numId w:val="18"/>
+        </w:numPr>
+        <w:rPr/>
+      </w:pPr>
+      <w:r>
+        <w:rPr>
+          <w:rFonts w:eastAsia="Calibri" w:cs="Arial" w:eastAsiaTheme="minorHAnsi"/>
+          <w:color w:val="auto"/>
+          <w:kern w:val="0"/>
+          <w:sz w:val="22"/>
+          <w:szCs w:val="22"/>
+          <w:lang w:val="fr-CH" w:eastAsia="en-US" w:bidi="ar-SA"/>
+        </w:rPr>
+        <w:t>Maintain a data store representing something which is useful to either other contracts or to the outside world; one example of this is a contract that simulates a currency, and another is a contract that records membership in a particular organization.</w:t>
+      </w:r>
+    </w:p>
+    <w:p>
+      <w:pPr>
+        <w:pStyle w:val="ListParagraph"/>
+        <w:numPr>
+          <w:ilvl w:val="1"/>
+          <w:numId w:val="18"/>
+        </w:numPr>
+        <w:rPr/>
+      </w:pPr>
+      <w:r>
+        <w:rPr>
+          <w:rFonts w:eastAsia="Calibri" w:cs="Arial" w:eastAsiaTheme="minorHAnsi"/>
+          <w:color w:val="auto"/>
+          <w:kern w:val="0"/>
+          <w:sz w:val="22"/>
+          <w:szCs w:val="22"/>
+          <w:lang w:val="fr-CH" w:eastAsia="en-US" w:bidi="ar-SA"/>
+        </w:rPr>
+        <w:t>Serve as a sort of externally owned account with a more complicated access policy; this is called a "forwarding contract" and typically involves simply resending incoming messages to some desired destination only if certain conditions are met; for example, one can have a forwarding contract that waits until two out of a given three private keys have confirmed a particular message before resending it (ie. multisig). More complex forwarding contracts have different conditions based on the nature of the message sent; the simplest use case for this functionality is a withdrawal limit that is overridable via some more complicated access procedure.</w:t>
+      </w:r>
+    </w:p>
+    <w:p>
+      <w:pPr>
+        <w:pStyle w:val="ListParagraph"/>
+        <w:numPr>
+          <w:ilvl w:val="1"/>
+          <w:numId w:val="18"/>
+        </w:numPr>
+        <w:rPr/>
+      </w:pPr>
+      <w:r>
+        <w:rPr>
+          <w:rFonts w:eastAsia="Calibri" w:cs="Arial" w:eastAsiaTheme="minorHAnsi"/>
+          <w:color w:val="auto"/>
+          <w:kern w:val="0"/>
+          <w:sz w:val="22"/>
+          <w:szCs w:val="22"/>
+          <w:lang w:val="fr-CH" w:eastAsia="en-US" w:bidi="ar-SA"/>
+        </w:rPr>
+        <w:t>Manage an ongoing contract or relationship between multiple users. Examples of this include a financial contract, an escrow with some particular set of mediators, or some kind of insurance. One can also have an open contract that one party leaves open for any other party to engage with at any time; one example of this is a contract that automatically pays a bounty to whoever submits a valid solution to some mathematical problem, or proves that it is providing some computational resource.</w:t>
+      </w:r>
+    </w:p>
+    <w:p>
+      <w:pPr>
+        <w:pStyle w:val="ListParagraph"/>
+        <w:numPr>
+          <w:ilvl w:val="1"/>
+          <w:numId w:val="18"/>
+        </w:numPr>
+        <w:rPr/>
+      </w:pPr>
+      <w:r>
+        <w:rPr>
+          <w:rFonts w:eastAsia="Calibri" w:cs="Arial" w:eastAsiaTheme="minorHAnsi"/>
+          <w:color w:val="auto"/>
+          <w:kern w:val="0"/>
+          <w:sz w:val="22"/>
+          <w:szCs w:val="22"/>
+          <w:lang w:val="fr-CH" w:eastAsia="en-US" w:bidi="ar-SA"/>
+        </w:rPr>
+        <w:t>Provide functions to other contracts; essentially serving as a software library.</w:t>
+      </w:r>
+    </w:p>
+    <w:p>
+      <w:pPr>
+        <w:pStyle w:val="ListParagraph"/>
+        <w:numPr>
+          <w:ilvl w:val="0"/>
+          <w:numId w:val="0"/>
+        </w:numPr>
+        <w:ind w:left="2880" w:hanging="0"/>
+        <w:rPr>
+          <w:rFonts w:ascii="Arial" w:hAnsi="Arial" w:eastAsia="Calibri" w:cs="Arial" w:eastAsiaTheme="minorHAnsi"/>
+          <w:color w:val="auto"/>
+          <w:kern w:val="0"/>
+          <w:sz w:val="22"/>
+          <w:szCs w:val="22"/>
+          <w:lang w:val="fr-CH" w:eastAsia="en-US" w:bidi="ar-SA"/>
+        </w:rPr>
+      </w:pPr>
+      <w:r>
+        <w:rPr>
+          <w:rFonts w:eastAsia="Calibri" w:cs="Arial" w:eastAsiaTheme="minorHAnsi"/>
+          <w:color w:val="auto"/>
+          <w:kern w:val="0"/>
+          <w:sz w:val="22"/>
+          <w:szCs w:val="22"/>
+          <w:lang w:val="fr-CH" w:eastAsia="en-US" w:bidi="ar-SA"/>
+        </w:rPr>
       </w:r>
     </w:p>
     <w:p>
@@ -7019,13 +7764,89 @@
         <w:widowControl/>
         <w:numPr>
           <w:ilvl w:val="0"/>
-          <w:numId w:val="17"/>
+          <w:numId w:val="20"/>
         </w:numPr>
         <w:bidi w:val="0"/>
         <w:spacing w:lineRule="atLeast" w:line="260" w:before="0" w:after="0"/>
+        <w:ind w:left="1474" w:right="0" w:hanging="340"/>
         <w:contextualSpacing/>
         <w:jc w:val="left"/>
         <w:rPr/>
+      </w:pPr>
+      <w:r>
+        <w:rPr>
+          <w:rFonts w:eastAsia="Calibri" w:cs="Arial" w:eastAsiaTheme="minorHAnsi"/>
+          <w:color w:val="auto"/>
+          <w:kern w:val="0"/>
+          <w:sz w:val="22"/>
+          <w:szCs w:val="22"/>
+          <w:lang w:val="en-US" w:eastAsia="en-US" w:bidi="ar-SA"/>
+        </w:rPr>
+        <w:t>Difficulté : obtenir info hors blockchain=&gt; oracles de blockchain</w:t>
+      </w:r>
+    </w:p>
+    <w:p>
+      <w:pPr>
+        <w:pStyle w:val="ListParagraph"/>
+        <w:widowControl/>
+        <w:tabs>
+          <w:tab w:val="clear" w:pos="720"/>
+          <w:tab w:val="left" w:pos="1670" w:leader="none"/>
+        </w:tabs>
+        <w:bidi w:val="0"/>
+        <w:spacing w:lineRule="atLeast" w:line="260" w:before="0" w:after="0"/>
+        <w:ind w:left="1417" w:right="0" w:hanging="0"/>
+        <w:contextualSpacing/>
+        <w:jc w:val="left"/>
+        <w:rPr>
+          <w:rFonts w:ascii="Arial" w:hAnsi="Arial" w:eastAsia="Calibri" w:cs="Arial" w:eastAsiaTheme="minorHAnsi"/>
+          <w:color w:val="auto"/>
+          <w:kern w:val="0"/>
+          <w:sz w:val="22"/>
+          <w:szCs w:val="22"/>
+          <w:lang w:val="en-US" w:eastAsia="en-US" w:bidi="ar-SA"/>
+        </w:rPr>
+      </w:pPr>
+      <w:r>
+        <w:rPr>
+          <w:rFonts w:eastAsia="Calibri" w:cs="Arial" w:eastAsiaTheme="minorHAnsi"/>
+          <w:color w:val="auto"/>
+          <w:kern w:val="0"/>
+          <w:sz w:val="22"/>
+          <w:szCs w:val="22"/>
+          <w:lang w:val="en-US" w:eastAsia="en-US" w:bidi="ar-SA"/>
+        </w:rPr>
+        <w:t>Un oracle de blockchain est une entité de confiance faisant partie d'un réseau informatique, transportant des informations du monde physique à un contrat intelligent</w:t>
+      </w:r>
+      <w:r>
+        <w:rPr>
+          <w:rFonts w:eastAsia="Calibri" w:cs="Arial" w:eastAsiaTheme="minorHAnsi"/>
+          <w:color w:val="auto"/>
+          <w:kern w:val="0"/>
+          <w:sz w:val="22"/>
+          <w:szCs w:val="22"/>
+          <w:lang w:val="en-US" w:eastAsia="en-US" w:bidi="ar-SA"/>
+        </w:rPr>
+        <w:t>. Il crée le lien entre le monde physique et une blockchain que des contrats intelligents parcourent, et permet à ces contrats de ne pas être limité aux informations internes à la blockchain. Des projets d’oracles décentralisés sont en test.</w:t>
+      </w:r>
+    </w:p>
+    <w:p>
+      <w:pPr>
+        <w:pStyle w:val="ListParagraph"/>
+        <w:numPr>
+          <w:ilvl w:val="0"/>
+          <w:numId w:val="0"/>
+        </w:numPr>
+        <w:ind w:left="1440" w:hanging="0"/>
+        <w:rPr>
+          <w:rFonts w:ascii="Arial" w:hAnsi="Arial" w:eastAsia="Calibri" w:cs="Arial" w:eastAsiaTheme="minorHAnsi"/>
+          <w:color w:val="auto"/>
+          <w:kern w:val="0"/>
+          <w:sz w:val="22"/>
+          <w:szCs w:val="22"/>
+          <w:highlight w:val="yellow"/>
+          <w:lang w:val="fr-CH" w:eastAsia="en-US" w:bidi="ar-SA"/>
+        </w:rPr>
       </w:pPr>
       <w:r>
         <w:rPr>
@@ -7037,367 +7858,6 @@
           <w:highlight w:val="yellow"/>
           <w:lang w:val="fr-CH" w:eastAsia="en-US" w:bidi="ar-SA"/>
         </w:rPr>
-        <w:t>consensus basés sur proof of work mais algo = Ethash et pas SHA256 (sinon fonctionnement similaire)</w:t>
-      </w:r>
-    </w:p>
-    <w:p>
-      <w:pPr>
-        <w:pStyle w:val="ListParagraph"/>
-        <w:widowControl/>
-        <w:numPr>
-          <w:ilvl w:val="0"/>
-          <w:numId w:val="17"/>
-        </w:numPr>
-        <w:bidi w:val="0"/>
-        <w:spacing w:lineRule="atLeast" w:line="260" w:before="0" w:after="0"/>
-        <w:contextualSpacing/>
-        <w:jc w:val="left"/>
-        <w:rPr/>
-      </w:pPr>
-      <w:r>
-        <w:rPr>
-          <w:rFonts w:eastAsia="Calibri" w:cs="Arial" w:eastAsiaTheme="minorHAnsi"/>
-          <w:color w:val="auto"/>
-          <w:kern w:val="0"/>
-          <w:sz w:val="22"/>
-          <w:szCs w:val="22"/>
-          <w:highlight w:val="yellow"/>
-          <w:lang w:val="fr-CH" w:eastAsia="en-US" w:bidi="ar-SA"/>
-        </w:rPr>
-        <w:t>fork envisagé avec passage à proof of stake</w:t>
-      </w:r>
-    </w:p>
-    <w:p>
-      <w:pPr>
-        <w:pStyle w:val="ListParagraph"/>
-        <w:widowControl/>
-        <w:numPr>
-          <w:ilvl w:val="0"/>
-          <w:numId w:val="17"/>
-        </w:numPr>
-        <w:bidi w:val="0"/>
-        <w:spacing w:lineRule="atLeast" w:line="260" w:before="0" w:after="0"/>
-        <w:contextualSpacing/>
-        <w:jc w:val="left"/>
-        <w:rPr/>
-      </w:pPr>
-      <w:r>
-        <w:rPr>
-          <w:rFonts w:eastAsia="Calibri" w:cs="Arial" w:eastAsiaTheme="minorHAnsi"/>
-          <w:color w:val="auto"/>
-          <w:kern w:val="0"/>
-          <w:sz w:val="22"/>
-          <w:szCs w:val="22"/>
-          <w:highlight w:val="yellow"/>
-          <w:lang w:val="fr-CH" w:eastAsia="en-US" w:bidi="ar-SA"/>
-        </w:rPr>
-        <w:t>récompenses mineurs : ….</w:t>
-      </w:r>
-    </w:p>
-    <w:p>
-      <w:pPr>
-        <w:pStyle w:val="ListParagraph"/>
-        <w:widowControl/>
-        <w:numPr>
-          <w:ilvl w:val="0"/>
-          <w:numId w:val="17"/>
-        </w:numPr>
-        <w:bidi w:val="0"/>
-        <w:spacing w:lineRule="atLeast" w:line="260" w:before="0" w:after="0"/>
-        <w:contextualSpacing/>
-        <w:jc w:val="left"/>
-        <w:rPr/>
-      </w:pPr>
-      <w:r>
-        <w:rPr>
-          <w:rFonts w:eastAsia="Calibri" w:cs="Arial" w:eastAsiaTheme="minorHAnsi"/>
-          <w:color w:val="auto"/>
-          <w:kern w:val="0"/>
-          <w:sz w:val="22"/>
-          <w:szCs w:val="22"/>
-          <w:highlight w:val="yellow"/>
-          <w:lang w:val="fr-CH" w:eastAsia="en-US" w:bidi="ar-SA"/>
-        </w:rPr>
-        <w:t>frais de transaction (gaz) : montants définis par type d’opération demandé par l’exécution du code (smart contract)</w:t>
-      </w:r>
-    </w:p>
-    <w:p>
-      <w:pPr>
-        <w:pStyle w:val="ListParagraph"/>
-        <w:rPr>
-          <w:rFonts w:ascii="Arial" w:hAnsi="Arial" w:eastAsia="Calibri" w:cs="Arial" w:eastAsiaTheme="minorHAnsi"/>
-          <w:color w:val="auto"/>
-          <w:kern w:val="0"/>
-          <w:sz w:val="22"/>
-          <w:szCs w:val="22"/>
-          <w:lang w:val="fr-CH" w:eastAsia="en-US" w:bidi="ar-SA"/>
-        </w:rPr>
-      </w:pPr>
-      <w:r>
-        <w:rPr>
-          <w:rFonts w:eastAsia="Calibri" w:cs="Arial" w:eastAsiaTheme="minorHAnsi"/>
-          <w:color w:val="auto"/>
-          <w:kern w:val="0"/>
-          <w:sz w:val="22"/>
-          <w:szCs w:val="22"/>
-          <w:lang w:val="fr-CH" w:eastAsia="en-US" w:bidi="ar-SA"/>
-        </w:rPr>
-      </w:r>
-    </w:p>
-    <w:p>
-      <w:pPr>
-        <w:pStyle w:val="ListParagraph"/>
-        <w:numPr>
-          <w:ilvl w:val="0"/>
-          <w:numId w:val="14"/>
-        </w:numPr>
-        <w:rPr>
-          <w:rFonts w:ascii="Arial" w:hAnsi="Arial" w:eastAsia="Calibri" w:cs="Arial" w:eastAsiaTheme="minorHAnsi"/>
-          <w:color w:val="auto"/>
-          <w:kern w:val="0"/>
-          <w:sz w:val="22"/>
-          <w:szCs w:val="22"/>
-          <w:lang w:val="fr-CH" w:eastAsia="en-US" w:bidi="ar-SA"/>
-        </w:rPr>
-      </w:pPr>
-      <w:r>
-        <w:rPr>
-          <w:rFonts w:eastAsia="Calibri" w:cs="Arial" w:eastAsiaTheme="minorHAnsi"/>
-          <w:color w:val="auto"/>
-          <w:kern w:val="0"/>
-          <w:sz w:val="22"/>
-          <w:szCs w:val="22"/>
-          <w:lang w:val="fr-CH" w:eastAsia="en-US" w:bidi="ar-SA"/>
-        </w:rPr>
-        <w:t>Extensions</w:t>
-      </w:r>
-    </w:p>
-    <w:p>
-      <w:pPr>
-        <w:pStyle w:val="ListParagraph"/>
-        <w:numPr>
-          <w:ilvl w:val="0"/>
-          <w:numId w:val="0"/>
-        </w:numPr>
-        <w:ind w:left="1440" w:hanging="0"/>
-        <w:rPr>
-          <w:rFonts w:ascii="Arial" w:hAnsi="Arial" w:eastAsia="Calibri" w:cs="Arial" w:eastAsiaTheme="minorHAnsi"/>
-          <w:color w:val="auto"/>
-          <w:kern w:val="0"/>
-          <w:sz w:val="22"/>
-          <w:szCs w:val="22"/>
-          <w:highlight w:val="yellow"/>
-          <w:lang w:val="fr-CH" w:eastAsia="en-US" w:bidi="ar-SA"/>
-        </w:rPr>
-      </w:pPr>
-      <w:r>
-        <w:rPr>
-          <w:rFonts w:eastAsia="Calibri" w:cs="Arial" w:eastAsiaTheme="minorHAnsi"/>
-          <w:color w:val="auto"/>
-          <w:kern w:val="0"/>
-          <w:sz w:val="22"/>
-          <w:szCs w:val="22"/>
-          <w:highlight w:val="yellow"/>
-          <w:lang w:val="fr-CH" w:eastAsia="en-US" w:bidi="ar-SA"/>
-        </w:rPr>
-      </w:r>
-    </w:p>
-    <w:p>
-      <w:pPr>
-        <w:pStyle w:val="ListParagraph"/>
-        <w:numPr>
-          <w:ilvl w:val="0"/>
-          <w:numId w:val="16"/>
-        </w:numPr>
-        <w:rPr>
-          <w:rFonts w:ascii="Arial" w:hAnsi="Arial" w:eastAsia="Calibri" w:cs="Arial" w:eastAsiaTheme="minorHAnsi"/>
-          <w:color w:val="auto"/>
-          <w:kern w:val="0"/>
-          <w:sz w:val="22"/>
-          <w:szCs w:val="22"/>
-          <w:highlight w:val="yellow"/>
-          <w:lang w:val="fr-CH" w:eastAsia="en-US" w:bidi="ar-SA"/>
-        </w:rPr>
-      </w:pPr>
-      <w:r>
-        <w:rPr>
-          <w:rFonts w:eastAsia="Calibri" w:cs="Arial" w:eastAsiaTheme="minorHAnsi"/>
-          <w:color w:val="auto"/>
-          <w:kern w:val="0"/>
-          <w:sz w:val="22"/>
-          <w:szCs w:val="22"/>
-          <w:highlight w:val="yellow"/>
-          <w:lang w:val="fr-CH" w:eastAsia="en-US" w:bidi="ar-SA"/>
-        </w:rPr>
-        <w:t>SmartContracts</w:t>
-      </w:r>
-    </w:p>
-    <w:p>
-      <w:pPr>
-        <w:pStyle w:val="ListParagraph"/>
-        <w:numPr>
-          <w:ilvl w:val="0"/>
-          <w:numId w:val="0"/>
-        </w:numPr>
-        <w:ind w:left="1440" w:hanging="0"/>
-        <w:rPr/>
-      </w:pPr>
-      <w:r>
-        <w:rPr>
-          <w:rFonts w:eastAsia="Calibri" w:cs="Arial" w:eastAsiaTheme="minorHAnsi"/>
-          <w:color w:val="auto"/>
-          <w:kern w:val="0"/>
-          <w:sz w:val="22"/>
-          <w:szCs w:val="22"/>
-          <w:highlight w:val="yellow"/>
-          <w:lang w:val="fr-CH" w:eastAsia="en-US" w:bidi="ar-SA"/>
-        </w:rPr>
-        <w:t>…</w:t>
-      </w:r>
-      <w:r>
-        <w:rPr>
-          <w:rFonts w:eastAsia="Calibri" w:cs="Arial" w:eastAsiaTheme="minorHAnsi"/>
-          <w:color w:val="auto"/>
-          <w:kern w:val="0"/>
-          <w:sz w:val="22"/>
-          <w:szCs w:val="22"/>
-          <w:highlight w:val="yellow"/>
-          <w:lang w:val="fr-CH" w:eastAsia="en-US" w:bidi="ar-SA"/>
-        </w:rPr>
-        <w:t>.</w:t>
-      </w:r>
-    </w:p>
-    <w:p>
-      <w:pPr>
-        <w:pStyle w:val="ListParagraph"/>
-        <w:numPr>
-          <w:ilvl w:val="0"/>
-          <w:numId w:val="0"/>
-        </w:numPr>
-        <w:ind w:left="1440" w:hanging="0"/>
-        <w:rPr>
-          <w:rFonts w:ascii="Arial" w:hAnsi="Arial" w:eastAsia="Calibri" w:cs="Arial" w:eastAsiaTheme="minorHAnsi"/>
-          <w:color w:val="auto"/>
-          <w:kern w:val="0"/>
-          <w:sz w:val="22"/>
-          <w:szCs w:val="22"/>
-          <w:highlight w:val="yellow"/>
-          <w:lang w:val="fr-CH" w:eastAsia="en-US" w:bidi="ar-SA"/>
-        </w:rPr>
-      </w:pPr>
-      <w:r>
-        <w:rPr/>
-      </w:r>
-    </w:p>
-    <w:p>
-      <w:pPr>
-        <w:pStyle w:val="ListParagraph"/>
-        <w:numPr>
-          <w:ilvl w:val="0"/>
-          <w:numId w:val="0"/>
-        </w:numPr>
-        <w:ind w:left="1440" w:hanging="0"/>
-        <w:rPr/>
-      </w:pPr>
-      <w:r>
-        <w:rPr/>
-        <w:t>Smart contracts can:</w:t>
-      </w:r>
-    </w:p>
-    <w:p>
-      <w:pPr>
-        <w:pStyle w:val="ListParagraph"/>
-        <w:numPr>
-          <w:ilvl w:val="0"/>
-          <w:numId w:val="0"/>
-        </w:numPr>
-        <w:ind w:left="1440" w:hanging="0"/>
-        <w:rPr/>
-      </w:pPr>
-      <w:r>
-        <w:rPr/>
-      </w:r>
-    </w:p>
-    <w:p>
-      <w:pPr>
-        <w:pStyle w:val="ListParagraph"/>
-        <w:numPr>
-          <w:ilvl w:val="0"/>
-          <w:numId w:val="0"/>
-        </w:numPr>
-        <w:ind w:left="1440" w:hanging="0"/>
-        <w:rPr/>
-      </w:pPr>
-      <w:r>
-        <w:rPr/>
-        <w:t>Function as ‘multi-signature’ accounts, so that funds are spent only when a required percentage of people agree</w:t>
-      </w:r>
-    </w:p>
-    <w:p>
-      <w:pPr>
-        <w:pStyle w:val="ListParagraph"/>
-        <w:numPr>
-          <w:ilvl w:val="0"/>
-          <w:numId w:val="0"/>
-        </w:numPr>
-        <w:ind w:left="1440" w:hanging="0"/>
-        <w:rPr/>
-      </w:pPr>
-      <w:r>
-        <w:rPr/>
-        <w:t>Manage agreements between users, say, if one buys insurance from the other</w:t>
-      </w:r>
-    </w:p>
-    <w:p>
-      <w:pPr>
-        <w:pStyle w:val="ListParagraph"/>
-        <w:numPr>
-          <w:ilvl w:val="0"/>
-          <w:numId w:val="0"/>
-        </w:numPr>
-        <w:ind w:left="1440" w:hanging="0"/>
-        <w:rPr/>
-      </w:pPr>
-      <w:r>
-        <w:rPr/>
-        <w:t>Provide utility to other contracts (similar to how a software library works)</w:t>
-      </w:r>
-    </w:p>
-    <w:p>
-      <w:pPr>
-        <w:pStyle w:val="ListParagraph"/>
-        <w:numPr>
-          <w:ilvl w:val="0"/>
-          <w:numId w:val="0"/>
-        </w:numPr>
-        <w:ind w:left="1440" w:hanging="0"/>
-        <w:rPr/>
-      </w:pPr>
-      <w:r>
-        <w:rPr/>
-        <w:t>Store information about an application, such as domain registration information or membership records.</w:t>
-      </w:r>
-    </w:p>
-    <w:p>
-      <w:pPr>
-        <w:pStyle w:val="ListParagraph"/>
-        <w:numPr>
-          <w:ilvl w:val="0"/>
-          <w:numId w:val="0"/>
-        </w:numPr>
-        <w:ind w:left="1440" w:hanging="0"/>
-        <w:rPr>
-          <w:rFonts w:ascii="Arial" w:hAnsi="Arial" w:eastAsia="Calibri" w:cs="Arial" w:eastAsiaTheme="minorHAnsi"/>
-          <w:color w:val="auto"/>
-          <w:kern w:val="0"/>
-          <w:sz w:val="22"/>
-          <w:szCs w:val="22"/>
-          <w:highlight w:val="yellow"/>
-          <w:lang w:val="fr-CH" w:eastAsia="en-US" w:bidi="ar-SA"/>
-        </w:rPr>
-      </w:pPr>
-      <w:r>
-        <w:rPr/>
       </w:r>
     </w:p>
     <w:p>
@@ -7835,22 +8295,20 @@
         <w:pStyle w:val="ListParagraph"/>
         <w:rPr/>
       </w:pPr>
-      <w:hyperlink r:id="rId19">
-        <w:r>
-          <w:rPr>
-            <w:rStyle w:val="LienInternet"/>
-            <w:lang w:val="fr-CH"/>
-          </w:rPr>
-          <w:t>https://www.investopedia.com/articles/investing/031416/bitcoin-vs-ethereum-driven-different-purposes.asp</w:t>
-        </w:r>
-      </w:hyperlink>
+      <w:r>
+        <w:rPr>
+          <w:rStyle w:val="LienInternet"/>
+          <w:lang w:val="fr-CH"/>
+        </w:rPr>
+        <w:t>https://www.investopedia.com/articles/investing/031416/bitcoin-vs-ethereum-driven-different-purposes.asp</w:t>
+      </w:r>
     </w:p>
     <w:p>
       <w:pPr>
         <w:pStyle w:val="ListParagraph"/>
         <w:rPr/>
       </w:pPr>
-      <w:hyperlink r:id="rId20">
+      <w:hyperlink r:id="rId18">
         <w:r>
           <w:rPr>
             <w:rStyle w:val="LienInternet"/>
@@ -7870,12 +8328,9 @@
     <w:p>
       <w:pPr>
         <w:pStyle w:val="ListParagraph"/>
-        <w:rPr>
-          <w:rStyle w:val="LienInternet"/>
-          <w:lang w:val="fr-CH"/>
-        </w:rPr>
-      </w:pPr>
-      <w:hyperlink r:id="rId21">
+        <w:rPr/>
+      </w:pPr>
+      <w:hyperlink r:id="rId19">
         <w:r>
           <w:rPr>
             <w:rStyle w:val="LienInternet"/>
@@ -7944,7 +8399,7 @@
         <w:ind w:left="720" w:hanging="0"/>
         <w:rPr/>
       </w:pPr>
-      <w:hyperlink r:id="rId22">
+      <w:hyperlink r:id="rId20">
         <w:r>
           <w:rPr>
             <w:rStyle w:val="LienInternet"/>
@@ -7964,7 +8419,9 @@
         </w:rPr>
       </w:pPr>
       <w:r>
-        <w:rPr/>
+        <w:rPr>
+          <w:lang w:val="fr-CH"/>
+        </w:rPr>
       </w:r>
     </w:p>
     <w:p>
@@ -8000,6 +8457,30 @@
       <w:pPr>
         <w:pStyle w:val="ListParagraph"/>
         <w:widowControl/>
+        <w:bidi w:val="0"/>
+        <w:spacing w:lineRule="atLeast" w:line="260" w:before="0" w:after="0"/>
+        <w:ind w:left="720" w:right="0" w:hanging="0"/>
+        <w:contextualSpacing/>
+        <w:jc w:val="left"/>
+        <w:rPr>
+          <w:rStyle w:val="LienInternet"/>
+          <w:rFonts w:eastAsia="Calibri" w:cs="Arial" w:eastAsiaTheme="minorHAnsi"/>
+          <w:color w:val="auto"/>
+          <w:kern w:val="0"/>
+          <w:sz w:val="22"/>
+          <w:szCs w:val="22"/>
+          <w:u w:val="none"/>
+          <w:lang w:val="fr-CH" w:eastAsia="en-US" w:bidi="ar-SA"/>
+        </w:rPr>
+      </w:pPr>
+      <w:r>
+        <w:rPr/>
+      </w:r>
+    </w:p>
+    <w:p>
+      <w:pPr>
+        <w:pStyle w:val="ListParagraph"/>
+        <w:widowControl/>
         <w:numPr>
           <w:ilvl w:val="0"/>
           <w:numId w:val="0"/>
@@ -8021,7 +8502,15 @@
         </w:rPr>
       </w:pPr>
       <w:r>
-        <w:rPr/>
+        <w:rPr>
+          <w:rFonts w:eastAsia="Calibri" w:cs="Arial" w:eastAsiaTheme="minorHAnsi"/>
+          <w:color w:val="auto"/>
+          <w:kern w:val="0"/>
+          <w:sz w:val="22"/>
+          <w:szCs w:val="22"/>
+          <w:u w:val="none"/>
+          <w:lang w:val="fr-CH" w:eastAsia="en-US" w:bidi="ar-SA"/>
+        </w:rPr>
       </w:r>
     </w:p>
     <w:p>
@@ -8032,10 +8521,7 @@
           <w:numId w:val="0"/>
         </w:numPr>
         <w:ind w:left="1440" w:hanging="0"/>
-        <w:rPr>
-          <w:rStyle w:val="LienInternet"/>
-          <w:lang w:val="fr-CH"/>
-        </w:rPr>
+        <w:rPr/>
       </w:pPr>
       <w:r>
         <w:rPr/>
@@ -8157,6 +8643,28 @@
       </w:r>
     </w:p>
   </w:footnote>
+  <w:footnote w:id="5">
+    <w:p>
+      <w:pPr>
+        <w:pStyle w:val="Notedebasdepage"/>
+        <w:rPr/>
+      </w:pPr>
+      <w:r>
+        <w:rPr>
+          <w:rStyle w:val="Caractresdenotedebasdepage"/>
+        </w:rPr>
+        <w:footnoteRef/>
+      </w:r>
+      <w:r>
+        <w:rPr/>
+        <w:t xml:space="preserve"> </w:t>
+      </w:r>
+      <w:r>
+        <w:rPr/>
+        <w:t>Dans bitcoin, chaîne de transactions</w:t>
+      </w:r>
+    </w:p>
+  </w:footnote>
 </w:footnotes>
 </file>
 
@@ -9799,6 +10307,7 @@
       </w:pPr>
       <w:rPr>
         <w:rFonts w:ascii="Symbol" w:hAnsi="Symbol" w:cs="Symbol" w:hint="default"/>
+        <w:sz w:val="20"/>
         <w:rFonts w:cs="OpenSymbol"/>
       </w:rPr>
     </w:lvl>
@@ -10172,6 +10681,444 @@
     </w:lvl>
   </w:abstractNum>
   <w:abstractNum w:abstractNumId="18">
+    <w:lvl w:ilvl="0">
+      <w:start w:val="1"/>
+      <w:numFmt w:val="bullet"/>
+      <w:lvlText w:val=""/>
+      <w:lvlJc w:val="left"/>
+      <w:pPr>
+        <w:tabs>
+          <w:tab w:val="num" w:pos="1440"/>
+        </w:tabs>
+        <w:ind w:left="1440" w:hanging="360"/>
+      </w:pPr>
+      <w:rPr>
+        <w:rFonts w:ascii="Symbol" w:hAnsi="Symbol" w:cs="Symbol" w:hint="default"/>
+        <w:rFonts w:cs="OpenSymbol"/>
+      </w:rPr>
+    </w:lvl>
+    <w:lvl w:ilvl="1">
+      <w:start w:val="1"/>
+      <w:numFmt w:val="bullet"/>
+      <w:lvlText w:val="◦"/>
+      <w:lvlJc w:val="left"/>
+      <w:pPr>
+        <w:tabs>
+          <w:tab w:val="num" w:pos="1800"/>
+        </w:tabs>
+        <w:ind w:left="1800" w:hanging="360"/>
+      </w:pPr>
+      <w:rPr>
+        <w:rFonts w:ascii="OpenSymbol" w:hAnsi="OpenSymbol" w:cs="OpenSymbol" w:hint="default"/>
+        <w:rFonts w:cs="OpenSymbol"/>
+      </w:rPr>
+    </w:lvl>
+    <w:lvl w:ilvl="2">
+      <w:start w:val="1"/>
+      <w:numFmt w:val="bullet"/>
+      <w:lvlText w:val="▪"/>
+      <w:lvlJc w:val="left"/>
+      <w:pPr>
+        <w:tabs>
+          <w:tab w:val="num" w:pos="2160"/>
+        </w:tabs>
+        <w:ind w:left="2160" w:hanging="360"/>
+      </w:pPr>
+      <w:rPr>
+        <w:rFonts w:ascii="OpenSymbol" w:hAnsi="OpenSymbol" w:cs="OpenSymbol" w:hint="default"/>
+        <w:rFonts w:cs="OpenSymbol"/>
+      </w:rPr>
+    </w:lvl>
+    <w:lvl w:ilvl="3">
+      <w:start w:val="1"/>
+      <w:numFmt w:val="bullet"/>
+      <w:lvlText w:val=""/>
+      <w:lvlJc w:val="left"/>
+      <w:pPr>
+        <w:tabs>
+          <w:tab w:val="num" w:pos="2520"/>
+        </w:tabs>
+        <w:ind w:left="2520" w:hanging="360"/>
+      </w:pPr>
+      <w:rPr>
+        <w:rFonts w:ascii="Symbol" w:hAnsi="Symbol" w:cs="Symbol" w:hint="default"/>
+        <w:rFonts w:cs="OpenSymbol"/>
+      </w:rPr>
+    </w:lvl>
+    <w:lvl w:ilvl="4">
+      <w:start w:val="1"/>
+      <w:numFmt w:val="bullet"/>
+      <w:lvlText w:val="◦"/>
+      <w:lvlJc w:val="left"/>
+      <w:pPr>
+        <w:tabs>
+          <w:tab w:val="num" w:pos="2880"/>
+        </w:tabs>
+        <w:ind w:left="2880" w:hanging="360"/>
+      </w:pPr>
+      <w:rPr>
+        <w:rFonts w:ascii="OpenSymbol" w:hAnsi="OpenSymbol" w:cs="OpenSymbol" w:hint="default"/>
+        <w:rFonts w:cs="OpenSymbol"/>
+      </w:rPr>
+    </w:lvl>
+    <w:lvl w:ilvl="5">
+      <w:start w:val="1"/>
+      <w:numFmt w:val="bullet"/>
+      <w:lvlText w:val="▪"/>
+      <w:lvlJc w:val="left"/>
+      <w:pPr>
+        <w:tabs>
+          <w:tab w:val="num" w:pos="3240"/>
+        </w:tabs>
+        <w:ind w:left="3240" w:hanging="360"/>
+      </w:pPr>
+      <w:rPr>
+        <w:rFonts w:ascii="OpenSymbol" w:hAnsi="OpenSymbol" w:cs="OpenSymbol" w:hint="default"/>
+        <w:rFonts w:cs="OpenSymbol"/>
+      </w:rPr>
+    </w:lvl>
+    <w:lvl w:ilvl="6">
+      <w:start w:val="1"/>
+      <w:numFmt w:val="bullet"/>
+      <w:lvlText w:val=""/>
+      <w:lvlJc w:val="left"/>
+      <w:pPr>
+        <w:tabs>
+          <w:tab w:val="num" w:pos="3600"/>
+        </w:tabs>
+        <w:ind w:left="3600" w:hanging="360"/>
+      </w:pPr>
+      <w:rPr>
+        <w:rFonts w:ascii="Symbol" w:hAnsi="Symbol" w:cs="Symbol" w:hint="default"/>
+        <w:rFonts w:cs="OpenSymbol"/>
+      </w:rPr>
+    </w:lvl>
+    <w:lvl w:ilvl="7">
+      <w:start w:val="1"/>
+      <w:numFmt w:val="bullet"/>
+      <w:lvlText w:val="◦"/>
+      <w:lvlJc w:val="left"/>
+      <w:pPr>
+        <w:tabs>
+          <w:tab w:val="num" w:pos="3960"/>
+        </w:tabs>
+        <w:ind w:left="3960" w:hanging="360"/>
+      </w:pPr>
+      <w:rPr>
+        <w:rFonts w:ascii="OpenSymbol" w:hAnsi="OpenSymbol" w:cs="OpenSymbol" w:hint="default"/>
+        <w:rFonts w:cs="OpenSymbol"/>
+      </w:rPr>
+    </w:lvl>
+    <w:lvl w:ilvl="8">
+      <w:start w:val="1"/>
+      <w:numFmt w:val="bullet"/>
+      <w:lvlText w:val="▪"/>
+      <w:lvlJc w:val="left"/>
+      <w:pPr>
+        <w:tabs>
+          <w:tab w:val="num" w:pos="4320"/>
+        </w:tabs>
+        <w:ind w:left="4320" w:hanging="360"/>
+      </w:pPr>
+      <w:rPr>
+        <w:rFonts w:ascii="OpenSymbol" w:hAnsi="OpenSymbol" w:cs="OpenSymbol" w:hint="default"/>
+        <w:rFonts w:cs="OpenSymbol"/>
+      </w:rPr>
+    </w:lvl>
+  </w:abstractNum>
+  <w:abstractNum w:abstractNumId="19">
+    <w:lvl w:ilvl="0">
+      <w:start w:val="1"/>
+      <w:numFmt w:val="bullet"/>
+      <w:lvlText w:val=""/>
+      <w:lvlJc w:val="left"/>
+      <w:pPr>
+        <w:tabs>
+          <w:tab w:val="num" w:pos="2160"/>
+        </w:tabs>
+        <w:ind w:left="2160" w:hanging="360"/>
+      </w:pPr>
+      <w:rPr>
+        <w:rFonts w:ascii="Symbol" w:hAnsi="Symbol" w:cs="Symbol" w:hint="default"/>
+        <w:rFonts w:cs="OpenSymbol"/>
+      </w:rPr>
+    </w:lvl>
+    <w:lvl w:ilvl="1">
+      <w:start w:val="1"/>
+      <w:numFmt w:val="bullet"/>
+      <w:lvlText w:val="◦"/>
+      <w:lvlJc w:val="left"/>
+      <w:pPr>
+        <w:tabs>
+          <w:tab w:val="num" w:pos="2520"/>
+        </w:tabs>
+        <w:ind w:left="2520" w:hanging="360"/>
+      </w:pPr>
+      <w:rPr>
+        <w:rFonts w:ascii="OpenSymbol" w:hAnsi="OpenSymbol" w:cs="OpenSymbol" w:hint="default"/>
+        <w:rFonts w:cs="OpenSymbol"/>
+      </w:rPr>
+    </w:lvl>
+    <w:lvl w:ilvl="2">
+      <w:start w:val="1"/>
+      <w:numFmt w:val="bullet"/>
+      <w:lvlText w:val="▪"/>
+      <w:lvlJc w:val="left"/>
+      <w:pPr>
+        <w:tabs>
+          <w:tab w:val="num" w:pos="2880"/>
+        </w:tabs>
+        <w:ind w:left="2880" w:hanging="360"/>
+      </w:pPr>
+      <w:rPr>
+        <w:rFonts w:ascii="OpenSymbol" w:hAnsi="OpenSymbol" w:cs="OpenSymbol" w:hint="default"/>
+        <w:rFonts w:cs="OpenSymbol"/>
+      </w:rPr>
+    </w:lvl>
+    <w:lvl w:ilvl="3">
+      <w:start w:val="1"/>
+      <w:numFmt w:val="bullet"/>
+      <w:lvlText w:val=""/>
+      <w:lvlJc w:val="left"/>
+      <w:pPr>
+        <w:tabs>
+          <w:tab w:val="num" w:pos="3240"/>
+        </w:tabs>
+        <w:ind w:left="3240" w:hanging="360"/>
+      </w:pPr>
+      <w:rPr>
+        <w:rFonts w:ascii="Symbol" w:hAnsi="Symbol" w:cs="Symbol" w:hint="default"/>
+        <w:rFonts w:cs="OpenSymbol"/>
+      </w:rPr>
+    </w:lvl>
+    <w:lvl w:ilvl="4">
+      <w:start w:val="1"/>
+      <w:numFmt w:val="bullet"/>
+      <w:lvlText w:val="◦"/>
+      <w:lvlJc w:val="left"/>
+      <w:pPr>
+        <w:tabs>
+          <w:tab w:val="num" w:pos="3600"/>
+        </w:tabs>
+        <w:ind w:left="3600" w:hanging="360"/>
+      </w:pPr>
+      <w:rPr>
+        <w:rFonts w:ascii="OpenSymbol" w:hAnsi="OpenSymbol" w:cs="OpenSymbol" w:hint="default"/>
+        <w:rFonts w:cs="OpenSymbol"/>
+      </w:rPr>
+    </w:lvl>
+    <w:lvl w:ilvl="5">
+      <w:start w:val="1"/>
+      <w:numFmt w:val="bullet"/>
+      <w:lvlText w:val="▪"/>
+      <w:lvlJc w:val="left"/>
+      <w:pPr>
+        <w:tabs>
+          <w:tab w:val="num" w:pos="3960"/>
+        </w:tabs>
+        <w:ind w:left="3960" w:hanging="360"/>
+      </w:pPr>
+      <w:rPr>
+        <w:rFonts w:ascii="OpenSymbol" w:hAnsi="OpenSymbol" w:cs="OpenSymbol" w:hint="default"/>
+        <w:rFonts w:cs="OpenSymbol"/>
+      </w:rPr>
+    </w:lvl>
+    <w:lvl w:ilvl="6">
+      <w:start w:val="1"/>
+      <w:numFmt w:val="bullet"/>
+      <w:lvlText w:val=""/>
+      <w:lvlJc w:val="left"/>
+      <w:pPr>
+        <w:tabs>
+          <w:tab w:val="num" w:pos="4320"/>
+        </w:tabs>
+        <w:ind w:left="4320" w:hanging="360"/>
+      </w:pPr>
+      <w:rPr>
+        <w:rFonts w:ascii="Symbol" w:hAnsi="Symbol" w:cs="Symbol" w:hint="default"/>
+        <w:rFonts w:cs="OpenSymbol"/>
+      </w:rPr>
+    </w:lvl>
+    <w:lvl w:ilvl="7">
+      <w:start w:val="1"/>
+      <w:numFmt w:val="bullet"/>
+      <w:lvlText w:val="◦"/>
+      <w:lvlJc w:val="left"/>
+      <w:pPr>
+        <w:tabs>
+          <w:tab w:val="num" w:pos="4680"/>
+        </w:tabs>
+        <w:ind w:left="4680" w:hanging="360"/>
+      </w:pPr>
+      <w:rPr>
+        <w:rFonts w:ascii="OpenSymbol" w:hAnsi="OpenSymbol" w:cs="OpenSymbol" w:hint="default"/>
+        <w:rFonts w:cs="OpenSymbol"/>
+      </w:rPr>
+    </w:lvl>
+    <w:lvl w:ilvl="8">
+      <w:start w:val="1"/>
+      <w:numFmt w:val="bullet"/>
+      <w:lvlText w:val="▪"/>
+      <w:lvlJc w:val="left"/>
+      <w:pPr>
+        <w:tabs>
+          <w:tab w:val="num" w:pos="5040"/>
+        </w:tabs>
+        <w:ind w:left="5040" w:hanging="360"/>
+      </w:pPr>
+      <w:rPr>
+        <w:rFonts w:ascii="OpenSymbol" w:hAnsi="OpenSymbol" w:cs="OpenSymbol" w:hint="default"/>
+        <w:rFonts w:cs="OpenSymbol"/>
+      </w:rPr>
+    </w:lvl>
+  </w:abstractNum>
+  <w:abstractNum w:abstractNumId="20">
+    <w:lvl w:ilvl="0">
+      <w:start w:val="1"/>
+      <w:numFmt w:val="bullet"/>
+      <w:lvlText w:val=""/>
+      <w:lvlJc w:val="left"/>
+      <w:pPr>
+        <w:tabs>
+          <w:tab w:val="num" w:pos="720"/>
+        </w:tabs>
+        <w:ind w:left="720" w:hanging="360"/>
+      </w:pPr>
+      <w:rPr>
+        <w:rFonts w:ascii="Symbol" w:hAnsi="Symbol" w:cs="Symbol" w:hint="default"/>
+        <w:rFonts w:cs="OpenSymbol"/>
+      </w:rPr>
+    </w:lvl>
+    <w:lvl w:ilvl="1">
+      <w:start w:val="1"/>
+      <w:numFmt w:val="bullet"/>
+      <w:lvlText w:val=""/>
+      <w:lvlJc w:val="left"/>
+      <w:pPr>
+        <w:tabs>
+          <w:tab w:val="num" w:pos="1080"/>
+        </w:tabs>
+        <w:ind w:left="1080" w:hanging="360"/>
+      </w:pPr>
+      <w:rPr>
+        <w:rFonts w:ascii="Symbol" w:hAnsi="Symbol" w:cs="Symbol" w:hint="default"/>
+        <w:rFonts w:cs="OpenSymbol"/>
+      </w:rPr>
+    </w:lvl>
+    <w:lvl w:ilvl="2">
+      <w:start w:val="1"/>
+      <w:numFmt w:val="bullet"/>
+      <w:lvlText w:val=""/>
+      <w:lvlJc w:val="left"/>
+      <w:pPr>
+        <w:tabs>
+          <w:tab w:val="num" w:pos="1440"/>
+        </w:tabs>
+        <w:ind w:left="1440" w:hanging="360"/>
+      </w:pPr>
+      <w:rPr>
+        <w:rFonts w:ascii="Symbol" w:hAnsi="Symbol" w:cs="Symbol" w:hint="default"/>
+        <w:rFonts w:cs="OpenSymbol"/>
+      </w:rPr>
+    </w:lvl>
+    <w:lvl w:ilvl="3">
+      <w:start w:val="1"/>
+      <w:numFmt w:val="bullet"/>
+      <w:lvlText w:val=""/>
+      <w:lvlJc w:val="left"/>
+      <w:pPr>
+        <w:tabs>
+          <w:tab w:val="num" w:pos="1800"/>
+        </w:tabs>
+        <w:ind w:left="1800" w:hanging="360"/>
+      </w:pPr>
+      <w:rPr>
+        <w:rFonts w:ascii="Symbol" w:hAnsi="Symbol" w:cs="Symbol" w:hint="default"/>
+        <w:rFonts w:cs="OpenSymbol"/>
+      </w:rPr>
+    </w:lvl>
+    <w:lvl w:ilvl="4">
+      <w:start w:val="1"/>
+      <w:numFmt w:val="bullet"/>
+      <w:lvlText w:val=""/>
+      <w:lvlJc w:val="left"/>
+      <w:pPr>
+        <w:tabs>
+          <w:tab w:val="num" w:pos="2160"/>
+        </w:tabs>
+        <w:ind w:left="2160" w:hanging="360"/>
+      </w:pPr>
+      <w:rPr>
+        <w:rFonts w:ascii="Symbol" w:hAnsi="Symbol" w:cs="Symbol" w:hint="default"/>
+        <w:rFonts w:cs="OpenSymbol"/>
+      </w:rPr>
+    </w:lvl>
+    <w:lvl w:ilvl="5">
+      <w:start w:val="1"/>
+      <w:numFmt w:val="bullet"/>
+      <w:lvlText w:val=""/>
+      <w:lvlJc w:val="left"/>
+      <w:pPr>
+        <w:tabs>
+          <w:tab w:val="num" w:pos="2520"/>
+        </w:tabs>
+        <w:ind w:left="2520" w:hanging="360"/>
+      </w:pPr>
+      <w:rPr>
+        <w:rFonts w:ascii="Symbol" w:hAnsi="Symbol" w:cs="Symbol" w:hint="default"/>
+        <w:rFonts w:cs="OpenSymbol"/>
+      </w:rPr>
+    </w:lvl>
+    <w:lvl w:ilvl="6">
+      <w:start w:val="1"/>
+      <w:numFmt w:val="bullet"/>
+      <w:lvlText w:val=""/>
+      <w:lvlJc w:val="left"/>
+      <w:pPr>
+        <w:tabs>
+          <w:tab w:val="num" w:pos="2880"/>
+        </w:tabs>
+        <w:ind w:left="2880" w:hanging="360"/>
+      </w:pPr>
+      <w:rPr>
+        <w:rFonts w:ascii="Symbol" w:hAnsi="Symbol" w:cs="Symbol" w:hint="default"/>
+        <w:rFonts w:cs="OpenSymbol"/>
+      </w:rPr>
+    </w:lvl>
+    <w:lvl w:ilvl="7">
+      <w:start w:val="1"/>
+      <w:numFmt w:val="bullet"/>
+      <w:lvlText w:val=""/>
+      <w:lvlJc w:val="left"/>
+      <w:pPr>
+        <w:tabs>
+          <w:tab w:val="num" w:pos="3240"/>
+        </w:tabs>
+        <w:ind w:left="3240" w:hanging="360"/>
+      </w:pPr>
+      <w:rPr>
+        <w:rFonts w:ascii="Symbol" w:hAnsi="Symbol" w:cs="Symbol" w:hint="default"/>
+        <w:rFonts w:cs="OpenSymbol"/>
+      </w:rPr>
+    </w:lvl>
+    <w:lvl w:ilvl="8">
+      <w:start w:val="1"/>
+      <w:numFmt w:val="bullet"/>
+      <w:lvlText w:val=""/>
+      <w:lvlJc w:val="left"/>
+      <w:pPr>
+        <w:tabs>
+          <w:tab w:val="num" w:pos="3600"/>
+        </w:tabs>
+        <w:ind w:left="3600" w:hanging="360"/>
+      </w:pPr>
+      <w:rPr>
+        <w:rFonts w:ascii="Symbol" w:hAnsi="Symbol" w:cs="Symbol" w:hint="default"/>
+        <w:rFonts w:cs="OpenSymbol"/>
+      </w:rPr>
+    </w:lvl>
+  </w:abstractNum>
+  <w:abstractNum w:abstractNumId="21">
     <w:lvl w:ilvl="0">
       <w:start w:val="1"/>
       <w:numFmt w:val="none"/>
@@ -10316,6 +11263,15 @@
   </w:num>
   <w:num w:numId="18">
     <w:abstractNumId w:val="18"/>
+  </w:num>
+  <w:num w:numId="19">
+    <w:abstractNumId w:val="19"/>
+  </w:num>
+  <w:num w:numId="20">
+    <w:abstractNumId w:val="20"/>
+  </w:num>
+  <w:num w:numId="21">
+    <w:abstractNumId w:val="21"/>
   </w:num>
 </w:numbering>
 </file>

</xml_diff>